<commit_message>
Added the introduction section Will continue any editing in the google doc for now
</commit_message>
<xml_diff>
--- a/Game Report/Embedded Control Game Report.docx
+++ b/Game Report/Embedded Control Game Report.docx
@@ -1,6 +1,6 @@
 
 <file path=word/document.xml><?xml version="1.0" encoding="utf-8"?>
-<w:document xmlns:wpc="http://schemas.microsoft.com/office/word/2010/wordprocessingCanvas" xmlns:mc="http://schemas.openxmlformats.org/markup-compatibility/2006" xmlns:o="urn:schemas-microsoft-com:office:office" xmlns:r="http://schemas.openxmlformats.org/officeDocument/2006/relationships" xmlns:m="http://schemas.openxmlformats.org/officeDocument/2006/math" xmlns:v="urn:schemas-microsoft-com:vml" xmlns:wp14="http://schemas.microsoft.com/office/word/2010/wordprocessingDrawing" xmlns:wp="http://schemas.openxmlformats.org/drawingml/2006/wordprocessingDrawing" xmlns:w10="urn:schemas-microsoft-com:office:word" xmlns:w="http://schemas.openxmlformats.org/wordprocessingml/2006/main" xmlns:w14="http://schemas.microsoft.com/office/word/2010/wordml" xmlns:wpg="http://schemas.microsoft.com/office/word/2010/wordprocessingGroup" xmlns:wpi="http://schemas.microsoft.com/office/word/2010/wordprocessingInk" xmlns:wne="http://schemas.microsoft.com/office/word/2006/wordml" xmlns:wps="http://schemas.microsoft.com/office/word/2010/wordprocessingShape" mc:Ignorable="w14 wp14">
+<w:document xmlns:ve="http://schemas.openxmlformats.org/markup-compatibility/2006" xmlns:o="urn:schemas-microsoft-com:office:office" xmlns:r="http://schemas.openxmlformats.org/officeDocument/2006/relationships" xmlns:m="http://schemas.openxmlformats.org/officeDocument/2006/math" xmlns:v="urn:schemas-microsoft-com:vml" xmlns:wp="http://schemas.openxmlformats.org/drawingml/2006/wordprocessingDrawing" xmlns:w10="urn:schemas-microsoft-com:office:word" xmlns:w="http://schemas.openxmlformats.org/wordprocessingml/2006/main" xmlns:wne="http://schemas.microsoft.com/office/word/2006/wordml">
   <w:body>
     <w:p>
       <w:pPr>
@@ -132,7 +132,7 @@
           <w:szCs w:val="32"/>
         </w:rPr>
         <w:sectPr>
-          <w:footerReference w:type="default" r:id="rId9"/>
+          <w:footerReference w:type="default" r:id="rId8"/>
           <w:type w:val="continuous"/>
           <w:pgSz w:w="12240" w:h="15840"/>
           <w:pgMar w:top="1440" w:right="1440" w:bottom="1440" w:left="1440" w:header="720" w:footer="720" w:gutter="0"/>
@@ -1143,6 +1143,213 @@
     </w:p>
     <w:p>
       <w:pPr>
+        <w:spacing w:before="100" w:beforeAutospacing="1" w:after="100" w:afterAutospacing="1" w:line="480" w:lineRule="auto"/>
+        <w:jc w:val="both"/>
+        <w:rPr>
+          <w:rFonts w:ascii="Times New Roman" w:eastAsia="Times New Roman" w:hAnsi="Times New Roman"/>
+          <w:color w:val="000000"/>
+          <w:sz w:val="27"/>
+          <w:szCs w:val="27"/>
+        </w:rPr>
+      </w:pPr>
+      <w:r>
+        <w:rPr>
+          <w:rFonts w:ascii="Times New Roman" w:eastAsia="Times New Roman" w:hAnsi="Times New Roman"/>
+          <w:color w:val="000000"/>
+          <w:sz w:val="24"/>
+          <w:szCs w:val="24"/>
+        </w:rPr>
+        <w:t>Computer gaming has reached new heights in the world. Today players interact with expansive and complex 3D environments that react to player inputs. The start of what we know today as the culture of computer gaming can be traced back to the unveiling of the first Simon game, introduced by Milton and Bradley in May 15, 1978(^2). Since then, with the advancement of computer hardware, graphics pr</w:t>
+      </w:r>
+      <w:r>
+        <w:rPr>
+          <w:rFonts w:ascii="Times New Roman" w:eastAsia="Times New Roman" w:hAnsi="Times New Roman"/>
+          <w:color w:val="000000"/>
+          <w:sz w:val="24"/>
+          <w:szCs w:val="24"/>
+        </w:rPr>
+        <w:t>o</w:t>
+      </w:r>
+      <w:r>
+        <w:rPr>
+          <w:rFonts w:ascii="Times New Roman" w:eastAsia="Times New Roman" w:hAnsi="Times New Roman"/>
+          <w:color w:val="000000"/>
+          <w:sz w:val="24"/>
+          <w:szCs w:val="24"/>
+        </w:rPr>
+        <w:t xml:space="preserve">cessors, sound cards, and the development of more advanced types of integrated systems and embedded controls, user-friendly electronics are rapidly becoming a part of everyday life in work and play. </w:t>
+      </w:r>
+    </w:p>
+    <w:p>
+      <w:pPr>
+        <w:spacing w:before="100" w:beforeAutospacing="1" w:after="100" w:afterAutospacing="1" w:line="480" w:lineRule="auto"/>
+        <w:jc w:val="both"/>
+        <w:rPr>
+          <w:rFonts w:ascii="Times New Roman" w:eastAsia="Times New Roman" w:hAnsi="Times New Roman"/>
+          <w:color w:val="000000"/>
+          <w:sz w:val="27"/>
+          <w:szCs w:val="27"/>
+        </w:rPr>
+      </w:pPr>
+      <w:r>
+        <w:rPr>
+          <w:rFonts w:ascii="Times New Roman" w:eastAsia="Times New Roman" w:hAnsi="Times New Roman"/>
+          <w:color w:val="000000"/>
+          <w:sz w:val="24"/>
+          <w:szCs w:val="24"/>
+        </w:rPr>
+        <w:t>In this project a simplified version of the Simon game was built to help introduce concepts of Embedded Co</w:t>
+      </w:r>
+      <w:r>
+        <w:rPr>
+          <w:rFonts w:ascii="Times New Roman" w:eastAsia="Times New Roman" w:hAnsi="Times New Roman"/>
+          <w:color w:val="000000"/>
+          <w:sz w:val="24"/>
+          <w:szCs w:val="24"/>
+        </w:rPr>
+        <w:t>ntrol. Using the guidelines</w:t>
+      </w:r>
+      <w:r>
+        <w:rPr>
+          <w:rFonts w:ascii="Times New Roman" w:eastAsia="Times New Roman" w:hAnsi="Times New Roman"/>
+          <w:color w:val="000000"/>
+          <w:sz w:val="24"/>
+          <w:szCs w:val="24"/>
+          <w:vertAlign w:val="superscript"/>
+        </w:rPr>
+        <w:t>1</w:t>
+      </w:r>
+      <w:r>
+        <w:rPr>
+          <w:rFonts w:ascii="Times New Roman" w:eastAsia="Times New Roman" w:hAnsi="Times New Roman"/>
+          <w:color w:val="000000"/>
+          <w:sz w:val="24"/>
+          <w:szCs w:val="24"/>
+        </w:rPr>
+        <w:t xml:space="preserve"> provided</w:t>
+      </w:r>
+      <w:r>
+        <w:rPr>
+          <w:rFonts w:ascii="Times New Roman" w:eastAsia="Times New Roman" w:hAnsi="Times New Roman"/>
+          <w:color w:val="000000"/>
+          <w:sz w:val="24"/>
+          <w:szCs w:val="24"/>
+        </w:rPr>
+        <w:t>,</w:t>
+      </w:r>
+      <w:r>
+        <w:rPr>
+          <w:rFonts w:ascii="Times New Roman" w:eastAsia="Times New Roman" w:hAnsi="Times New Roman"/>
+          <w:color w:val="000000"/>
+          <w:sz w:val="24"/>
+          <w:szCs w:val="24"/>
+        </w:rPr>
+        <w:t xml:space="preserve"> a game is made where the player can interact with </w:t>
+      </w:r>
+      <w:r>
+        <w:rPr>
+          <w:rFonts w:ascii="Times New Roman" w:eastAsia="Times New Roman" w:hAnsi="Times New Roman"/>
+          <w:color w:val="000000"/>
+          <w:sz w:val="24"/>
+          <w:szCs w:val="24"/>
+        </w:rPr>
+        <w:t xml:space="preserve">the </w:t>
+      </w:r>
+      <w:r>
+        <w:rPr>
+          <w:rFonts w:ascii="Times New Roman" w:eastAsia="Times New Roman" w:hAnsi="Times New Roman"/>
+          <w:color w:val="000000"/>
+          <w:sz w:val="24"/>
+          <w:szCs w:val="24"/>
+        </w:rPr>
+        <w:t>microcontroller</w:t>
+      </w:r>
+      <w:r>
+        <w:rPr>
+          <w:rFonts w:ascii="Times New Roman" w:eastAsia="Times New Roman" w:hAnsi="Times New Roman"/>
+          <w:color w:val="000000"/>
+          <w:sz w:val="24"/>
+          <w:szCs w:val="24"/>
+        </w:rPr>
+        <w:t xml:space="preserve"> using a series of pushbuttons. The microcontroller then gives the player feedback</w:t>
+      </w:r>
+      <w:r>
+        <w:rPr>
+          <w:rFonts w:ascii="Times New Roman" w:eastAsia="Times New Roman" w:hAnsi="Times New Roman"/>
+          <w:color w:val="000000"/>
+          <w:sz w:val="24"/>
+          <w:szCs w:val="24"/>
+        </w:rPr>
+        <w:t xml:space="preserve"> in the form of visual and/or auditory outputs.</w:t>
+      </w:r>
+    </w:p>
+    <w:p>
+      <w:pPr>
+        <w:spacing w:before="100" w:beforeAutospacing="1" w:after="100" w:afterAutospacing="1" w:line="480" w:lineRule="auto"/>
+        <w:jc w:val="both"/>
+        <w:rPr>
+          <w:rFonts w:ascii="Times New Roman" w:eastAsia="Times New Roman" w:hAnsi="Times New Roman"/>
+          <w:color w:val="000000"/>
+          <w:sz w:val="27"/>
+          <w:szCs w:val="27"/>
+        </w:rPr>
+      </w:pPr>
+      <w:r>
+        <w:rPr>
+          <w:rFonts w:ascii="Times New Roman" w:eastAsia="Times New Roman" w:hAnsi="Times New Roman"/>
+          <w:color w:val="000000"/>
+          <w:sz w:val="24"/>
+          <w:szCs w:val="24"/>
+        </w:rPr>
+        <w:t xml:space="preserve">The purpose of the design of this  game is to gain an understanding of how different hardware components can be placed in a circuit, and how software building techniques can be programmed to use the hardware to help a player understand their interaction with an electronic device. Troubleshooting techniques will also be done to help correct problems that come up (example: using a logic probe to check for </w:t>
+      </w:r>
+      <w:r>
+        <w:rPr>
+          <w:rFonts w:ascii="Times New Roman" w:eastAsia="Times New Roman" w:hAnsi="Times New Roman"/>
+          <w:i/>
+          <w:iCs/>
+          <w:color w:val="000000"/>
+          <w:sz w:val="24"/>
+          <w:szCs w:val="24"/>
+        </w:rPr>
+        <w:t>HIGH</w:t>
+      </w:r>
+      <w:r>
+        <w:rPr>
+          <w:rFonts w:ascii="Times New Roman" w:eastAsia="Times New Roman" w:hAnsi="Times New Roman"/>
+          <w:color w:val="000000"/>
+          <w:sz w:val="24"/>
+          <w:szCs w:val="24"/>
+        </w:rPr>
+        <w:t xml:space="preserve"> or </w:t>
+      </w:r>
+      <w:r>
+        <w:rPr>
+          <w:rFonts w:ascii="Times New Roman" w:eastAsia="Times New Roman" w:hAnsi="Times New Roman"/>
+          <w:i/>
+          <w:iCs/>
+          <w:color w:val="000000"/>
+          <w:sz w:val="24"/>
+          <w:szCs w:val="24"/>
+        </w:rPr>
+        <w:t>LOW</w:t>
+      </w:r>
+    </w:p>
+    <w:p>
+      <w:pPr>
+        <w:pStyle w:val="ListParagraph"/>
+        <w:spacing w:line="480" w:lineRule="auto"/>
+        <w:ind w:left="1080"/>
+        <w:outlineLvl w:val="0"/>
+        <w:rPr>
+          <w:rFonts w:ascii="Times New Roman" w:hAnsi="Times New Roman"/>
+          <w:sz w:val="40"/>
+          <w:szCs w:val="40"/>
+        </w:rPr>
+      </w:pPr>
+    </w:p>
+    <w:p>
+      <w:pPr>
         <w:pStyle w:val="ListParagraph"/>
         <w:numPr>
           <w:ilvl w:val="0"/>
@@ -1283,10 +1490,10 @@
                     </pic:cNvPicPr>
                   </pic:nvPicPr>
                   <pic:blipFill>
-                    <a:blip r:embed="rId10">
+                    <a:blip r:embed="rId9" cstate="print">
                       <a:extLst>
                         <a:ext uri="{28A0092B-C50C-407E-A947-70E740481C1C}">
-                          <a14:useLocalDpi xmlns:a14="http://schemas.microsoft.com/office/drawing/2010/main" val="0"/>
+                          <a14:useLocalDpi xmlns:a14="http://schemas.microsoft.com/office/drawing/2010/main" xmlns:wps="http://schemas.microsoft.com/office/word/2010/wordprocessingShape" xmlns:wpi="http://schemas.microsoft.com/office/word/2010/wordprocessingInk" xmlns:wpg="http://schemas.microsoft.com/office/word/2010/wordprocessingGroup" xmlns:w14="http://schemas.microsoft.com/office/word/2010/wordml" xmlns:w="http://schemas.openxmlformats.org/wordprocessingml/2006/main" xmlns:w10="urn:schemas-microsoft-com:office:word" xmlns:wp14="http://schemas.microsoft.com/office/word/2010/wordprocessingDrawing" xmlns:v="urn:schemas-microsoft-com:vml" xmlns:o="urn:schemas-microsoft-com:office:office" xmlns:mc="http://schemas.openxmlformats.org/markup-compatibility/2006" xmlns:wpc="http://schemas.microsoft.com/office/word/2010/wordprocessingCanvas" xmlns="" val="0"/>
                         </a:ext>
                       </a:extLst>
                     </a:blip>
@@ -1429,10 +1636,10 @@
                     </pic:cNvPicPr>
                   </pic:nvPicPr>
                   <pic:blipFill>
-                    <a:blip r:embed="rId11">
+                    <a:blip r:embed="rId10" cstate="print">
                       <a:extLst>
                         <a:ext uri="{28A0092B-C50C-407E-A947-70E740481C1C}">
-                          <a14:useLocalDpi xmlns:a14="http://schemas.microsoft.com/office/drawing/2010/main" val="0"/>
+                          <a14:useLocalDpi xmlns:a14="http://schemas.microsoft.com/office/drawing/2010/main" xmlns:wps="http://schemas.microsoft.com/office/word/2010/wordprocessingShape" xmlns:wpi="http://schemas.microsoft.com/office/word/2010/wordprocessingInk" xmlns:wpg="http://schemas.microsoft.com/office/word/2010/wordprocessingGroup" xmlns:w14="http://schemas.microsoft.com/office/word/2010/wordml" xmlns:w="http://schemas.openxmlformats.org/wordprocessingml/2006/main" xmlns:w10="urn:schemas-microsoft-com:office:word" xmlns:wp14="http://schemas.microsoft.com/office/word/2010/wordprocessingDrawing" xmlns:v="urn:schemas-microsoft-com:vml" xmlns:o="urn:schemas-microsoft-com:office:office" xmlns:mc="http://schemas.openxmlformats.org/markup-compatibility/2006" xmlns:wpc="http://schemas.microsoft.com/office/word/2010/wordprocessingCanvas" xmlns="" val="0"/>
                         </a:ext>
                       </a:extLst>
                     </a:blip>
@@ -1563,10 +1770,10 @@
                     </pic:cNvPicPr>
                   </pic:nvPicPr>
                   <pic:blipFill>
-                    <a:blip r:embed="rId12">
+                    <a:blip r:embed="rId11" cstate="print">
                       <a:extLst>
                         <a:ext uri="{28A0092B-C50C-407E-A947-70E740481C1C}">
-                          <a14:useLocalDpi xmlns:a14="http://schemas.microsoft.com/office/drawing/2010/main" val="0"/>
+                          <a14:useLocalDpi xmlns:a14="http://schemas.microsoft.com/office/drawing/2010/main" xmlns:wps="http://schemas.microsoft.com/office/word/2010/wordprocessingShape" xmlns:wpi="http://schemas.microsoft.com/office/word/2010/wordprocessingInk" xmlns:wpg="http://schemas.microsoft.com/office/word/2010/wordprocessingGroup" xmlns:w14="http://schemas.microsoft.com/office/word/2010/wordml" xmlns:w="http://schemas.openxmlformats.org/wordprocessingml/2006/main" xmlns:w10="urn:schemas-microsoft-com:office:word" xmlns:wp14="http://schemas.microsoft.com/office/word/2010/wordprocessingDrawing" xmlns:v="urn:schemas-microsoft-com:vml" xmlns:o="urn:schemas-microsoft-com:office:office" xmlns:mc="http://schemas.openxmlformats.org/markup-compatibility/2006" xmlns:wpc="http://schemas.microsoft.com/office/word/2010/wordprocessingCanvas" xmlns="" val="0"/>
                         </a:ext>
                       </a:extLst>
                     </a:blip>
@@ -1698,10 +1905,10 @@
                     </pic:cNvPicPr>
                   </pic:nvPicPr>
                   <pic:blipFill>
-                    <a:blip r:embed="rId13">
+                    <a:blip r:embed="rId12" cstate="print">
                       <a:extLst>
                         <a:ext uri="{28A0092B-C50C-407E-A947-70E740481C1C}">
-                          <a14:useLocalDpi xmlns:a14="http://schemas.microsoft.com/office/drawing/2010/main" val="0"/>
+                          <a14:useLocalDpi xmlns:a14="http://schemas.microsoft.com/office/drawing/2010/main" xmlns:wps="http://schemas.microsoft.com/office/word/2010/wordprocessingShape" xmlns:wpi="http://schemas.microsoft.com/office/word/2010/wordprocessingInk" xmlns:wpg="http://schemas.microsoft.com/office/word/2010/wordprocessingGroup" xmlns:w14="http://schemas.microsoft.com/office/word/2010/wordml" xmlns:w="http://schemas.openxmlformats.org/wordprocessingml/2006/main" xmlns:w10="urn:schemas-microsoft-com:office:word" xmlns:wp14="http://schemas.microsoft.com/office/word/2010/wordprocessingDrawing" xmlns:v="urn:schemas-microsoft-com:vml" xmlns:o="urn:schemas-microsoft-com:office:office" xmlns:mc="http://schemas.openxmlformats.org/markup-compatibility/2006" xmlns:wpc="http://schemas.microsoft.com/office/word/2010/wordprocessingCanvas" xmlns="" val="0"/>
                         </a:ext>
                       </a:extLst>
                     </a:blip>
@@ -1832,10 +2039,10 @@
                     </pic:cNvPicPr>
                   </pic:nvPicPr>
                   <pic:blipFill>
-                    <a:blip r:embed="rId14">
+                    <a:blip r:embed="rId13" cstate="print">
                       <a:extLst>
                         <a:ext uri="{28A0092B-C50C-407E-A947-70E740481C1C}">
-                          <a14:useLocalDpi xmlns:a14="http://schemas.microsoft.com/office/drawing/2010/main" val="0"/>
+                          <a14:useLocalDpi xmlns:a14="http://schemas.microsoft.com/office/drawing/2010/main" xmlns:wps="http://schemas.microsoft.com/office/word/2010/wordprocessingShape" xmlns:wpi="http://schemas.microsoft.com/office/word/2010/wordprocessingInk" xmlns:wpg="http://schemas.microsoft.com/office/word/2010/wordprocessingGroup" xmlns:w14="http://schemas.microsoft.com/office/word/2010/wordml" xmlns:w="http://schemas.openxmlformats.org/wordprocessingml/2006/main" xmlns:w10="urn:schemas-microsoft-com:office:word" xmlns:wp14="http://schemas.microsoft.com/office/word/2010/wordprocessingDrawing" xmlns:v="urn:schemas-microsoft-com:vml" xmlns:o="urn:schemas-microsoft-com:office:office" xmlns:mc="http://schemas.openxmlformats.org/markup-compatibility/2006" xmlns:wpc="http://schemas.microsoft.com/office/word/2010/wordprocessingCanvas" xmlns="" val="0"/>
                         </a:ext>
                       </a:extLst>
                     </a:blip>
@@ -1978,10 +2185,10 @@
                     </pic:cNvPicPr>
                   </pic:nvPicPr>
                   <pic:blipFill>
-                    <a:blip r:embed="rId15">
+                    <a:blip r:embed="rId14" cstate="print">
                       <a:extLst>
                         <a:ext uri="{28A0092B-C50C-407E-A947-70E740481C1C}">
-                          <a14:useLocalDpi xmlns:a14="http://schemas.microsoft.com/office/drawing/2010/main" val="0"/>
+                          <a14:useLocalDpi xmlns:a14="http://schemas.microsoft.com/office/drawing/2010/main" xmlns:wps="http://schemas.microsoft.com/office/word/2010/wordprocessingShape" xmlns:wpi="http://schemas.microsoft.com/office/word/2010/wordprocessingInk" xmlns:wpg="http://schemas.microsoft.com/office/word/2010/wordprocessingGroup" xmlns:w14="http://schemas.microsoft.com/office/word/2010/wordml" xmlns:w="http://schemas.openxmlformats.org/wordprocessingml/2006/main" xmlns:w10="urn:schemas-microsoft-com:office:word" xmlns:wp14="http://schemas.microsoft.com/office/word/2010/wordprocessingDrawing" xmlns:v="urn:schemas-microsoft-com:vml" xmlns:o="urn:schemas-microsoft-com:office:office" xmlns:mc="http://schemas.openxmlformats.org/markup-compatibility/2006" xmlns:wpc="http://schemas.microsoft.com/office/word/2010/wordprocessingCanvas" xmlns="" val="0"/>
                         </a:ext>
                       </a:extLst>
                     </a:blip>
@@ -2112,10 +2319,10 @@
                     </pic:cNvPicPr>
                   </pic:nvPicPr>
                   <pic:blipFill>
-                    <a:blip r:embed="rId16">
+                    <a:blip r:embed="rId15" cstate="print">
                       <a:extLst>
                         <a:ext uri="{28A0092B-C50C-407E-A947-70E740481C1C}">
-                          <a14:useLocalDpi xmlns:a14="http://schemas.microsoft.com/office/drawing/2010/main" val="0"/>
+                          <a14:useLocalDpi xmlns:a14="http://schemas.microsoft.com/office/drawing/2010/main" xmlns:wps="http://schemas.microsoft.com/office/word/2010/wordprocessingShape" xmlns:wpi="http://schemas.microsoft.com/office/word/2010/wordprocessingInk" xmlns:wpg="http://schemas.microsoft.com/office/word/2010/wordprocessingGroup" xmlns:w14="http://schemas.microsoft.com/office/word/2010/wordml" xmlns:w="http://schemas.openxmlformats.org/wordprocessingml/2006/main" xmlns:w10="urn:schemas-microsoft-com:office:word" xmlns:wp14="http://schemas.microsoft.com/office/word/2010/wordprocessingDrawing" xmlns:v="urn:schemas-microsoft-com:vml" xmlns:o="urn:schemas-microsoft-com:office:office" xmlns:mc="http://schemas.openxmlformats.org/markup-compatibility/2006" xmlns:wpc="http://schemas.microsoft.com/office/word/2010/wordprocessingCanvas" xmlns="" val="0"/>
                         </a:ext>
                       </a:extLst>
                     </a:blip>
@@ -2169,10 +2376,10 @@
                     </pic:cNvPicPr>
                   </pic:nvPicPr>
                   <pic:blipFill>
-                    <a:blip r:embed="rId17">
+                    <a:blip r:embed="rId16" cstate="print">
                       <a:extLst>
                         <a:ext uri="{28A0092B-C50C-407E-A947-70E740481C1C}">
-                          <a14:useLocalDpi xmlns:a14="http://schemas.microsoft.com/office/drawing/2010/main" val="0"/>
+                          <a14:useLocalDpi xmlns:a14="http://schemas.microsoft.com/office/drawing/2010/main" xmlns:wps="http://schemas.microsoft.com/office/word/2010/wordprocessingShape" xmlns:wpi="http://schemas.microsoft.com/office/word/2010/wordprocessingInk" xmlns:wpg="http://schemas.microsoft.com/office/word/2010/wordprocessingGroup" xmlns:w14="http://schemas.microsoft.com/office/word/2010/wordml" xmlns:w="http://schemas.openxmlformats.org/wordprocessingml/2006/main" xmlns:w10="urn:schemas-microsoft-com:office:word" xmlns:wp14="http://schemas.microsoft.com/office/word/2010/wordprocessingDrawing" xmlns:v="urn:schemas-microsoft-com:vml" xmlns:o="urn:schemas-microsoft-com:office:office" xmlns:mc="http://schemas.openxmlformats.org/markup-compatibility/2006" xmlns:wpc="http://schemas.microsoft.com/office/word/2010/wordprocessingCanvas" xmlns="" val="0"/>
                         </a:ext>
                       </a:extLst>
                     </a:blip>
@@ -2313,10 +2520,10 @@
                     </pic:cNvPicPr>
                   </pic:nvPicPr>
                   <pic:blipFill>
-                    <a:blip r:embed="rId18">
+                    <a:blip r:embed="rId17" cstate="print">
                       <a:extLst>
                         <a:ext uri="{28A0092B-C50C-407E-A947-70E740481C1C}">
-                          <a14:useLocalDpi xmlns:a14="http://schemas.microsoft.com/office/drawing/2010/main" val="0"/>
+                          <a14:useLocalDpi xmlns:a14="http://schemas.microsoft.com/office/drawing/2010/main" xmlns:wps="http://schemas.microsoft.com/office/word/2010/wordprocessingShape" xmlns:wpi="http://schemas.microsoft.com/office/word/2010/wordprocessingInk" xmlns:wpg="http://schemas.microsoft.com/office/word/2010/wordprocessingGroup" xmlns:w14="http://schemas.microsoft.com/office/word/2010/wordml" xmlns:w="http://schemas.openxmlformats.org/wordprocessingml/2006/main" xmlns:w10="urn:schemas-microsoft-com:office:word" xmlns:wp14="http://schemas.microsoft.com/office/word/2010/wordprocessingDrawing" xmlns:v="urn:schemas-microsoft-com:vml" xmlns:o="urn:schemas-microsoft-com:office:office" xmlns:mc="http://schemas.openxmlformats.org/markup-compatibility/2006" xmlns:wpc="http://schemas.microsoft.com/office/word/2010/wordprocessingCanvas" xmlns="" val="0"/>
                         </a:ext>
                       </a:extLst>
                     </a:blip>
@@ -10443,10 +10650,10 @@
                     </pic:cNvPicPr>
                   </pic:nvPicPr>
                   <pic:blipFill>
-                    <a:blip r:embed="rId19">
+                    <a:blip r:embed="rId18" cstate="print">
                       <a:extLst>
                         <a:ext uri="{28A0092B-C50C-407E-A947-70E740481C1C}">
-                          <a14:useLocalDpi xmlns:a14="http://schemas.microsoft.com/office/drawing/2010/main" val="0"/>
+                          <a14:useLocalDpi xmlns:a14="http://schemas.microsoft.com/office/drawing/2010/main" xmlns:wps="http://schemas.microsoft.com/office/word/2010/wordprocessingShape" xmlns:wpi="http://schemas.microsoft.com/office/word/2010/wordprocessingInk" xmlns:wpg="http://schemas.microsoft.com/office/word/2010/wordprocessingGroup" xmlns:w14="http://schemas.microsoft.com/office/word/2010/wordml" xmlns:w="http://schemas.openxmlformats.org/wordprocessingml/2006/main" xmlns:w10="urn:schemas-microsoft-com:office:word" xmlns:wp14="http://schemas.microsoft.com/office/word/2010/wordprocessingDrawing" xmlns:v="urn:schemas-microsoft-com:vml" xmlns:o="urn:schemas-microsoft-com:office:office" xmlns:mc="http://schemas.openxmlformats.org/markup-compatibility/2006" xmlns:wpc="http://schemas.microsoft.com/office/word/2010/wordprocessingCanvas" xmlns="" val="0"/>
                         </a:ext>
                       </a:extLst>
                     </a:blip>
@@ -10493,16 +10700,7 @@
           <w:sz w:val="24"/>
           <w:szCs w:val="24"/>
         </w:rPr>
-        <w:t xml:space="preserve">Figure </w:t>
-      </w:r>
-      <w:r>
-        <w:rPr>
-          <w:rFonts w:ascii="Times New Roman" w:eastAsia="Times New Roman" w:hAnsi="Times New Roman"/>
-          <w:color w:val="0000FF"/>
-          <w:sz w:val="24"/>
-          <w:szCs w:val="24"/>
-        </w:rPr>
-        <w:t>5b-1 – Lab 2 Hardware Schematic</w:t>
+        <w:t>Figure 5b-1 – Lab 2 Hardware Schematic</w:t>
       </w:r>
     </w:p>
     <w:p>
@@ -11156,7 +11354,7 @@
 </file>
 
 <file path=word/endnotes.xml><?xml version="1.0" encoding="utf-8"?>
-<w:endnotes xmlns:wpc="http://schemas.microsoft.com/office/word/2010/wordprocessingCanvas" xmlns:mc="http://schemas.openxmlformats.org/markup-compatibility/2006" xmlns:o="urn:schemas-microsoft-com:office:office" xmlns:r="http://schemas.openxmlformats.org/officeDocument/2006/relationships" xmlns:m="http://schemas.openxmlformats.org/officeDocument/2006/math" xmlns:v="urn:schemas-microsoft-com:vml" xmlns:wp14="http://schemas.microsoft.com/office/word/2010/wordprocessingDrawing" xmlns:wp="http://schemas.openxmlformats.org/drawingml/2006/wordprocessingDrawing" xmlns:w10="urn:schemas-microsoft-com:office:word" xmlns:w="http://schemas.openxmlformats.org/wordprocessingml/2006/main" xmlns:w14="http://schemas.microsoft.com/office/word/2010/wordml" xmlns:wpg="http://schemas.microsoft.com/office/word/2010/wordprocessingGroup" xmlns:wpi="http://schemas.microsoft.com/office/word/2010/wordprocessingInk" xmlns:wne="http://schemas.microsoft.com/office/word/2006/wordml" xmlns:wps="http://schemas.microsoft.com/office/word/2010/wordprocessingShape" mc:Ignorable="w14 wp14">
+<w:endnotes xmlns:ve="http://schemas.openxmlformats.org/markup-compatibility/2006" xmlns:o="urn:schemas-microsoft-com:office:office" xmlns:r="http://schemas.openxmlformats.org/officeDocument/2006/relationships" xmlns:m="http://schemas.openxmlformats.org/officeDocument/2006/math" xmlns:v="urn:schemas-microsoft-com:vml" xmlns:wp="http://schemas.openxmlformats.org/drawingml/2006/wordprocessingDrawing" xmlns:w10="urn:schemas-microsoft-com:office:word" xmlns:w="http://schemas.openxmlformats.org/wordprocessingml/2006/main" xmlns:wne="http://schemas.microsoft.com/office/word/2006/wordml">
   <w:endnote w:type="separator" w:id="-1">
     <w:p>
       <w:pPr>
@@ -11181,7 +11379,7 @@
 </file>
 
 <file path=word/footer1.xml><?xml version="1.0" encoding="utf-8"?>
-<w:ftr xmlns:wpc="http://schemas.microsoft.com/office/word/2010/wordprocessingCanvas" xmlns:mc="http://schemas.openxmlformats.org/markup-compatibility/2006" xmlns:o="urn:schemas-microsoft-com:office:office" xmlns:r="http://schemas.openxmlformats.org/officeDocument/2006/relationships" xmlns:m="http://schemas.openxmlformats.org/officeDocument/2006/math" xmlns:v="urn:schemas-microsoft-com:vml" xmlns:wp14="http://schemas.microsoft.com/office/word/2010/wordprocessingDrawing" xmlns:wp="http://schemas.openxmlformats.org/drawingml/2006/wordprocessingDrawing" xmlns:w10="urn:schemas-microsoft-com:office:word" xmlns:w="http://schemas.openxmlformats.org/wordprocessingml/2006/main" xmlns:w14="http://schemas.microsoft.com/office/word/2010/wordml" xmlns:wpg="http://schemas.microsoft.com/office/word/2010/wordprocessingGroup" xmlns:wpi="http://schemas.microsoft.com/office/word/2010/wordprocessingInk" xmlns:wne="http://schemas.microsoft.com/office/word/2006/wordml" xmlns:wps="http://schemas.microsoft.com/office/word/2010/wordprocessingShape" mc:Ignorable="w14 wp14">
+<w:ftr xmlns:ve="http://schemas.openxmlformats.org/markup-compatibility/2006" xmlns:o="urn:schemas-microsoft-com:office:office" xmlns:r="http://schemas.openxmlformats.org/officeDocument/2006/relationships" xmlns:m="http://schemas.openxmlformats.org/officeDocument/2006/math" xmlns:v="urn:schemas-microsoft-com:vml" xmlns:wp="http://schemas.openxmlformats.org/drawingml/2006/wordprocessingDrawing" xmlns:w10="urn:schemas-microsoft-com:office:word" xmlns:w="http://schemas.openxmlformats.org/wordprocessingml/2006/main" xmlns:wne="http://schemas.microsoft.com/office/word/2006/wordml">
   <w:p>
     <w:pPr>
       <w:pStyle w:val="Footer"/>
@@ -11200,7 +11398,7 @@
       <w:rPr>
         <w:noProof/>
       </w:rPr>
-      <w:t>20</w:t>
+      <w:t>3</w:t>
     </w:r>
     <w:r>
       <w:rPr>
@@ -11218,7 +11416,7 @@
 </file>
 
 <file path=word/footnotes.xml><?xml version="1.0" encoding="utf-8"?>
-<w:footnotes xmlns:wpc="http://schemas.microsoft.com/office/word/2010/wordprocessingCanvas" xmlns:mc="http://schemas.openxmlformats.org/markup-compatibility/2006" xmlns:o="urn:schemas-microsoft-com:office:office" xmlns:r="http://schemas.openxmlformats.org/officeDocument/2006/relationships" xmlns:m="http://schemas.openxmlformats.org/officeDocument/2006/math" xmlns:v="urn:schemas-microsoft-com:vml" xmlns:wp14="http://schemas.microsoft.com/office/word/2010/wordprocessingDrawing" xmlns:wp="http://schemas.openxmlformats.org/drawingml/2006/wordprocessingDrawing" xmlns:w10="urn:schemas-microsoft-com:office:word" xmlns:w="http://schemas.openxmlformats.org/wordprocessingml/2006/main" xmlns:w14="http://schemas.microsoft.com/office/word/2010/wordml" xmlns:wpg="http://schemas.microsoft.com/office/word/2010/wordprocessingGroup" xmlns:wpi="http://schemas.microsoft.com/office/word/2010/wordprocessingInk" xmlns:wne="http://schemas.microsoft.com/office/word/2006/wordml" xmlns:wps="http://schemas.microsoft.com/office/word/2010/wordprocessingShape" mc:Ignorable="w14 wp14">
+<w:footnotes xmlns:ve="http://schemas.openxmlformats.org/markup-compatibility/2006" xmlns:o="urn:schemas-microsoft-com:office:office" xmlns:r="http://schemas.openxmlformats.org/officeDocument/2006/relationships" xmlns:m="http://schemas.openxmlformats.org/officeDocument/2006/math" xmlns:v="urn:schemas-microsoft-com:vml" xmlns:wp="http://schemas.openxmlformats.org/drawingml/2006/wordprocessingDrawing" xmlns:w10="urn:schemas-microsoft-com:office:word" xmlns:w="http://schemas.openxmlformats.org/wordprocessingml/2006/main" xmlns:wne="http://schemas.microsoft.com/office/word/2006/wordml">
   <w:footnote w:type="separator" w:id="-1">
     <w:p>
       <w:pPr>
@@ -11243,7 +11441,7 @@
 </file>
 
 <file path=word/numbering.xml><?xml version="1.0" encoding="utf-8"?>
-<w:numbering xmlns:wpc="http://schemas.microsoft.com/office/word/2010/wordprocessingCanvas" xmlns:mc="http://schemas.openxmlformats.org/markup-compatibility/2006" xmlns:o="urn:schemas-microsoft-com:office:office" xmlns:r="http://schemas.openxmlformats.org/officeDocument/2006/relationships" xmlns:m="http://schemas.openxmlformats.org/officeDocument/2006/math" xmlns:v="urn:schemas-microsoft-com:vml" xmlns:wp14="http://schemas.microsoft.com/office/word/2010/wordprocessingDrawing" xmlns:wp="http://schemas.openxmlformats.org/drawingml/2006/wordprocessingDrawing" xmlns:w10="urn:schemas-microsoft-com:office:word" xmlns:w="http://schemas.openxmlformats.org/wordprocessingml/2006/main" xmlns:w14="http://schemas.microsoft.com/office/word/2010/wordml" xmlns:wpg="http://schemas.microsoft.com/office/word/2010/wordprocessingGroup" xmlns:wpi="http://schemas.microsoft.com/office/word/2010/wordprocessingInk" xmlns:wne="http://schemas.microsoft.com/office/word/2006/wordml" xmlns:wps="http://schemas.microsoft.com/office/word/2010/wordprocessingShape" mc:Ignorable="w14 wp14">
+<w:numbering xmlns:ve="http://schemas.openxmlformats.org/markup-compatibility/2006" xmlns:o="urn:schemas-microsoft-com:office:office" xmlns:r="http://schemas.openxmlformats.org/officeDocument/2006/relationships" xmlns:m="http://schemas.openxmlformats.org/officeDocument/2006/math" xmlns:v="urn:schemas-microsoft-com:vml" xmlns:wp="http://schemas.openxmlformats.org/drawingml/2006/wordprocessingDrawing" xmlns:w10="urn:schemas-microsoft-com:office:word" xmlns:w="http://schemas.openxmlformats.org/wordprocessingml/2006/main" xmlns:wne="http://schemas.microsoft.com/office/word/2006/wordml">
   <w:abstractNum w:abstractNumId="0">
     <w:nsid w:val="0DAF2792"/>
     <w:multiLevelType w:val="hybridMultilevel"/>
@@ -11864,6 +12062,13 @@
   </w:num>
   <w:num w:numId="3">
     <w:abstractNumId w:val="1"/>
+    <w:lvlOverride w:ilvl="0">
+      <w:lvl w:ilvl="0">
+        <w:numFmt w:val="decimal"/>
+        <w:lvlText w:val=""/>
+        <w:lvlJc w:val="left"/>
+      </w:lvl>
+    </w:lvlOverride>
     <w:lvlOverride w:ilvl="1">
       <w:lvl w:ilvl="1">
         <w:numFmt w:val="bullet"/>
@@ -11895,7 +12100,7 @@
 </file>
 
 <file path=word/styles.xml><?xml version="1.0" encoding="utf-8"?>
-<w:styles xmlns:mc="http://schemas.openxmlformats.org/markup-compatibility/2006" xmlns:r="http://schemas.openxmlformats.org/officeDocument/2006/relationships" xmlns:w="http://schemas.openxmlformats.org/wordprocessingml/2006/main" xmlns:w14="http://schemas.microsoft.com/office/word/2010/wordml" mc:Ignorable="w14">
+<w:styles xmlns:r="http://schemas.openxmlformats.org/officeDocument/2006/relationships" xmlns:w="http://schemas.openxmlformats.org/wordprocessingml/2006/main">
   <w:docDefaults>
     <w:rPrDefault>
       <w:rPr>
@@ -12047,6 +12252,7 @@
   <w:style w:type="paragraph" w:default="1" w:styleId="Normal">
     <w:name w:val="Normal"/>
     <w:qFormat/>
+    <w:rsid w:val="00E427C5"/>
     <w:pPr>
       <w:spacing w:after="200" w:line="276" w:lineRule="auto"/>
     </w:pPr>
@@ -12113,6 +12319,7 @@
     <w:uiPriority w:val="99"/>
     <w:semiHidden/>
     <w:unhideWhenUsed/>
+    <w:qFormat/>
     <w:tblPr>
       <w:tblInd w:w="0" w:type="dxa"/>
       <w:tblCellMar>
@@ -12432,6 +12639,36 @@
       <w:rFonts w:ascii="Times New Roman" w:eastAsia="Times New Roman" w:hAnsi="Times New Roman"/>
       <w:sz w:val="24"/>
       <w:szCs w:val="24"/>
+    </w:rPr>
+  </w:style>
+  <w:style w:type="paragraph" w:styleId="DocumentMap">
+    <w:name w:val="Document Map"/>
+    <w:basedOn w:val="Normal"/>
+    <w:link w:val="DocumentMapChar"/>
+    <w:uiPriority w:val="99"/>
+    <w:semiHidden/>
+    <w:unhideWhenUsed/>
+    <w:rsid w:val="0015393D"/>
+    <w:pPr>
+      <w:spacing w:after="0" w:line="240" w:lineRule="auto"/>
+    </w:pPr>
+    <w:rPr>
+      <w:rFonts w:ascii="Tahoma" w:hAnsi="Tahoma" w:cs="Tahoma"/>
+      <w:sz w:val="16"/>
+      <w:szCs w:val="16"/>
+    </w:rPr>
+  </w:style>
+  <w:style w:type="character" w:customStyle="1" w:styleId="DocumentMapChar">
+    <w:name w:val="Document Map Char"/>
+    <w:basedOn w:val="DefaultParagraphFont"/>
+    <w:link w:val="DocumentMap"/>
+    <w:uiPriority w:val="99"/>
+    <w:semiHidden/>
+    <w:rsid w:val="0015393D"/>
+    <w:rPr>
+      <w:rFonts w:ascii="Tahoma" w:hAnsi="Tahoma" w:cs="Tahoma"/>
+      <w:sz w:val="16"/>
+      <w:szCs w:val="16"/>
     </w:rPr>
   </w:style>
 </w:styles>
@@ -13270,7 +13507,7 @@
 </file>
 
 <file path=customXml/itemProps1.xml><?xml version="1.0" encoding="utf-8"?>
-<ds:datastoreItem xmlns:ds="http://schemas.openxmlformats.org/officeDocument/2006/customXml" ds:itemID="{AA276ECD-9D42-4FDA-A541-D05AC8676DA0}">
+<ds:datastoreItem xmlns:ds="http://schemas.openxmlformats.org/officeDocument/2006/customXml" ds:itemID="{60CFE768-A498-42F8-A52A-582771F53274}">
   <ds:schemaRefs>
     <ds:schemaRef ds:uri="http://schemas.openxmlformats.org/officeDocument/2006/bibliography"/>
   </ds:schemaRefs>

</xml_diff>

<commit_message>
Updated lab 2 code, minor changes to report doc.
</commit_message>
<xml_diff>
--- a/Game Report/Embedded Control Game Report.docx
+++ b/Game Report/Embedded Control Game Report.docx
@@ -1,6 +1,6 @@
 
 <file path=word/document.xml><?xml version="1.0" encoding="utf-8"?>
-<w:document xmlns:ve="http://schemas.openxmlformats.org/markup-compatibility/2006" xmlns:o="urn:schemas-microsoft-com:office:office" xmlns:r="http://schemas.openxmlformats.org/officeDocument/2006/relationships" xmlns:m="http://schemas.openxmlformats.org/officeDocument/2006/math" xmlns:v="urn:schemas-microsoft-com:vml" xmlns:wp="http://schemas.openxmlformats.org/drawingml/2006/wordprocessingDrawing" xmlns:w10="urn:schemas-microsoft-com:office:word" xmlns:w="http://schemas.openxmlformats.org/wordprocessingml/2006/main" xmlns:wne="http://schemas.microsoft.com/office/word/2006/wordml">
+<w:document xmlns:wpc="http://schemas.microsoft.com/office/word/2010/wordprocessingCanvas" xmlns:mc="http://schemas.openxmlformats.org/markup-compatibility/2006" xmlns:o="urn:schemas-microsoft-com:office:office" xmlns:r="http://schemas.openxmlformats.org/officeDocument/2006/relationships" xmlns:m="http://schemas.openxmlformats.org/officeDocument/2006/math" xmlns:v="urn:schemas-microsoft-com:vml" xmlns:wp14="http://schemas.microsoft.com/office/word/2010/wordprocessingDrawing" xmlns:wp="http://schemas.openxmlformats.org/drawingml/2006/wordprocessingDrawing" xmlns:w10="urn:schemas-microsoft-com:office:word" xmlns:w="http://schemas.openxmlformats.org/wordprocessingml/2006/main" xmlns:w14="http://schemas.microsoft.com/office/word/2010/wordml" xmlns:wpg="http://schemas.microsoft.com/office/word/2010/wordprocessingGroup" xmlns:wpi="http://schemas.microsoft.com/office/word/2010/wordprocessingInk" xmlns:wne="http://schemas.microsoft.com/office/word/2006/wordml" xmlns:wps="http://schemas.microsoft.com/office/word/2010/wordprocessingShape" mc:Ignorable="w14 wp14">
   <w:body>
     <w:p>
       <w:pPr>
@@ -132,7 +132,7 @@
           <w:szCs w:val="32"/>
         </w:rPr>
         <w:sectPr>
-          <w:footerReference w:type="default" r:id="rId8"/>
+          <w:footerReference w:type="default" r:id="rId9"/>
           <w:type w:val="continuous"/>
           <w:pgSz w:w="12240" w:h="15840"/>
           <w:pgMar w:top="1440" w:right="1440" w:bottom="1440" w:left="1440" w:header="720" w:footer="720" w:gutter="0"/>
@@ -216,7 +216,7 @@
         </w:rPr>
         <w:fldChar w:fldCharType="separate"/>
       </w:r>
-      <w:hyperlink w:anchor="_Toc274133969" w:history="1">
+      <w:hyperlink w:anchor="_Toc274144761" w:history="1">
         <w:r>
           <w:rPr>
             <w:rStyle w:val="Hyperlink"/>
@@ -260,7 +260,7 @@
             <w:noProof/>
             <w:webHidden/>
           </w:rPr>
-          <w:instrText xml:space="preserve"> PAGEREF _Toc274133969 \h </w:instrText>
+          <w:instrText xml:space="preserve"> PAGEREF _Toc274144761 \h </w:instrText>
         </w:r>
         <w:r>
           <w:rPr>
@@ -304,7 +304,7 @@
           <w:lang w:eastAsia="en-US"/>
         </w:rPr>
       </w:pPr>
-      <w:hyperlink w:anchor="_Toc274133970" w:history="1">
+      <w:hyperlink w:anchor="_Toc274144762" w:history="1">
         <w:r>
           <w:rPr>
             <w:rStyle w:val="Hyperlink"/>
@@ -348,7 +348,7 @@
             <w:noProof/>
             <w:webHidden/>
           </w:rPr>
-          <w:instrText xml:space="preserve"> PAGEREF _Toc274133970 \h </w:instrText>
+          <w:instrText xml:space="preserve"> PAGEREF _Toc274144762 \h </w:instrText>
         </w:r>
         <w:r>
           <w:rPr>
@@ -392,7 +392,7 @@
           <w:lang w:eastAsia="en-US"/>
         </w:rPr>
       </w:pPr>
-      <w:hyperlink w:anchor="_Toc274133971" w:history="1">
+      <w:hyperlink w:anchor="_Toc274144763" w:history="1">
         <w:r>
           <w:rPr>
             <w:rStyle w:val="Hyperlink"/>
@@ -436,7 +436,7 @@
             <w:noProof/>
             <w:webHidden/>
           </w:rPr>
-          <w:instrText xml:space="preserve"> PAGEREF _Toc274133971 \h </w:instrText>
+          <w:instrText xml:space="preserve"> PAGEREF _Toc274144763 \h </w:instrText>
         </w:r>
         <w:r>
           <w:rPr>
@@ -480,7 +480,7 @@
           <w:lang w:eastAsia="en-US"/>
         </w:rPr>
       </w:pPr>
-      <w:hyperlink w:anchor="_Toc274133972" w:history="1">
+      <w:hyperlink w:anchor="_Toc274144764" w:history="1">
         <w:r>
           <w:rPr>
             <w:rStyle w:val="Hyperlink"/>
@@ -524,7 +524,7 @@
             <w:noProof/>
             <w:webHidden/>
           </w:rPr>
-          <w:instrText xml:space="preserve"> PAGEREF _Toc274133972 \h </w:instrText>
+          <w:instrText xml:space="preserve"> PAGEREF _Toc274144764 \h </w:instrText>
         </w:r>
         <w:r>
           <w:rPr>
@@ -568,7 +568,7 @@
           <w:lang w:eastAsia="en-US"/>
         </w:rPr>
       </w:pPr>
-      <w:hyperlink w:anchor="_Toc274133973" w:history="1">
+      <w:hyperlink w:anchor="_Toc274144765" w:history="1">
         <w:r>
           <w:rPr>
             <w:rStyle w:val="Hyperlink"/>
@@ -612,7 +612,7 @@
             <w:noProof/>
             <w:webHidden/>
           </w:rPr>
-          <w:instrText xml:space="preserve"> PAGEREF _Toc274133973 \h </w:instrText>
+          <w:instrText xml:space="preserve"> PAGEREF _Toc274144765 \h </w:instrText>
         </w:r>
         <w:r>
           <w:rPr>
@@ -656,7 +656,7 @@
           <w:lang w:eastAsia="en-US"/>
         </w:rPr>
       </w:pPr>
-      <w:hyperlink w:anchor="_Toc274133974" w:history="1">
+      <w:hyperlink w:anchor="_Toc274144766" w:history="1">
         <w:r>
           <w:rPr>
             <w:rStyle w:val="Hyperlink"/>
@@ -700,7 +700,7 @@
             <w:noProof/>
             <w:webHidden/>
           </w:rPr>
-          <w:instrText xml:space="preserve"> PAGEREF _Toc274133974 \h </w:instrText>
+          <w:instrText xml:space="preserve"> PAGEREF _Toc274144766 \h </w:instrText>
         </w:r>
         <w:r>
           <w:rPr>
@@ -744,7 +744,7 @@
           <w:lang w:eastAsia="en-US"/>
         </w:rPr>
       </w:pPr>
-      <w:hyperlink w:anchor="_Toc274133975" w:history="1">
+      <w:hyperlink w:anchor="_Toc274144767" w:history="1">
         <w:r>
           <w:rPr>
             <w:rStyle w:val="Hyperlink"/>
@@ -788,7 +788,7 @@
             <w:noProof/>
             <w:webHidden/>
           </w:rPr>
-          <w:instrText xml:space="preserve"> PAGEREF _Toc274133975 \h </w:instrText>
+          <w:instrText xml:space="preserve"> PAGEREF _Toc274144767 \h </w:instrText>
         </w:r>
         <w:r>
           <w:rPr>
@@ -832,7 +832,7 @@
           <w:lang w:eastAsia="en-US"/>
         </w:rPr>
       </w:pPr>
-      <w:hyperlink w:anchor="_Toc274133976" w:history="1">
+      <w:hyperlink w:anchor="_Toc274144768" w:history="1">
         <w:r>
           <w:rPr>
             <w:rStyle w:val="Hyperlink"/>
@@ -876,7 +876,7 @@
             <w:noProof/>
             <w:webHidden/>
           </w:rPr>
-          <w:instrText xml:space="preserve"> PAGEREF _Toc274133976 \h </w:instrText>
+          <w:instrText xml:space="preserve"> PAGEREF _Toc274144768 \h </w:instrText>
         </w:r>
         <w:r>
           <w:rPr>
@@ -920,7 +920,7 @@
           <w:lang w:eastAsia="en-US"/>
         </w:rPr>
       </w:pPr>
-      <w:hyperlink w:anchor="_Toc274133977" w:history="1">
+      <w:hyperlink w:anchor="_Toc274144769" w:history="1">
         <w:r>
           <w:rPr>
             <w:rStyle w:val="Hyperlink"/>
@@ -943,7 +943,7 @@
             <w:rFonts w:ascii="Times New Roman" w:hAnsi="Times New Roman"/>
             <w:noProof/>
           </w:rPr>
-          <w:t>Hardware schematic</w:t>
+          <w:t>Hardware Schematic</w:t>
         </w:r>
         <w:r>
           <w:rPr>
@@ -964,7 +964,7 @@
             <w:noProof/>
             <w:webHidden/>
           </w:rPr>
-          <w:instrText xml:space="preserve"> PAGEREF _Toc274133977 \h </w:instrText>
+          <w:instrText xml:space="preserve"> PAGEREF _Toc274144769 \h </w:instrText>
         </w:r>
         <w:r>
           <w:rPr>
@@ -1008,7 +1008,7 @@
           <w:lang w:eastAsia="en-US"/>
         </w:rPr>
       </w:pPr>
-      <w:hyperlink w:anchor="_Toc274133978" w:history="1">
+      <w:hyperlink w:anchor="_Toc274144770" w:history="1">
         <w:r>
           <w:rPr>
             <w:rStyle w:val="Hyperlink"/>
@@ -1052,7 +1052,7 @@
             <w:noProof/>
             <w:webHidden/>
           </w:rPr>
-          <w:instrText xml:space="preserve"> PAGEREF _Toc274133978 \h </w:instrText>
+          <w:instrText xml:space="preserve"> PAGEREF _Toc274144770 \h </w:instrText>
         </w:r>
         <w:r>
           <w:rPr>
@@ -1129,7 +1129,7 @@
           <w:szCs w:val="40"/>
         </w:rPr>
       </w:pPr>
-      <w:bookmarkStart w:id="0" w:name="_Toc274133969"/>
+      <w:bookmarkStart w:id="0" w:name="_Toc274144761"/>
       <w:r>
         <w:rPr>
           <w:rFonts w:ascii="Times New Roman" w:hAnsi="Times New Roman"/>
@@ -1140,404 +1140,6 @@
         <w:t>Introduction and Statement of Purpose</w:t>
       </w:r>
       <w:bookmarkEnd w:id="0"/>
-    </w:p>
-    <w:p>
-      <w:pPr>
-        <w:spacing w:before="100" w:beforeAutospacing="1" w:after="100" w:afterAutospacing="1" w:line="480" w:lineRule="auto"/>
-        <w:jc w:val="both"/>
-        <w:rPr>
-          <w:rFonts w:ascii="Times New Roman" w:eastAsia="Times New Roman" w:hAnsi="Times New Roman"/>
-          <w:color w:val="000000"/>
-          <w:sz w:val="27"/>
-          <w:szCs w:val="27"/>
-        </w:rPr>
-      </w:pPr>
-      <w:r>
-        <w:rPr>
-          <w:rFonts w:ascii="Times New Roman" w:eastAsia="Times New Roman" w:hAnsi="Times New Roman"/>
-          <w:color w:val="000000"/>
-          <w:sz w:val="24"/>
-          <w:szCs w:val="24"/>
-        </w:rPr>
-        <w:t>Computer gaming has reached new heights in the world. Today players interact with expansive and complex 3D environments that react to player inputs. The start of what we know today as the culture of computer gaming can be traced back to the unveiling of the first Simon game, introduced by Milton and Bradley in May 15, 1978(^2). Since then, with the advancement of computer hardware, graphics pr</w:t>
-      </w:r>
-      <w:r>
-        <w:rPr>
-          <w:rFonts w:ascii="Times New Roman" w:eastAsia="Times New Roman" w:hAnsi="Times New Roman"/>
-          <w:color w:val="000000"/>
-          <w:sz w:val="24"/>
-          <w:szCs w:val="24"/>
-        </w:rPr>
-        <w:t>o</w:t>
-      </w:r>
-      <w:r>
-        <w:rPr>
-          <w:rFonts w:ascii="Times New Roman" w:eastAsia="Times New Roman" w:hAnsi="Times New Roman"/>
-          <w:color w:val="000000"/>
-          <w:sz w:val="24"/>
-          <w:szCs w:val="24"/>
-        </w:rPr>
-        <w:t xml:space="preserve">cessors, sound cards, and the development of more advanced types of integrated systems and embedded controls, user-friendly electronics are rapidly becoming a part of everyday life in work and play. </w:t>
-      </w:r>
-    </w:p>
-    <w:p>
-      <w:pPr>
-        <w:spacing w:before="100" w:beforeAutospacing="1" w:after="100" w:afterAutospacing="1" w:line="480" w:lineRule="auto"/>
-        <w:jc w:val="both"/>
-        <w:rPr>
-          <w:rFonts w:ascii="Times New Roman" w:eastAsia="Times New Roman" w:hAnsi="Times New Roman"/>
-          <w:color w:val="000000"/>
-          <w:sz w:val="27"/>
-          <w:szCs w:val="27"/>
-        </w:rPr>
-      </w:pPr>
-      <w:r>
-        <w:rPr>
-          <w:rFonts w:ascii="Times New Roman" w:eastAsia="Times New Roman" w:hAnsi="Times New Roman"/>
-          <w:color w:val="000000"/>
-          <w:sz w:val="24"/>
-          <w:szCs w:val="24"/>
-        </w:rPr>
-        <w:t>In this project a simplified version of the Simon game was built to help introduce concepts of Embedded Co</w:t>
-      </w:r>
-      <w:r>
-        <w:rPr>
-          <w:rFonts w:ascii="Times New Roman" w:eastAsia="Times New Roman" w:hAnsi="Times New Roman"/>
-          <w:color w:val="000000"/>
-          <w:sz w:val="24"/>
-          <w:szCs w:val="24"/>
-        </w:rPr>
-        <w:t>ntrol. Using the guidelines</w:t>
-      </w:r>
-      <w:r>
-        <w:rPr>
-          <w:rFonts w:ascii="Times New Roman" w:eastAsia="Times New Roman" w:hAnsi="Times New Roman"/>
-          <w:color w:val="000000"/>
-          <w:sz w:val="24"/>
-          <w:szCs w:val="24"/>
-          <w:vertAlign w:val="superscript"/>
-        </w:rPr>
-        <w:t>1</w:t>
-      </w:r>
-      <w:r>
-        <w:rPr>
-          <w:rFonts w:ascii="Times New Roman" w:eastAsia="Times New Roman" w:hAnsi="Times New Roman"/>
-          <w:color w:val="000000"/>
-          <w:sz w:val="24"/>
-          <w:szCs w:val="24"/>
-        </w:rPr>
-        <w:t xml:space="preserve"> provided</w:t>
-      </w:r>
-      <w:r>
-        <w:rPr>
-          <w:rFonts w:ascii="Times New Roman" w:eastAsia="Times New Roman" w:hAnsi="Times New Roman"/>
-          <w:color w:val="000000"/>
-          <w:sz w:val="24"/>
-          <w:szCs w:val="24"/>
-        </w:rPr>
-        <w:t>,</w:t>
-      </w:r>
-      <w:r>
-        <w:rPr>
-          <w:rFonts w:ascii="Times New Roman" w:eastAsia="Times New Roman" w:hAnsi="Times New Roman"/>
-          <w:color w:val="000000"/>
-          <w:sz w:val="24"/>
-          <w:szCs w:val="24"/>
-        </w:rPr>
-        <w:t xml:space="preserve"> a game is made where the player can interact with </w:t>
-      </w:r>
-      <w:r>
-        <w:rPr>
-          <w:rFonts w:ascii="Times New Roman" w:eastAsia="Times New Roman" w:hAnsi="Times New Roman"/>
-          <w:color w:val="000000"/>
-          <w:sz w:val="24"/>
-          <w:szCs w:val="24"/>
-        </w:rPr>
-        <w:t xml:space="preserve">the </w:t>
-      </w:r>
-      <w:r>
-        <w:rPr>
-          <w:rFonts w:ascii="Times New Roman" w:eastAsia="Times New Roman" w:hAnsi="Times New Roman"/>
-          <w:color w:val="000000"/>
-          <w:sz w:val="24"/>
-          <w:szCs w:val="24"/>
-        </w:rPr>
-        <w:t>microcontroller</w:t>
-      </w:r>
-      <w:r>
-        <w:rPr>
-          <w:rFonts w:ascii="Times New Roman" w:eastAsia="Times New Roman" w:hAnsi="Times New Roman"/>
-          <w:color w:val="000000"/>
-          <w:sz w:val="24"/>
-          <w:szCs w:val="24"/>
-        </w:rPr>
-        <w:t xml:space="preserve"> using a series of pushbuttons. The microcontroller then gives the player feedback</w:t>
-      </w:r>
-      <w:r>
-        <w:rPr>
-          <w:rFonts w:ascii="Times New Roman" w:eastAsia="Times New Roman" w:hAnsi="Times New Roman"/>
-          <w:color w:val="000000"/>
-          <w:sz w:val="24"/>
-          <w:szCs w:val="24"/>
-        </w:rPr>
-        <w:t xml:space="preserve"> in the form of visual and/or auditory outputs.</w:t>
-      </w:r>
-    </w:p>
-    <w:p>
-      <w:pPr>
-        <w:spacing w:before="100" w:beforeAutospacing="1" w:after="100" w:afterAutospacing="1" w:line="480" w:lineRule="auto"/>
-        <w:jc w:val="both"/>
-        <w:rPr>
-          <w:rFonts w:ascii="Times New Roman" w:eastAsia="Times New Roman" w:hAnsi="Times New Roman"/>
-          <w:color w:val="000000"/>
-          <w:sz w:val="27"/>
-          <w:szCs w:val="27"/>
-        </w:rPr>
-      </w:pPr>
-      <w:r>
-        <w:rPr>
-          <w:rFonts w:ascii="Times New Roman" w:eastAsia="Times New Roman" w:hAnsi="Times New Roman"/>
-          <w:color w:val="000000"/>
-          <w:sz w:val="24"/>
-          <w:szCs w:val="24"/>
-        </w:rPr>
-        <w:t>The</w:t>
-      </w:r>
-      <w:r>
-        <w:rPr>
-          <w:rFonts w:ascii="Times New Roman" w:eastAsia="Times New Roman" w:hAnsi="Times New Roman"/>
-          <w:color w:val="000000"/>
-          <w:sz w:val="24"/>
-          <w:szCs w:val="24"/>
-        </w:rPr>
-        <w:t xml:space="preserve"> purpose of the design of this </w:t>
-      </w:r>
-      <w:r>
-        <w:rPr>
-          <w:rFonts w:ascii="Times New Roman" w:eastAsia="Times New Roman" w:hAnsi="Times New Roman"/>
-          <w:color w:val="000000"/>
-          <w:sz w:val="24"/>
-          <w:szCs w:val="24"/>
-        </w:rPr>
-        <w:t xml:space="preserve">game is to gain an understanding of </w:t>
-      </w:r>
-      <w:r>
-        <w:rPr>
-          <w:rFonts w:ascii="Times New Roman" w:eastAsia="Times New Roman" w:hAnsi="Times New Roman"/>
-          <w:color w:val="000000"/>
-          <w:sz w:val="24"/>
-          <w:szCs w:val="24"/>
-        </w:rPr>
-        <w:t xml:space="preserve">(1) </w:t>
-      </w:r>
-      <w:r>
-        <w:rPr>
-          <w:rFonts w:ascii="Times New Roman" w:eastAsia="Times New Roman" w:hAnsi="Times New Roman"/>
-          <w:color w:val="000000"/>
-          <w:sz w:val="24"/>
-          <w:szCs w:val="24"/>
-        </w:rPr>
-        <w:t>how different hardware components</w:t>
-      </w:r>
-      <w:r>
-        <w:rPr>
-          <w:rFonts w:ascii="Times New Roman" w:eastAsia="Times New Roman" w:hAnsi="Times New Roman"/>
-          <w:color w:val="000000"/>
-          <w:sz w:val="24"/>
-          <w:szCs w:val="24"/>
-        </w:rPr>
-        <w:t xml:space="preserve"> can be placed in a circuit</w:t>
-      </w:r>
-      <w:r>
-        <w:rPr>
-          <w:rFonts w:ascii="Times New Roman" w:eastAsia="Times New Roman" w:hAnsi="Times New Roman"/>
-          <w:color w:val="000000"/>
-          <w:sz w:val="24"/>
-          <w:szCs w:val="24"/>
-        </w:rPr>
-        <w:t xml:space="preserve"> to interact with both the microcontroller and the player   (2) </w:t>
-      </w:r>
-      <w:r>
-        <w:rPr>
-          <w:rFonts w:ascii="Times New Roman" w:eastAsia="Times New Roman" w:hAnsi="Times New Roman"/>
-          <w:color w:val="000000"/>
-          <w:sz w:val="24"/>
-          <w:szCs w:val="24"/>
-        </w:rPr>
-        <w:t xml:space="preserve">how </w:t>
-      </w:r>
-      <w:r>
-        <w:rPr>
-          <w:rFonts w:ascii="Times New Roman" w:eastAsia="Times New Roman" w:hAnsi="Times New Roman"/>
-          <w:color w:val="000000"/>
-          <w:sz w:val="24"/>
-          <w:szCs w:val="24"/>
-        </w:rPr>
-        <w:t xml:space="preserve">different </w:t>
-      </w:r>
-      <w:r>
-        <w:rPr>
-          <w:rFonts w:ascii="Times New Roman" w:eastAsia="Times New Roman" w:hAnsi="Times New Roman"/>
-          <w:color w:val="000000"/>
-          <w:sz w:val="24"/>
-          <w:szCs w:val="24"/>
-        </w:rPr>
-        <w:t xml:space="preserve">software building techniques can be </w:t>
-      </w:r>
-      <w:r>
-        <w:rPr>
-          <w:rFonts w:ascii="Times New Roman" w:eastAsia="Times New Roman" w:hAnsi="Times New Roman"/>
-          <w:color w:val="000000"/>
-          <w:sz w:val="24"/>
-          <w:szCs w:val="24"/>
-        </w:rPr>
-        <w:t>used to implement the hardware</w:t>
-      </w:r>
-      <w:r>
-        <w:rPr>
-          <w:rFonts w:ascii="Times New Roman" w:eastAsia="Times New Roman" w:hAnsi="Times New Roman"/>
-          <w:color w:val="000000"/>
-          <w:sz w:val="24"/>
-          <w:szCs w:val="24"/>
-        </w:rPr>
-        <w:t xml:space="preserve"> to help a player understand their interacti</w:t>
-      </w:r>
-      <w:r>
-        <w:rPr>
-          <w:rFonts w:ascii="Times New Roman" w:eastAsia="Times New Roman" w:hAnsi="Times New Roman"/>
-          <w:color w:val="000000"/>
-          <w:sz w:val="24"/>
-          <w:szCs w:val="24"/>
-        </w:rPr>
-        <w:t>on with the</w:t>
-      </w:r>
-      <w:r>
-        <w:rPr>
-          <w:rFonts w:ascii="Times New Roman" w:eastAsia="Times New Roman" w:hAnsi="Times New Roman"/>
-          <w:color w:val="000000"/>
-          <w:sz w:val="24"/>
-          <w:szCs w:val="24"/>
-        </w:rPr>
-        <w:t xml:space="preserve"> electronic device, and (3) how different t</w:t>
-      </w:r>
-      <w:r>
-        <w:rPr>
-          <w:rFonts w:ascii="Times New Roman" w:eastAsia="Times New Roman" w:hAnsi="Times New Roman"/>
-          <w:color w:val="000000"/>
-          <w:sz w:val="24"/>
-          <w:szCs w:val="24"/>
-        </w:rPr>
-        <w:t>roubleshoot</w:t>
-      </w:r>
-      <w:r>
-        <w:rPr>
-          <w:rFonts w:ascii="Times New Roman" w:eastAsia="Times New Roman" w:hAnsi="Times New Roman"/>
-          <w:color w:val="000000"/>
-          <w:sz w:val="24"/>
-          <w:szCs w:val="24"/>
-        </w:rPr>
-        <w:t xml:space="preserve">ing techniques can </w:t>
-      </w:r>
-      <w:r>
-        <w:rPr>
-          <w:rFonts w:ascii="Times New Roman" w:eastAsia="Times New Roman" w:hAnsi="Times New Roman"/>
-          <w:color w:val="000000"/>
-          <w:sz w:val="24"/>
-          <w:szCs w:val="24"/>
-        </w:rPr>
-        <w:t>be used</w:t>
-      </w:r>
-      <w:r>
-        <w:rPr>
-          <w:rFonts w:ascii="Times New Roman" w:eastAsia="Times New Roman" w:hAnsi="Times New Roman"/>
-          <w:color w:val="000000"/>
-          <w:sz w:val="24"/>
-          <w:szCs w:val="24"/>
-        </w:rPr>
-        <w:t>,</w:t>
-      </w:r>
-      <w:r>
-        <w:rPr>
-          <w:rFonts w:ascii="Times New Roman" w:eastAsia="Times New Roman" w:hAnsi="Times New Roman"/>
-          <w:color w:val="000000"/>
-          <w:sz w:val="24"/>
-          <w:szCs w:val="24"/>
-        </w:rPr>
-        <w:t xml:space="preserve"> </w:t>
-      </w:r>
-      <w:r>
-        <w:rPr>
-          <w:rFonts w:ascii="Times New Roman" w:eastAsia="Times New Roman" w:hAnsi="Times New Roman"/>
-          <w:color w:val="000000"/>
-          <w:sz w:val="24"/>
-          <w:szCs w:val="24"/>
-        </w:rPr>
-        <w:t xml:space="preserve">in both the hardware and the software, to correct and debug the embedded control system so that it performs the necessary tasks. </w:t>
-      </w:r>
-    </w:p>
-    <w:p>
-      <w:pPr>
-        <w:spacing w:after="0" w:line="240" w:lineRule="auto"/>
-        <w:rPr>
-          <w:rFonts w:ascii="Times New Roman" w:eastAsia="Times New Roman" w:hAnsi="Times New Roman"/>
-          <w:color w:val="000000"/>
-          <w:sz w:val="27"/>
-          <w:szCs w:val="27"/>
-        </w:rPr>
-      </w:pPr>
-      <w:r>
-        <w:rPr>
-          <w:rFonts w:ascii="Times New Roman" w:eastAsia="Times New Roman" w:hAnsi="Times New Roman"/>
-          <w:color w:val="000000"/>
-          <w:sz w:val="24"/>
-          <w:szCs w:val="24"/>
-        </w:rPr>
-        <w:t xml:space="preserve">A Note on Figure numbering: </w:t>
-      </w:r>
-      <w:r>
-        <w:rPr>
-          <w:rFonts w:ascii="Times New Roman" w:eastAsia="Times New Roman" w:hAnsi="Times New Roman"/>
-          <w:b/>
-          <w:bCs/>
-          <w:color w:val="000000"/>
-          <w:sz w:val="24"/>
-          <w:szCs w:val="24"/>
-        </w:rPr>
-        <w:t>FigureXy-Z</w:t>
-      </w:r>
-      <w:r>
-        <w:rPr>
-          <w:rFonts w:ascii="Times New Roman" w:eastAsia="Times New Roman" w:hAnsi="Times New Roman"/>
-          <w:color w:val="000000"/>
-          <w:sz w:val="24"/>
-          <w:szCs w:val="24"/>
-        </w:rPr>
-        <w:br/>
-        <w:t>“Xy” corresponds to the section and subsection, respectively of the Figure</w:t>
-      </w:r>
-      <w:r>
-        <w:rPr>
-          <w:rFonts w:ascii="Times New Roman" w:eastAsia="Times New Roman" w:hAnsi="Times New Roman"/>
-          <w:color w:val="000000"/>
-          <w:sz w:val="24"/>
-          <w:szCs w:val="24"/>
-        </w:rPr>
-        <w:br/>
-        <w:t>“Z” corresponds to the number of the figure being observed.</w:t>
-      </w:r>
-    </w:p>
-    <w:p>
-      <w:pPr>
-        <w:pStyle w:val="ListParagraph"/>
-        <w:spacing w:line="480" w:lineRule="auto"/>
-        <w:ind w:left="1080"/>
-        <w:outlineLvl w:val="0"/>
-        <w:rPr>
-          <w:rFonts w:ascii="Times New Roman" w:hAnsi="Times New Roman"/>
-          <w:sz w:val="40"/>
-          <w:szCs w:val="40"/>
-        </w:rPr>
-      </w:pPr>
     </w:p>
     <w:p>
       <w:pPr>
@@ -1560,10 +1162,9 @@
           <w:sz w:val="40"/>
           <w:szCs w:val="40"/>
         </w:rPr>
-        <w:lastRenderedPageBreak/>
         <w:br w:type="page"/>
       </w:r>
-      <w:bookmarkStart w:id="1" w:name="_Toc274133970"/>
+      <w:bookmarkStart w:id="1" w:name="_Toc274144762"/>
       <w:r>
         <w:rPr>
           <w:rFonts w:ascii="Times New Roman" w:hAnsi="Times New Roman"/>
@@ -1590,7 +1191,7 @@
           <w:szCs w:val="40"/>
         </w:rPr>
       </w:pPr>
-      <w:bookmarkStart w:id="2" w:name="_Toc274133971"/>
+      <w:bookmarkStart w:id="2" w:name="_Toc274144763"/>
       <w:r>
         <w:rPr>
           <w:rFonts w:ascii="Times New Roman" w:hAnsi="Times New Roman"/>
@@ -1682,10 +1283,10 @@
                     </pic:cNvPicPr>
                   </pic:nvPicPr>
                   <pic:blipFill>
-                    <a:blip r:embed="rId9" cstate="print">
+                    <a:blip r:embed="rId10">
                       <a:extLst>
                         <a:ext uri="{28A0092B-C50C-407E-A947-70E740481C1C}">
-                          <a14:useLocalDpi xmlns:a14="http://schemas.microsoft.com/office/drawing/2010/main" xmlns:wps="http://schemas.microsoft.com/office/word/2010/wordprocessingShape" xmlns:wpi="http://schemas.microsoft.com/office/word/2010/wordprocessingInk" xmlns:wpg="http://schemas.microsoft.com/office/word/2010/wordprocessingGroup" xmlns:w14="http://schemas.microsoft.com/office/word/2010/wordml" xmlns:w="http://schemas.openxmlformats.org/wordprocessingml/2006/main" xmlns:w10="urn:schemas-microsoft-com:office:word" xmlns:wp14="http://schemas.microsoft.com/office/word/2010/wordprocessingDrawing" xmlns:v="urn:schemas-microsoft-com:vml" xmlns:o="urn:schemas-microsoft-com:office:office" xmlns:mc="http://schemas.openxmlformats.org/markup-compatibility/2006" xmlns:wpc="http://schemas.microsoft.com/office/word/2010/wordprocessingCanvas" xmlns="" val="0"/>
+                          <a14:useLocalDpi xmlns:a14="http://schemas.microsoft.com/office/drawing/2010/main" val="0"/>
                         </a:ext>
                       </a:extLst>
                     </a:blip>
@@ -1828,10 +1429,10 @@
                     </pic:cNvPicPr>
                   </pic:nvPicPr>
                   <pic:blipFill>
-                    <a:blip r:embed="rId10" cstate="print">
+                    <a:blip r:embed="rId11">
                       <a:extLst>
                         <a:ext uri="{28A0092B-C50C-407E-A947-70E740481C1C}">
-                          <a14:useLocalDpi xmlns:a14="http://schemas.microsoft.com/office/drawing/2010/main" xmlns:wps="http://schemas.microsoft.com/office/word/2010/wordprocessingShape" xmlns:wpi="http://schemas.microsoft.com/office/word/2010/wordprocessingInk" xmlns:wpg="http://schemas.microsoft.com/office/word/2010/wordprocessingGroup" xmlns:w14="http://schemas.microsoft.com/office/word/2010/wordml" xmlns:w="http://schemas.openxmlformats.org/wordprocessingml/2006/main" xmlns:w10="urn:schemas-microsoft-com:office:word" xmlns:wp14="http://schemas.microsoft.com/office/word/2010/wordprocessingDrawing" xmlns:v="urn:schemas-microsoft-com:vml" xmlns:o="urn:schemas-microsoft-com:office:office" xmlns:mc="http://schemas.openxmlformats.org/markup-compatibility/2006" xmlns:wpc="http://schemas.microsoft.com/office/word/2010/wordprocessingCanvas" xmlns="" val="0"/>
+                          <a14:useLocalDpi xmlns:a14="http://schemas.microsoft.com/office/drawing/2010/main" val="0"/>
                         </a:ext>
                       </a:extLst>
                     </a:blip>
@@ -1962,10 +1563,10 @@
                     </pic:cNvPicPr>
                   </pic:nvPicPr>
                   <pic:blipFill>
-                    <a:blip r:embed="rId11" cstate="print">
+                    <a:blip r:embed="rId12">
                       <a:extLst>
                         <a:ext uri="{28A0092B-C50C-407E-A947-70E740481C1C}">
-                          <a14:useLocalDpi xmlns:a14="http://schemas.microsoft.com/office/drawing/2010/main" xmlns:wps="http://schemas.microsoft.com/office/word/2010/wordprocessingShape" xmlns:wpi="http://schemas.microsoft.com/office/word/2010/wordprocessingInk" xmlns:wpg="http://schemas.microsoft.com/office/word/2010/wordprocessingGroup" xmlns:w14="http://schemas.microsoft.com/office/word/2010/wordml" xmlns:w="http://schemas.openxmlformats.org/wordprocessingml/2006/main" xmlns:w10="urn:schemas-microsoft-com:office:word" xmlns:wp14="http://schemas.microsoft.com/office/word/2010/wordprocessingDrawing" xmlns:v="urn:schemas-microsoft-com:vml" xmlns:o="urn:schemas-microsoft-com:office:office" xmlns:mc="http://schemas.openxmlformats.org/markup-compatibility/2006" xmlns:wpc="http://schemas.microsoft.com/office/word/2010/wordprocessingCanvas" xmlns="" val="0"/>
+                          <a14:useLocalDpi xmlns:a14="http://schemas.microsoft.com/office/drawing/2010/main" val="0"/>
                         </a:ext>
                       </a:extLst>
                     </a:blip>
@@ -2097,10 +1698,10 @@
                     </pic:cNvPicPr>
                   </pic:nvPicPr>
                   <pic:blipFill>
-                    <a:blip r:embed="rId12" cstate="print">
+                    <a:blip r:embed="rId13">
                       <a:extLst>
                         <a:ext uri="{28A0092B-C50C-407E-A947-70E740481C1C}">
-                          <a14:useLocalDpi xmlns:a14="http://schemas.microsoft.com/office/drawing/2010/main" xmlns:wps="http://schemas.microsoft.com/office/word/2010/wordprocessingShape" xmlns:wpi="http://schemas.microsoft.com/office/word/2010/wordprocessingInk" xmlns:wpg="http://schemas.microsoft.com/office/word/2010/wordprocessingGroup" xmlns:w14="http://schemas.microsoft.com/office/word/2010/wordml" xmlns:w="http://schemas.openxmlformats.org/wordprocessingml/2006/main" xmlns:w10="urn:schemas-microsoft-com:office:word" xmlns:wp14="http://schemas.microsoft.com/office/word/2010/wordprocessingDrawing" xmlns:v="urn:schemas-microsoft-com:vml" xmlns:o="urn:schemas-microsoft-com:office:office" xmlns:mc="http://schemas.openxmlformats.org/markup-compatibility/2006" xmlns:wpc="http://schemas.microsoft.com/office/word/2010/wordprocessingCanvas" xmlns="" val="0"/>
+                          <a14:useLocalDpi xmlns:a14="http://schemas.microsoft.com/office/drawing/2010/main" val="0"/>
                         </a:ext>
                       </a:extLst>
                     </a:blip>
@@ -2231,10 +1832,10 @@
                     </pic:cNvPicPr>
                   </pic:nvPicPr>
                   <pic:blipFill>
-                    <a:blip r:embed="rId13" cstate="print">
+                    <a:blip r:embed="rId14">
                       <a:extLst>
                         <a:ext uri="{28A0092B-C50C-407E-A947-70E740481C1C}">
-                          <a14:useLocalDpi xmlns:a14="http://schemas.microsoft.com/office/drawing/2010/main" xmlns:wps="http://schemas.microsoft.com/office/word/2010/wordprocessingShape" xmlns:wpi="http://schemas.microsoft.com/office/word/2010/wordprocessingInk" xmlns:wpg="http://schemas.microsoft.com/office/word/2010/wordprocessingGroup" xmlns:w14="http://schemas.microsoft.com/office/word/2010/wordml" xmlns:w="http://schemas.openxmlformats.org/wordprocessingml/2006/main" xmlns:w10="urn:schemas-microsoft-com:office:word" xmlns:wp14="http://schemas.microsoft.com/office/word/2010/wordprocessingDrawing" xmlns:v="urn:schemas-microsoft-com:vml" xmlns:o="urn:schemas-microsoft-com:office:office" xmlns:mc="http://schemas.openxmlformats.org/markup-compatibility/2006" xmlns:wpc="http://schemas.microsoft.com/office/word/2010/wordprocessingCanvas" xmlns="" val="0"/>
+                          <a14:useLocalDpi xmlns:a14="http://schemas.microsoft.com/office/drawing/2010/main" val="0"/>
                         </a:ext>
                       </a:extLst>
                     </a:blip>
@@ -2377,10 +1978,10 @@
                     </pic:cNvPicPr>
                   </pic:nvPicPr>
                   <pic:blipFill>
-                    <a:blip r:embed="rId14" cstate="print">
+                    <a:blip r:embed="rId15">
                       <a:extLst>
                         <a:ext uri="{28A0092B-C50C-407E-A947-70E740481C1C}">
-                          <a14:useLocalDpi xmlns:a14="http://schemas.microsoft.com/office/drawing/2010/main" xmlns:wps="http://schemas.microsoft.com/office/word/2010/wordprocessingShape" xmlns:wpi="http://schemas.microsoft.com/office/word/2010/wordprocessingInk" xmlns:wpg="http://schemas.microsoft.com/office/word/2010/wordprocessingGroup" xmlns:w14="http://schemas.microsoft.com/office/word/2010/wordml" xmlns:w="http://schemas.openxmlformats.org/wordprocessingml/2006/main" xmlns:w10="urn:schemas-microsoft-com:office:word" xmlns:wp14="http://schemas.microsoft.com/office/word/2010/wordprocessingDrawing" xmlns:v="urn:schemas-microsoft-com:vml" xmlns:o="urn:schemas-microsoft-com:office:office" xmlns:mc="http://schemas.openxmlformats.org/markup-compatibility/2006" xmlns:wpc="http://schemas.microsoft.com/office/word/2010/wordprocessingCanvas" xmlns="" val="0"/>
+                          <a14:useLocalDpi xmlns:a14="http://schemas.microsoft.com/office/drawing/2010/main" val="0"/>
                         </a:ext>
                       </a:extLst>
                     </a:blip>
@@ -2511,10 +2112,10 @@
                     </pic:cNvPicPr>
                   </pic:nvPicPr>
                   <pic:blipFill>
-                    <a:blip r:embed="rId15" cstate="print">
+                    <a:blip r:embed="rId16">
                       <a:extLst>
                         <a:ext uri="{28A0092B-C50C-407E-A947-70E740481C1C}">
-                          <a14:useLocalDpi xmlns:a14="http://schemas.microsoft.com/office/drawing/2010/main" xmlns:wps="http://schemas.microsoft.com/office/word/2010/wordprocessingShape" xmlns:wpi="http://schemas.microsoft.com/office/word/2010/wordprocessingInk" xmlns:wpg="http://schemas.microsoft.com/office/word/2010/wordprocessingGroup" xmlns:w14="http://schemas.microsoft.com/office/word/2010/wordml" xmlns:w="http://schemas.openxmlformats.org/wordprocessingml/2006/main" xmlns:w10="urn:schemas-microsoft-com:office:word" xmlns:wp14="http://schemas.microsoft.com/office/word/2010/wordprocessingDrawing" xmlns:v="urn:schemas-microsoft-com:vml" xmlns:o="urn:schemas-microsoft-com:office:office" xmlns:mc="http://schemas.openxmlformats.org/markup-compatibility/2006" xmlns:wpc="http://schemas.microsoft.com/office/word/2010/wordprocessingCanvas" xmlns="" val="0"/>
+                          <a14:useLocalDpi xmlns:a14="http://schemas.microsoft.com/office/drawing/2010/main" val="0"/>
                         </a:ext>
                       </a:extLst>
                     </a:blip>
@@ -2568,10 +2169,10 @@
                     </pic:cNvPicPr>
                   </pic:nvPicPr>
                   <pic:blipFill>
-                    <a:blip r:embed="rId16" cstate="print">
+                    <a:blip r:embed="rId17">
                       <a:extLst>
                         <a:ext uri="{28A0092B-C50C-407E-A947-70E740481C1C}">
-                          <a14:useLocalDpi xmlns:a14="http://schemas.microsoft.com/office/drawing/2010/main" xmlns:wps="http://schemas.microsoft.com/office/word/2010/wordprocessingShape" xmlns:wpi="http://schemas.microsoft.com/office/word/2010/wordprocessingInk" xmlns:wpg="http://schemas.microsoft.com/office/word/2010/wordprocessingGroup" xmlns:w14="http://schemas.microsoft.com/office/word/2010/wordml" xmlns:w="http://schemas.openxmlformats.org/wordprocessingml/2006/main" xmlns:w10="urn:schemas-microsoft-com:office:word" xmlns:wp14="http://schemas.microsoft.com/office/word/2010/wordprocessingDrawing" xmlns:v="urn:schemas-microsoft-com:vml" xmlns:o="urn:schemas-microsoft-com:office:office" xmlns:mc="http://schemas.openxmlformats.org/markup-compatibility/2006" xmlns:wpc="http://schemas.microsoft.com/office/word/2010/wordprocessingCanvas" xmlns="" val="0"/>
+                          <a14:useLocalDpi xmlns:a14="http://schemas.microsoft.com/office/drawing/2010/main" val="0"/>
                         </a:ext>
                       </a:extLst>
                     </a:blip>
@@ -2712,10 +2313,10 @@
                     </pic:cNvPicPr>
                   </pic:nvPicPr>
                   <pic:blipFill>
-                    <a:blip r:embed="rId17" cstate="print">
+                    <a:blip r:embed="rId18">
                       <a:extLst>
                         <a:ext uri="{28A0092B-C50C-407E-A947-70E740481C1C}">
-                          <a14:useLocalDpi xmlns:a14="http://schemas.microsoft.com/office/drawing/2010/main" xmlns:wps="http://schemas.microsoft.com/office/word/2010/wordprocessingShape" xmlns:wpi="http://schemas.microsoft.com/office/word/2010/wordprocessingInk" xmlns:wpg="http://schemas.microsoft.com/office/word/2010/wordprocessingGroup" xmlns:w14="http://schemas.microsoft.com/office/word/2010/wordml" xmlns:w="http://schemas.openxmlformats.org/wordprocessingml/2006/main" xmlns:w10="urn:schemas-microsoft-com:office:word" xmlns:wp14="http://schemas.microsoft.com/office/word/2010/wordprocessingDrawing" xmlns:v="urn:schemas-microsoft-com:vml" xmlns:o="urn:schemas-microsoft-com:office:office" xmlns:mc="http://schemas.openxmlformats.org/markup-compatibility/2006" xmlns:wpc="http://schemas.microsoft.com/office/word/2010/wordprocessingCanvas" xmlns="" val="0"/>
+                          <a14:useLocalDpi xmlns:a14="http://schemas.microsoft.com/office/drawing/2010/main" val="0"/>
                         </a:ext>
                       </a:extLst>
                     </a:blip>
@@ -2808,7 +2409,7 @@
         </w:rPr>
         <w:br w:type="page"/>
       </w:r>
-      <w:bookmarkStart w:id="3" w:name="_Toc274133972"/>
+      <w:bookmarkStart w:id="3" w:name="_Toc274144764"/>
       <w:r>
         <w:rPr>
           <w:rFonts w:ascii="Times New Roman" w:hAnsi="Times New Roman"/>
@@ -2843,7 +2444,7 @@
         </w:rPr>
         <w:br w:type="page"/>
       </w:r>
-      <w:bookmarkStart w:id="4" w:name="_Toc274133973"/>
+      <w:bookmarkStart w:id="4" w:name="_Toc274144765"/>
       <w:r>
         <w:rPr>
           <w:rFonts w:ascii="Times New Roman" w:hAnsi="Times New Roman"/>
@@ -2982,7 +2583,7 @@
           <w:szCs w:val="40"/>
         </w:rPr>
       </w:pPr>
-      <w:bookmarkStart w:id="5" w:name="_Toc274133974"/>
+      <w:bookmarkStart w:id="5" w:name="_Toc274144766"/>
       <w:r>
         <w:rPr>
           <w:rFonts w:ascii="Times New Roman" w:hAnsi="Times New Roman"/>
@@ -3027,7 +2628,7 @@
           <w:szCs w:val="40"/>
         </w:rPr>
       </w:pPr>
-      <w:bookmarkStart w:id="6" w:name="_Toc274133975"/>
+      <w:bookmarkStart w:id="6" w:name="_Toc274144767"/>
       <w:r>
         <w:rPr>
           <w:rFonts w:ascii="Times New Roman" w:hAnsi="Times New Roman"/>
@@ -3054,14 +2655,24 @@
           <w:szCs w:val="40"/>
         </w:rPr>
       </w:pPr>
-      <w:bookmarkStart w:id="7" w:name="_Toc274133976"/>
+      <w:bookmarkStart w:id="7" w:name="_Toc274144768"/>
       <w:r>
         <w:rPr>
           <w:rFonts w:ascii="Times New Roman" w:hAnsi="Times New Roman"/>
           <w:sz w:val="40"/>
           <w:szCs w:val="40"/>
         </w:rPr>
-        <w:t>C code</w:t>
+        <w:t>C C</w:t>
+      </w:r>
+      <w:bookmarkStart w:id="8" w:name="_GoBack"/>
+      <w:bookmarkEnd w:id="8"/>
+      <w:r>
+        <w:rPr>
+          <w:rFonts w:ascii="Times New Roman" w:hAnsi="Times New Roman"/>
+          <w:sz w:val="40"/>
+          <w:szCs w:val="40"/>
+        </w:rPr>
+        <w:t>ode</w:t>
       </w:r>
       <w:bookmarkEnd w:id="7"/>
     </w:p>
@@ -10797,7 +10408,7 @@
           <w:szCs w:val="40"/>
         </w:rPr>
       </w:pPr>
-      <w:bookmarkStart w:id="8" w:name="_Toc274133977"/>
+      <w:bookmarkStart w:id="9" w:name="_Toc274144769"/>
       <w:r>
         <w:rPr>
           <w:rFonts w:ascii="Times New Roman" w:hAnsi="Times New Roman"/>
@@ -10805,9 +10416,17 @@
           <w:szCs w:val="40"/>
         </w:rPr>
         <w:lastRenderedPageBreak/>
-        <w:t>Hardware schematic</w:t>
-      </w:r>
-      <w:bookmarkEnd w:id="8"/>
+        <w:t>Hardware S</w:t>
+      </w:r>
+      <w:r>
+        <w:rPr>
+          <w:rFonts w:ascii="Times New Roman" w:hAnsi="Times New Roman"/>
+          <w:sz w:val="40"/>
+          <w:szCs w:val="40"/>
+        </w:rPr>
+        <w:t>chematic</w:t>
+      </w:r>
+      <w:bookmarkEnd w:id="9"/>
     </w:p>
     <w:p>
       <w:pPr>
@@ -10842,10 +10461,10 @@
                     </pic:cNvPicPr>
                   </pic:nvPicPr>
                   <pic:blipFill>
-                    <a:blip r:embed="rId18" cstate="print">
+                    <a:blip r:embed="rId19">
                       <a:extLst>
                         <a:ext uri="{28A0092B-C50C-407E-A947-70E740481C1C}">
-                          <a14:useLocalDpi xmlns:a14="http://schemas.microsoft.com/office/drawing/2010/main" xmlns:wps="http://schemas.microsoft.com/office/word/2010/wordprocessingShape" xmlns:wpi="http://schemas.microsoft.com/office/word/2010/wordprocessingInk" xmlns:wpg="http://schemas.microsoft.com/office/word/2010/wordprocessingGroup" xmlns:w14="http://schemas.microsoft.com/office/word/2010/wordml" xmlns:w="http://schemas.openxmlformats.org/wordprocessingml/2006/main" xmlns:w10="urn:schemas-microsoft-com:office:word" xmlns:wp14="http://schemas.microsoft.com/office/word/2010/wordprocessingDrawing" xmlns:v="urn:schemas-microsoft-com:vml" xmlns:o="urn:schemas-microsoft-com:office:office" xmlns:mc="http://schemas.openxmlformats.org/markup-compatibility/2006" xmlns:wpc="http://schemas.microsoft.com/office/word/2010/wordprocessingCanvas" xmlns="" val="0"/>
+                          <a14:useLocalDpi xmlns:a14="http://schemas.microsoft.com/office/drawing/2010/main" val="0"/>
                         </a:ext>
                       </a:extLst>
                     </a:blip>
@@ -10918,7 +10537,7 @@
         </w:rPr>
         <w:br w:type="page"/>
       </w:r>
-      <w:bookmarkStart w:id="9" w:name="_Toc274133978"/>
+      <w:bookmarkStart w:id="10" w:name="_Toc274144770"/>
       <w:r>
         <w:rPr>
           <w:rFonts w:ascii="Times New Roman" w:hAnsi="Times New Roman" w:cs="Times New Roman"/>
@@ -10930,7 +10549,7 @@
         <w:lastRenderedPageBreak/>
         <w:t>Participation Summary</w:t>
       </w:r>
-      <w:bookmarkEnd w:id="9"/>
+      <w:bookmarkEnd w:id="10"/>
     </w:p>
     <w:p>
       <w:pPr>
@@ -11372,8 +10991,6 @@
         </w:rPr>
         <w:t xml:space="preserve"> MDS</w:t>
       </w:r>
-      <w:bookmarkStart w:id="10" w:name="_GoBack"/>
-      <w:bookmarkEnd w:id="10"/>
     </w:p>
     <w:p>
       <w:pPr>
@@ -11546,7 +11163,7 @@
 </file>
 
 <file path=word/endnotes.xml><?xml version="1.0" encoding="utf-8"?>
-<w:endnotes xmlns:ve="http://schemas.openxmlformats.org/markup-compatibility/2006" xmlns:o="urn:schemas-microsoft-com:office:office" xmlns:r="http://schemas.openxmlformats.org/officeDocument/2006/relationships" xmlns:m="http://schemas.openxmlformats.org/officeDocument/2006/math" xmlns:v="urn:schemas-microsoft-com:vml" xmlns:wp="http://schemas.openxmlformats.org/drawingml/2006/wordprocessingDrawing" xmlns:w10="urn:schemas-microsoft-com:office:word" xmlns:w="http://schemas.openxmlformats.org/wordprocessingml/2006/main" xmlns:wne="http://schemas.microsoft.com/office/word/2006/wordml">
+<w:endnotes xmlns:wpc="http://schemas.microsoft.com/office/word/2010/wordprocessingCanvas" xmlns:mc="http://schemas.openxmlformats.org/markup-compatibility/2006" xmlns:o="urn:schemas-microsoft-com:office:office" xmlns:r="http://schemas.openxmlformats.org/officeDocument/2006/relationships" xmlns:m="http://schemas.openxmlformats.org/officeDocument/2006/math" xmlns:v="urn:schemas-microsoft-com:vml" xmlns:wp14="http://schemas.microsoft.com/office/word/2010/wordprocessingDrawing" xmlns:wp="http://schemas.openxmlformats.org/drawingml/2006/wordprocessingDrawing" xmlns:w10="urn:schemas-microsoft-com:office:word" xmlns:w="http://schemas.openxmlformats.org/wordprocessingml/2006/main" xmlns:w14="http://schemas.microsoft.com/office/word/2010/wordml" xmlns:wpg="http://schemas.microsoft.com/office/word/2010/wordprocessingGroup" xmlns:wpi="http://schemas.microsoft.com/office/word/2010/wordprocessingInk" xmlns:wne="http://schemas.microsoft.com/office/word/2006/wordml" xmlns:wps="http://schemas.microsoft.com/office/word/2010/wordprocessingShape" mc:Ignorable="w14 wp14">
   <w:endnote w:type="separator" w:id="-1">
     <w:p>
       <w:pPr>
@@ -11571,7 +11188,7 @@
 </file>
 
 <file path=word/footer1.xml><?xml version="1.0" encoding="utf-8"?>
-<w:ftr xmlns:ve="http://schemas.openxmlformats.org/markup-compatibility/2006" xmlns:o="urn:schemas-microsoft-com:office:office" xmlns:r="http://schemas.openxmlformats.org/officeDocument/2006/relationships" xmlns:m="http://schemas.openxmlformats.org/officeDocument/2006/math" xmlns:v="urn:schemas-microsoft-com:vml" xmlns:wp="http://schemas.openxmlformats.org/drawingml/2006/wordprocessingDrawing" xmlns:w10="urn:schemas-microsoft-com:office:word" xmlns:w="http://schemas.openxmlformats.org/wordprocessingml/2006/main" xmlns:wne="http://schemas.microsoft.com/office/word/2006/wordml">
+<w:ftr xmlns:wpc="http://schemas.microsoft.com/office/word/2010/wordprocessingCanvas" xmlns:mc="http://schemas.openxmlformats.org/markup-compatibility/2006" xmlns:o="urn:schemas-microsoft-com:office:office" xmlns:r="http://schemas.openxmlformats.org/officeDocument/2006/relationships" xmlns:m="http://schemas.openxmlformats.org/officeDocument/2006/math" xmlns:v="urn:schemas-microsoft-com:vml" xmlns:wp14="http://schemas.microsoft.com/office/word/2010/wordprocessingDrawing" xmlns:wp="http://schemas.openxmlformats.org/drawingml/2006/wordprocessingDrawing" xmlns:w10="urn:schemas-microsoft-com:office:word" xmlns:w="http://schemas.openxmlformats.org/wordprocessingml/2006/main" xmlns:w14="http://schemas.microsoft.com/office/word/2010/wordml" xmlns:wpg="http://schemas.microsoft.com/office/word/2010/wordprocessingGroup" xmlns:wpi="http://schemas.microsoft.com/office/word/2010/wordprocessingInk" xmlns:wne="http://schemas.microsoft.com/office/word/2006/wordml" xmlns:wps="http://schemas.microsoft.com/office/word/2010/wordprocessingShape" mc:Ignorable="w14 wp14">
   <w:p>
     <w:pPr>
       <w:pStyle w:val="Footer"/>
@@ -11590,7 +11207,7 @@
       <w:rPr>
         <w:noProof/>
       </w:rPr>
-      <w:t>22</w:t>
+      <w:t>12</w:t>
     </w:r>
     <w:r>
       <w:rPr>
@@ -11608,7 +11225,7 @@
 </file>
 
 <file path=word/footnotes.xml><?xml version="1.0" encoding="utf-8"?>
-<w:footnotes xmlns:ve="http://schemas.openxmlformats.org/markup-compatibility/2006" xmlns:o="urn:schemas-microsoft-com:office:office" xmlns:r="http://schemas.openxmlformats.org/officeDocument/2006/relationships" xmlns:m="http://schemas.openxmlformats.org/officeDocument/2006/math" xmlns:v="urn:schemas-microsoft-com:vml" xmlns:wp="http://schemas.openxmlformats.org/drawingml/2006/wordprocessingDrawing" xmlns:w10="urn:schemas-microsoft-com:office:word" xmlns:w="http://schemas.openxmlformats.org/wordprocessingml/2006/main" xmlns:wne="http://schemas.microsoft.com/office/word/2006/wordml">
+<w:footnotes xmlns:wpc="http://schemas.microsoft.com/office/word/2010/wordprocessingCanvas" xmlns:mc="http://schemas.openxmlformats.org/markup-compatibility/2006" xmlns:o="urn:schemas-microsoft-com:office:office" xmlns:r="http://schemas.openxmlformats.org/officeDocument/2006/relationships" xmlns:m="http://schemas.openxmlformats.org/officeDocument/2006/math" xmlns:v="urn:schemas-microsoft-com:vml" xmlns:wp14="http://schemas.microsoft.com/office/word/2010/wordprocessingDrawing" xmlns:wp="http://schemas.openxmlformats.org/drawingml/2006/wordprocessingDrawing" xmlns:w10="urn:schemas-microsoft-com:office:word" xmlns:w="http://schemas.openxmlformats.org/wordprocessingml/2006/main" xmlns:w14="http://schemas.microsoft.com/office/word/2010/wordml" xmlns:wpg="http://schemas.microsoft.com/office/word/2010/wordprocessingGroup" xmlns:wpi="http://schemas.microsoft.com/office/word/2010/wordprocessingInk" xmlns:wne="http://schemas.microsoft.com/office/word/2006/wordml" xmlns:wps="http://schemas.microsoft.com/office/word/2010/wordprocessingShape" mc:Ignorable="w14 wp14">
   <w:footnote w:type="separator" w:id="-1">
     <w:p>
       <w:pPr>
@@ -11633,7 +11250,7 @@
 </file>
 
 <file path=word/numbering.xml><?xml version="1.0" encoding="utf-8"?>
-<w:numbering xmlns:ve="http://schemas.openxmlformats.org/markup-compatibility/2006" xmlns:o="urn:schemas-microsoft-com:office:office" xmlns:r="http://schemas.openxmlformats.org/officeDocument/2006/relationships" xmlns:m="http://schemas.openxmlformats.org/officeDocument/2006/math" xmlns:v="urn:schemas-microsoft-com:vml" xmlns:wp="http://schemas.openxmlformats.org/drawingml/2006/wordprocessingDrawing" xmlns:w10="urn:schemas-microsoft-com:office:word" xmlns:w="http://schemas.openxmlformats.org/wordprocessingml/2006/main" xmlns:wne="http://schemas.microsoft.com/office/word/2006/wordml">
+<w:numbering xmlns:wpc="http://schemas.microsoft.com/office/word/2010/wordprocessingCanvas" xmlns:mc="http://schemas.openxmlformats.org/markup-compatibility/2006" xmlns:o="urn:schemas-microsoft-com:office:office" xmlns:r="http://schemas.openxmlformats.org/officeDocument/2006/relationships" xmlns:m="http://schemas.openxmlformats.org/officeDocument/2006/math" xmlns:v="urn:schemas-microsoft-com:vml" xmlns:wp14="http://schemas.microsoft.com/office/word/2010/wordprocessingDrawing" xmlns:wp="http://schemas.openxmlformats.org/drawingml/2006/wordprocessingDrawing" xmlns:w10="urn:schemas-microsoft-com:office:word" xmlns:w="http://schemas.openxmlformats.org/wordprocessingml/2006/main" xmlns:w14="http://schemas.microsoft.com/office/word/2010/wordml" xmlns:wpg="http://schemas.microsoft.com/office/word/2010/wordprocessingGroup" xmlns:wpi="http://schemas.microsoft.com/office/word/2010/wordprocessingInk" xmlns:wne="http://schemas.microsoft.com/office/word/2006/wordml" xmlns:wps="http://schemas.microsoft.com/office/word/2010/wordprocessingShape" mc:Ignorable="w14 wp14">
   <w:abstractNum w:abstractNumId="0">
     <w:nsid w:val="0DAF2792"/>
     <w:multiLevelType w:val="hybridMultilevel"/>
@@ -12254,13 +11871,6 @@
   </w:num>
   <w:num w:numId="3">
     <w:abstractNumId w:val="1"/>
-    <w:lvlOverride w:ilvl="0">
-      <w:lvl w:ilvl="0">
-        <w:numFmt w:val="decimal"/>
-        <w:lvlText w:val=""/>
-        <w:lvlJc w:val="left"/>
-      </w:lvl>
-    </w:lvlOverride>
     <w:lvlOverride w:ilvl="1">
       <w:lvl w:ilvl="1">
         <w:numFmt w:val="bullet"/>
@@ -12292,7 +11902,7 @@
 </file>
 
 <file path=word/styles.xml><?xml version="1.0" encoding="utf-8"?>
-<w:styles xmlns:r="http://schemas.openxmlformats.org/officeDocument/2006/relationships" xmlns:w="http://schemas.openxmlformats.org/wordprocessingml/2006/main">
+<w:styles xmlns:mc="http://schemas.openxmlformats.org/markup-compatibility/2006" xmlns:r="http://schemas.openxmlformats.org/officeDocument/2006/relationships" xmlns:w="http://schemas.openxmlformats.org/wordprocessingml/2006/main" xmlns:w14="http://schemas.microsoft.com/office/word/2010/wordml" mc:Ignorable="w14">
   <w:docDefaults>
     <w:rPrDefault>
       <w:rPr>
@@ -12444,7 +12054,6 @@
   <w:style w:type="paragraph" w:default="1" w:styleId="Normal">
     <w:name w:val="Normal"/>
     <w:qFormat/>
-    <w:rsid w:val="00E427C5"/>
     <w:pPr>
       <w:spacing w:after="200" w:line="276" w:lineRule="auto"/>
     </w:pPr>
@@ -12511,7 +12120,6 @@
     <w:uiPriority w:val="99"/>
     <w:semiHidden/>
     <w:unhideWhenUsed/>
-    <w:qFormat/>
     <w:tblPr>
       <w:tblInd w:w="0" w:type="dxa"/>
       <w:tblCellMar>
@@ -12831,36 +12439,6 @@
       <w:rFonts w:ascii="Times New Roman" w:eastAsia="Times New Roman" w:hAnsi="Times New Roman"/>
       <w:sz w:val="24"/>
       <w:szCs w:val="24"/>
-    </w:rPr>
-  </w:style>
-  <w:style w:type="paragraph" w:styleId="DocumentMap">
-    <w:name w:val="Document Map"/>
-    <w:basedOn w:val="Normal"/>
-    <w:link w:val="DocumentMapChar"/>
-    <w:uiPriority w:val="99"/>
-    <w:semiHidden/>
-    <w:unhideWhenUsed/>
-    <w:rsid w:val="0015393D"/>
-    <w:pPr>
-      <w:spacing w:after="0" w:line="240" w:lineRule="auto"/>
-    </w:pPr>
-    <w:rPr>
-      <w:rFonts w:ascii="Tahoma" w:hAnsi="Tahoma" w:cs="Tahoma"/>
-      <w:sz w:val="16"/>
-      <w:szCs w:val="16"/>
-    </w:rPr>
-  </w:style>
-  <w:style w:type="character" w:customStyle="1" w:styleId="DocumentMapChar">
-    <w:name w:val="Document Map Char"/>
-    <w:basedOn w:val="DefaultParagraphFont"/>
-    <w:link w:val="DocumentMap"/>
-    <w:uiPriority w:val="99"/>
-    <w:semiHidden/>
-    <w:rsid w:val="0015393D"/>
-    <w:rPr>
-      <w:rFonts w:ascii="Tahoma" w:hAnsi="Tahoma" w:cs="Tahoma"/>
-      <w:sz w:val="16"/>
-      <w:szCs w:val="16"/>
     </w:rPr>
   </w:style>
 </w:styles>
@@ -13699,7 +13277,7 @@
 </file>
 
 <file path=customXml/itemProps1.xml><?xml version="1.0" encoding="utf-8"?>
-<ds:datastoreItem xmlns:ds="http://schemas.openxmlformats.org/officeDocument/2006/customXml" ds:itemID="{DBA85839-30C5-4CC8-B629-AF9392338198}">
+<ds:datastoreItem xmlns:ds="http://schemas.openxmlformats.org/officeDocument/2006/customXml" ds:itemID="{8EA2BCEE-EC46-48C1-8E32-FAED6690D0A4}">
   <ds:schemaRefs>
     <ds:schemaRef ds:uri="http://schemas.openxmlformats.org/officeDocument/2006/bibliography"/>
   </ds:schemaRefs>

</xml_diff>

<commit_message>
Changed note on Figure Numbering.
</commit_message>
<xml_diff>
--- a/Game Report/Embedded Control Game Report.docx
+++ b/Game Report/Embedded Control Game Report.docx
@@ -1847,28 +1847,245 @@
         <w:rPr>
           <w:rFonts w:ascii="Times New Roman" w:eastAsia="Times New Roman" w:hAnsi="Times New Roman"/>
           <w:color w:val="000000"/>
-          <w:sz w:val="27"/>
-          <w:szCs w:val="27"/>
-        </w:rPr>
-      </w:pPr>
-      <w:r>
-        <w:rPr>
-          <w:rFonts w:ascii="Times New Roman" w:eastAsia="Times New Roman" w:hAnsi="Times New Roman"/>
-          <w:color w:val="000000"/>
           <w:sz w:val="24"/>
           <w:szCs w:val="24"/>
         </w:rPr>
-        <w:lastRenderedPageBreak/>
-        <w:t xml:space="preserve">A Note on Figure numbering: </w:t>
-      </w:r>
+      </w:pPr>
+    </w:p>
+    <w:p>
+      <w:pPr>
+        <w:spacing w:line="480" w:lineRule="auto"/>
+        <w:jc w:val="center"/>
+        <w:rPr>
+          <w:rFonts w:ascii="Times New Roman" w:eastAsia="Times New Roman" w:hAnsi="Times New Roman"/>
+          <w:color w:val="000000"/>
+          <w:sz w:val="24"/>
+          <w:szCs w:val="24"/>
+        </w:rPr>
+      </w:pPr>
+    </w:p>
+    <w:p>
+      <w:pPr>
+        <w:spacing w:line="480" w:lineRule="auto"/>
+        <w:jc w:val="center"/>
+        <w:rPr>
+          <w:rFonts w:ascii="Times New Roman" w:eastAsia="Times New Roman" w:hAnsi="Times New Roman"/>
+          <w:color w:val="000000"/>
+          <w:sz w:val="24"/>
+          <w:szCs w:val="24"/>
+        </w:rPr>
+      </w:pPr>
+    </w:p>
+    <w:p>
+      <w:pPr>
+        <w:spacing w:line="480" w:lineRule="auto"/>
+        <w:jc w:val="center"/>
+        <w:rPr>
+          <w:rFonts w:ascii="Times New Roman" w:eastAsia="Times New Roman" w:hAnsi="Times New Roman"/>
+          <w:color w:val="000000"/>
+          <w:sz w:val="24"/>
+          <w:szCs w:val="24"/>
+        </w:rPr>
+      </w:pPr>
+    </w:p>
+    <w:p>
+      <w:pPr>
+        <w:spacing w:line="480" w:lineRule="auto"/>
+        <w:jc w:val="center"/>
+        <w:rPr>
+          <w:rFonts w:ascii="Times New Roman" w:eastAsia="Times New Roman" w:hAnsi="Times New Roman"/>
+          <w:color w:val="000000"/>
+          <w:sz w:val="24"/>
+          <w:szCs w:val="24"/>
+        </w:rPr>
+      </w:pPr>
+    </w:p>
+    <w:p>
+      <w:pPr>
+        <w:spacing w:line="480" w:lineRule="auto"/>
+        <w:jc w:val="center"/>
+        <w:rPr>
+          <w:rFonts w:ascii="Times New Roman" w:eastAsia="Times New Roman" w:hAnsi="Times New Roman"/>
+          <w:color w:val="000000"/>
+          <w:sz w:val="24"/>
+          <w:szCs w:val="24"/>
+        </w:rPr>
+      </w:pPr>
+    </w:p>
+    <w:p>
+      <w:pPr>
+        <w:spacing w:line="480" w:lineRule="auto"/>
+        <w:jc w:val="center"/>
+        <w:rPr>
+          <w:rFonts w:ascii="Times New Roman" w:eastAsia="Times New Roman" w:hAnsi="Times New Roman"/>
+          <w:color w:val="000000"/>
+          <w:sz w:val="24"/>
+          <w:szCs w:val="24"/>
+        </w:rPr>
+      </w:pPr>
+    </w:p>
+    <w:p>
+      <w:pPr>
+        <w:spacing w:line="480" w:lineRule="auto"/>
+        <w:jc w:val="center"/>
+        <w:rPr>
+          <w:rFonts w:ascii="Times New Roman" w:eastAsia="Times New Roman" w:hAnsi="Times New Roman"/>
+          <w:color w:val="000000"/>
+          <w:sz w:val="24"/>
+          <w:szCs w:val="24"/>
+        </w:rPr>
+      </w:pPr>
+    </w:p>
+    <w:p>
+      <w:pPr>
+        <w:spacing w:line="480" w:lineRule="auto"/>
+        <w:jc w:val="center"/>
+        <w:rPr>
+          <w:rFonts w:ascii="Times New Roman" w:eastAsia="Times New Roman" w:hAnsi="Times New Roman"/>
+          <w:color w:val="000000"/>
+          <w:sz w:val="24"/>
+          <w:szCs w:val="24"/>
+        </w:rPr>
+      </w:pPr>
+    </w:p>
+    <w:p>
+      <w:pPr>
+        <w:spacing w:line="480" w:lineRule="auto"/>
+        <w:jc w:val="center"/>
+        <w:rPr>
+          <w:rFonts w:ascii="Times New Roman" w:eastAsia="Times New Roman" w:hAnsi="Times New Roman"/>
+          <w:color w:val="000000"/>
+          <w:sz w:val="24"/>
+          <w:szCs w:val="24"/>
+        </w:rPr>
+      </w:pPr>
+    </w:p>
+    <w:p>
+      <w:pPr>
+        <w:spacing w:line="480" w:lineRule="auto"/>
+        <w:jc w:val="center"/>
+        <w:rPr>
+          <w:rFonts w:ascii="Times New Roman" w:eastAsia="Times New Roman" w:hAnsi="Times New Roman"/>
+          <w:color w:val="000000"/>
+          <w:sz w:val="24"/>
+          <w:szCs w:val="24"/>
+        </w:rPr>
+      </w:pPr>
+    </w:p>
+    <w:p>
+      <w:pPr>
+        <w:spacing w:line="480" w:lineRule="auto"/>
+        <w:jc w:val="center"/>
+        <w:rPr>
+          <w:rFonts w:ascii="Times New Roman" w:eastAsia="Times New Roman" w:hAnsi="Times New Roman"/>
+          <w:color w:val="000000"/>
+          <w:sz w:val="24"/>
+          <w:szCs w:val="24"/>
+        </w:rPr>
+      </w:pPr>
+    </w:p>
+    <w:p>
+      <w:pPr>
+        <w:spacing w:line="480" w:lineRule="auto"/>
+        <w:jc w:val="center"/>
+        <w:rPr>
+          <w:rFonts w:ascii="Times New Roman" w:eastAsia="Times New Roman" w:hAnsi="Times New Roman"/>
+          <w:color w:val="000000"/>
+          <w:sz w:val="24"/>
+          <w:szCs w:val="24"/>
+        </w:rPr>
+      </w:pPr>
+    </w:p>
+    <w:p>
+      <w:pPr>
+        <w:spacing w:line="480" w:lineRule="auto"/>
+        <w:jc w:val="center"/>
+        <w:rPr>
+          <w:rFonts w:ascii="Times New Roman" w:eastAsia="Times New Roman" w:hAnsi="Times New Roman"/>
+          <w:color w:val="000000"/>
+          <w:sz w:val="24"/>
+          <w:szCs w:val="24"/>
+        </w:rPr>
+      </w:pPr>
+    </w:p>
+    <w:p>
+      <w:pPr>
+        <w:spacing w:line="480" w:lineRule="auto"/>
+        <w:jc w:val="center"/>
+        <w:rPr>
+          <w:rFonts w:ascii="Times New Roman" w:eastAsia="Times New Roman" w:hAnsi="Times New Roman"/>
+          <w:color w:val="000000"/>
+          <w:sz w:val="24"/>
+          <w:szCs w:val="24"/>
+        </w:rPr>
+      </w:pPr>
+    </w:p>
+    <w:p>
+      <w:pPr>
+        <w:spacing w:after="0" w:line="480" w:lineRule="auto"/>
+        <w:jc w:val="center"/>
+        <w:rPr>
+          <w:rFonts w:ascii="Times New Roman" w:eastAsia="Times New Roman" w:hAnsi="Times New Roman"/>
+          <w:color w:val="000000"/>
+          <w:sz w:val="20"/>
+          <w:szCs w:val="20"/>
+        </w:rPr>
+      </w:pPr>
       <w:r>
         <w:rPr>
           <w:rFonts w:ascii="Times New Roman" w:eastAsia="Times New Roman" w:hAnsi="Times New Roman"/>
           <w:b/>
-          <w:bCs/>
-          <w:color w:val="000000"/>
-          <w:sz w:val="24"/>
-          <w:szCs w:val="24"/>
+          <w:color w:val="000000"/>
+          <w:sz w:val="20"/>
+          <w:szCs w:val="20"/>
+        </w:rPr>
+        <w:t>NOTE</w:t>
+      </w:r>
+      <w:r>
+        <w:rPr>
+          <w:rFonts w:ascii="Times New Roman" w:eastAsia="Times New Roman" w:hAnsi="Times New Roman"/>
+          <w:color w:val="000000"/>
+          <w:sz w:val="20"/>
+          <w:szCs w:val="20"/>
+        </w:rPr>
+        <w:t>:</w:t>
+      </w:r>
+      <w:r>
+        <w:rPr>
+          <w:rFonts w:ascii="Times New Roman" w:eastAsia="Times New Roman" w:hAnsi="Times New Roman"/>
+          <w:color w:val="000000"/>
+          <w:sz w:val="20"/>
+          <w:szCs w:val="20"/>
+        </w:rPr>
+        <w:t xml:space="preserve"> </w:t>
+      </w:r>
+      <w:r>
+        <w:rPr>
+          <w:rFonts w:ascii="Times New Roman" w:eastAsia="Times New Roman" w:hAnsi="Times New Roman"/>
+          <w:color w:val="000000"/>
+          <w:sz w:val="20"/>
+          <w:szCs w:val="20"/>
+        </w:rPr>
+        <w:t>Figures are numbered in the following format</w:t>
+      </w:r>
+    </w:p>
+    <w:p>
+      <w:pPr>
+        <w:spacing w:line="480" w:lineRule="auto"/>
+        <w:jc w:val="center"/>
+        <w:rPr>
+          <w:rFonts w:ascii="Times New Roman" w:eastAsia="Times New Roman" w:hAnsi="Times New Roman"/>
+          <w:color w:val="0000FF"/>
+          <w:sz w:val="20"/>
+          <w:szCs w:val="20"/>
+        </w:rPr>
+      </w:pPr>
+      <w:r>
+        <w:rPr>
+          <w:rFonts w:ascii="Times New Roman" w:eastAsia="Times New Roman" w:hAnsi="Times New Roman"/>
+          <w:color w:val="0000FF"/>
+          <w:sz w:val="20"/>
+          <w:szCs w:val="20"/>
         </w:rPr>
         <w:t xml:space="preserve">Figure </w:t>
       </w:r>
@@ -1876,34 +2093,70 @@
       <w:r>
         <w:rPr>
           <w:rFonts w:ascii="Times New Roman" w:eastAsia="Times New Roman" w:hAnsi="Times New Roman"/>
-          <w:b/>
-          <w:bCs/>
-          <w:color w:val="000000"/>
-          <w:sz w:val="24"/>
-          <w:szCs w:val="24"/>
+          <w:color w:val="0000FF"/>
+          <w:sz w:val="20"/>
+          <w:szCs w:val="20"/>
         </w:rPr>
         <w:t>Xy</w:t>
       </w:r>
+      <w:r>
+        <w:rPr>
+          <w:rFonts w:ascii="Times New Roman" w:eastAsia="Times New Roman" w:hAnsi="Times New Roman"/>
+          <w:color w:val="0000FF"/>
+          <w:sz w:val="20"/>
+          <w:szCs w:val="20"/>
+        </w:rPr>
+        <w:t>-</w:t>
+      </w:r>
+      <w:r>
+        <w:rPr>
+          <w:rFonts w:ascii="Times New Roman" w:eastAsia="Times New Roman" w:hAnsi="Times New Roman"/>
+          <w:color w:val="0000FF"/>
+          <w:sz w:val="20"/>
+          <w:szCs w:val="20"/>
+        </w:rPr>
+        <w:t>Z</w:t>
+      </w:r>
       <w:proofErr w:type="spellEnd"/>
-      <w:r>
+    </w:p>
+    <w:p>
+      <w:pPr>
+        <w:spacing w:line="480" w:lineRule="auto"/>
+        <w:jc w:val="center"/>
         <w:rPr>
           <w:rFonts w:ascii="Times New Roman" w:eastAsia="Times New Roman" w:hAnsi="Times New Roman"/>
-          <w:b/>
-          <w:bCs/>
-          <w:color w:val="000000"/>
-          <w:sz w:val="24"/>
-          <w:szCs w:val="24"/>
-        </w:rPr>
-        <w:t>-Z</w:t>
-      </w:r>
+          <w:color w:val="000000"/>
+          <w:sz w:val="27"/>
+          <w:szCs w:val="27"/>
+        </w:rPr>
+      </w:pPr>
+      <w:proofErr w:type="gramStart"/>
       <w:r>
         <w:rPr>
           <w:rFonts w:ascii="Times New Roman" w:eastAsia="Times New Roman" w:hAnsi="Times New Roman"/>
           <w:color w:val="000000"/>
-          <w:sz w:val="24"/>
-          <w:szCs w:val="24"/>
-        </w:rPr>
-        <w:br/>
+          <w:sz w:val="20"/>
+          <w:szCs w:val="20"/>
+        </w:rPr>
+        <w:t>where</w:t>
+      </w:r>
+      <w:proofErr w:type="gramEnd"/>
+      <w:r>
+        <w:rPr>
+          <w:rFonts w:ascii="Times New Roman" w:eastAsia="Times New Roman" w:hAnsi="Times New Roman"/>
+          <w:color w:val="000000"/>
+          <w:sz w:val="20"/>
+          <w:szCs w:val="20"/>
+        </w:rPr>
+        <w:t xml:space="preserve"> </w:t>
+      </w:r>
+      <w:r>
+        <w:rPr>
+          <w:rFonts w:ascii="Times New Roman" w:eastAsia="Times New Roman" w:hAnsi="Times New Roman"/>
+          <w:color w:val="000000"/>
+          <w:sz w:val="20"/>
+          <w:szCs w:val="20"/>
+        </w:rPr>
         <w:t>“</w:t>
       </w:r>
       <w:proofErr w:type="spellStart"/>
@@ -1911,8 +2164,8 @@
         <w:rPr>
           <w:rFonts w:ascii="Times New Roman" w:eastAsia="Times New Roman" w:hAnsi="Times New Roman"/>
           <w:color w:val="000000"/>
-          <w:sz w:val="24"/>
-          <w:szCs w:val="24"/>
+          <w:sz w:val="20"/>
+          <w:szCs w:val="20"/>
         </w:rPr>
         <w:t>Xy</w:t>
       </w:r>
@@ -1921,8 +2174,8 @@
         <w:rPr>
           <w:rFonts w:ascii="Times New Roman" w:eastAsia="Times New Roman" w:hAnsi="Times New Roman"/>
           <w:color w:val="000000"/>
-          <w:sz w:val="24"/>
-          <w:szCs w:val="24"/>
+          <w:sz w:val="20"/>
+          <w:szCs w:val="20"/>
         </w:rPr>
         <w:t>” corresponds to the section and subsection, respectively, of the Figure</w:t>
       </w:r>
@@ -1930,12 +2183,22 @@
         <w:rPr>
           <w:rFonts w:ascii="Times New Roman" w:eastAsia="Times New Roman" w:hAnsi="Times New Roman"/>
           <w:color w:val="000000"/>
-          <w:sz w:val="24"/>
-          <w:szCs w:val="24"/>
-        </w:rPr>
-        <w:br/>
+          <w:sz w:val="20"/>
+          <w:szCs w:val="20"/>
+        </w:rPr>
+        <w:t xml:space="preserve">, and </w:t>
+      </w:r>
+      <w:r>
+        <w:rPr>
+          <w:rFonts w:ascii="Times New Roman" w:eastAsia="Times New Roman" w:hAnsi="Times New Roman"/>
+          <w:color w:val="000000"/>
+          <w:sz w:val="20"/>
+          <w:szCs w:val="20"/>
+        </w:rPr>
         <w:t>“Z” corresponds to the number of the figure being observed.</w:t>
       </w:r>
+      <w:bookmarkStart w:id="1" w:name="_GoBack"/>
+      <w:bookmarkEnd w:id="1"/>
     </w:p>
     <w:p>
       <w:pPr>
@@ -1960,7 +2223,7 @@
         </w:rPr>
         <w:br w:type="page"/>
       </w:r>
-      <w:bookmarkStart w:id="1" w:name="_Toc274144880"/>
+      <w:bookmarkStart w:id="2" w:name="_Toc274144880"/>
       <w:r>
         <w:rPr>
           <w:rFonts w:ascii="Times New Roman" w:hAnsi="Times New Roman"/>
@@ -1970,7 +2233,7 @@
         <w:lastRenderedPageBreak/>
         <w:t>System Development</w:t>
       </w:r>
-      <w:bookmarkEnd w:id="1"/>
+      <w:bookmarkEnd w:id="2"/>
     </w:p>
     <w:p>
       <w:pPr>
@@ -1982,7 +2245,6 @@
           <w:szCs w:val="40"/>
         </w:rPr>
       </w:pPr>
-      <w:bookmarkStart w:id="2" w:name="_GoBack"/>
       <w:r>
         <w:rPr>
           <w:rFonts w:ascii="Times New Roman" w:eastAsia="Times New Roman" w:hAnsi="Times New Roman"/>
@@ -2009,7 +2271,6 @@
         </w:rPr>
       </w:pPr>
       <w:bookmarkStart w:id="3" w:name="_Toc274144881"/>
-      <w:bookmarkEnd w:id="2"/>
       <w:r>
         <w:rPr>
           <w:rFonts w:ascii="Times New Roman" w:hAnsi="Times New Roman"/>
@@ -14947,7 +15208,7 @@
       <w:rPr>
         <w:noProof/>
       </w:rPr>
-      <w:t>23</w:t>
+      <w:t>4</w:t>
     </w:r>
     <w:r>
       <w:rPr>
@@ -17264,7 +17525,7 @@
 </file>
 
 <file path=customXml/itemProps1.xml><?xml version="1.0" encoding="utf-8"?>
-<ds:datastoreItem xmlns:ds="http://schemas.openxmlformats.org/officeDocument/2006/customXml" ds:itemID="{11E2C416-4227-491E-9310-B676BE4043D7}">
+<ds:datastoreItem xmlns:ds="http://schemas.openxmlformats.org/officeDocument/2006/customXml" ds:itemID="{53C1F294-49BD-4B24-9607-61795E08BC12}">
   <ds:schemaRefs>
     <ds:schemaRef ds:uri="http://schemas.openxmlformats.org/officeDocument/2006/bibliography"/>
   </ds:schemaRefs>

</xml_diff>

<commit_message>
Collapsed CheckPushButton functions into one.
</commit_message>
<xml_diff>
--- a/Game Report/Embedded Control Game Report.docx
+++ b/Game Report/Embedded Control Game Report.docx
@@ -216,7 +216,7 @@
         </w:rPr>
         <w:fldChar w:fldCharType="separate"/>
       </w:r>
-      <w:hyperlink w:anchor="_Toc274232606" w:history="1">
+      <w:hyperlink w:anchor="_Toc274302486" w:history="1">
         <w:r>
           <w:rPr>
             <w:rStyle w:val="Hyperlink"/>
@@ -260,7 +260,7 @@
             <w:noProof/>
             <w:webHidden/>
           </w:rPr>
-          <w:instrText xml:space="preserve"> PAGEREF _Toc274232606 \h </w:instrText>
+          <w:instrText xml:space="preserve"> PAGEREF _Toc274302486 \h </w:instrText>
         </w:r>
         <w:r>
           <w:rPr>
@@ -304,7 +304,7 @@
           <w:lang w:eastAsia="en-US"/>
         </w:rPr>
       </w:pPr>
-      <w:hyperlink w:anchor="_Toc274232607" w:history="1">
+      <w:hyperlink w:anchor="_Toc274302487" w:history="1">
         <w:r>
           <w:rPr>
             <w:rStyle w:val="Hyperlink"/>
@@ -348,7 +348,7 @@
             <w:noProof/>
             <w:webHidden/>
           </w:rPr>
-          <w:instrText xml:space="preserve"> PAGEREF _Toc274232607 \h </w:instrText>
+          <w:instrText xml:space="preserve"> PAGEREF _Toc274302487 \h </w:instrText>
         </w:r>
         <w:r>
           <w:rPr>
@@ -392,7 +392,7 @@
           <w:lang w:eastAsia="en-US"/>
         </w:rPr>
       </w:pPr>
-      <w:hyperlink w:anchor="_Toc274232608" w:history="1">
+      <w:hyperlink w:anchor="_Toc274302488" w:history="1">
         <w:r>
           <w:rPr>
             <w:rStyle w:val="Hyperlink"/>
@@ -436,7 +436,7 @@
             <w:noProof/>
             <w:webHidden/>
           </w:rPr>
-          <w:instrText xml:space="preserve"> PAGEREF _Toc274232608 \h </w:instrText>
+          <w:instrText xml:space="preserve"> PAGEREF _Toc274302488 \h </w:instrText>
         </w:r>
         <w:r>
           <w:rPr>
@@ -479,7 +479,7 @@
           <w:lang w:eastAsia="en-US"/>
         </w:rPr>
       </w:pPr>
-      <w:hyperlink w:anchor="_Toc274232609" w:history="1">
+      <w:hyperlink w:anchor="_Toc274302489" w:history="1">
         <w:r>
           <w:rPr>
             <w:rStyle w:val="Hyperlink"/>
@@ -507,7 +507,7 @@
             <w:noProof/>
             <w:webHidden/>
           </w:rPr>
-          <w:instrText xml:space="preserve"> PAGEREF _Toc274232609 \h </w:instrText>
+          <w:instrText xml:space="preserve"> PAGEREF _Toc274302489 \h </w:instrText>
         </w:r>
         <w:r>
           <w:rPr>
@@ -550,7 +550,7 @@
           <w:lang w:eastAsia="en-US"/>
         </w:rPr>
       </w:pPr>
-      <w:hyperlink w:anchor="_Toc274232610" w:history="1">
+      <w:hyperlink w:anchor="_Toc274302490" w:history="1">
         <w:r>
           <w:rPr>
             <w:rStyle w:val="Hyperlink"/>
@@ -578,7 +578,7 @@
             <w:noProof/>
             <w:webHidden/>
           </w:rPr>
-          <w:instrText xml:space="preserve"> PAGEREF _Toc274232610 \h </w:instrText>
+          <w:instrText xml:space="preserve"> PAGEREF _Toc274302490 \h </w:instrText>
         </w:r>
         <w:r>
           <w:rPr>
@@ -621,7 +621,7 @@
           <w:lang w:eastAsia="en-US"/>
         </w:rPr>
       </w:pPr>
-      <w:hyperlink w:anchor="_Toc274232611" w:history="1">
+      <w:hyperlink w:anchor="_Toc274302491" w:history="1">
         <w:r>
           <w:rPr>
             <w:rStyle w:val="Hyperlink"/>
@@ -649,7 +649,7 @@
             <w:noProof/>
             <w:webHidden/>
           </w:rPr>
-          <w:instrText xml:space="preserve"> PAGEREF _Toc274232611 \h </w:instrText>
+          <w:instrText xml:space="preserve"> PAGEREF _Toc274302491 \h </w:instrText>
         </w:r>
         <w:r>
           <w:rPr>
@@ -692,7 +692,7 @@
           <w:lang w:eastAsia="en-US"/>
         </w:rPr>
       </w:pPr>
-      <w:hyperlink w:anchor="_Toc274232612" w:history="1">
+      <w:hyperlink w:anchor="_Toc274302492" w:history="1">
         <w:r>
           <w:rPr>
             <w:rStyle w:val="Hyperlink"/>
@@ -720,7 +720,7 @@
             <w:noProof/>
             <w:webHidden/>
           </w:rPr>
-          <w:instrText xml:space="preserve"> PAGEREF _Toc274232612 \h </w:instrText>
+          <w:instrText xml:space="preserve"> PAGEREF _Toc274302492 \h </w:instrText>
         </w:r>
         <w:r>
           <w:rPr>
@@ -763,7 +763,7 @@
           <w:lang w:eastAsia="en-US"/>
         </w:rPr>
       </w:pPr>
-      <w:hyperlink w:anchor="_Toc274232613" w:history="1">
+      <w:hyperlink w:anchor="_Toc274302493" w:history="1">
         <w:r>
           <w:rPr>
             <w:rStyle w:val="Hyperlink"/>
@@ -791,7 +791,7 @@
             <w:noProof/>
             <w:webHidden/>
           </w:rPr>
-          <w:instrText xml:space="preserve"> PAGEREF _Toc274232613 \h </w:instrText>
+          <w:instrText xml:space="preserve"> PAGEREF _Toc274302493 \h </w:instrText>
         </w:r>
         <w:r>
           <w:rPr>
@@ -834,7 +834,7 @@
           <w:lang w:eastAsia="en-US"/>
         </w:rPr>
       </w:pPr>
-      <w:hyperlink w:anchor="_Toc274232614" w:history="1">
+      <w:hyperlink w:anchor="_Toc274302494" w:history="1">
         <w:r>
           <w:rPr>
             <w:rStyle w:val="Hyperlink"/>
@@ -862,7 +862,7 @@
             <w:noProof/>
             <w:webHidden/>
           </w:rPr>
-          <w:instrText xml:space="preserve"> PAGEREF _Toc274232614 \h </w:instrText>
+          <w:instrText xml:space="preserve"> PAGEREF _Toc274302494 \h </w:instrText>
         </w:r>
         <w:r>
           <w:rPr>
@@ -905,7 +905,7 @@
           <w:lang w:eastAsia="en-US"/>
         </w:rPr>
       </w:pPr>
-      <w:hyperlink w:anchor="_Toc274232615" w:history="1">
+      <w:hyperlink w:anchor="_Toc274302495" w:history="1">
         <w:r>
           <w:rPr>
             <w:rStyle w:val="Hyperlink"/>
@@ -933,7 +933,7 @@
             <w:noProof/>
             <w:webHidden/>
           </w:rPr>
-          <w:instrText xml:space="preserve"> PAGEREF _Toc274232615 \h </w:instrText>
+          <w:instrText xml:space="preserve"> PAGEREF _Toc274302495 \h </w:instrText>
         </w:r>
         <w:r>
           <w:rPr>
@@ -976,7 +976,7 @@
           <w:lang w:eastAsia="en-US"/>
         </w:rPr>
       </w:pPr>
-      <w:hyperlink w:anchor="_Toc274232616" w:history="1">
+      <w:hyperlink w:anchor="_Toc274302496" w:history="1">
         <w:r>
           <w:rPr>
             <w:rStyle w:val="Hyperlink"/>
@@ -1004,7 +1004,7 @@
             <w:noProof/>
             <w:webHidden/>
           </w:rPr>
-          <w:instrText xml:space="preserve"> PAGEREF _Toc274232616 \h </w:instrText>
+          <w:instrText xml:space="preserve"> PAGEREF _Toc274302496 \h </w:instrText>
         </w:r>
         <w:r>
           <w:rPr>
@@ -1048,7 +1048,7 @@
           <w:lang w:eastAsia="en-US"/>
         </w:rPr>
       </w:pPr>
-      <w:hyperlink w:anchor="_Toc274232617" w:history="1">
+      <w:hyperlink w:anchor="_Toc274302497" w:history="1">
         <w:r>
           <w:rPr>
             <w:rStyle w:val="Hyperlink"/>
@@ -1092,7 +1092,7 @@
             <w:noProof/>
             <w:webHidden/>
           </w:rPr>
-          <w:instrText xml:space="preserve"> PAGEREF _Toc274232617 \h </w:instrText>
+          <w:instrText xml:space="preserve"> PAGEREF _Toc274302497 \h </w:instrText>
         </w:r>
         <w:r>
           <w:rPr>
@@ -1135,7 +1135,7 @@
           <w:lang w:eastAsia="en-US"/>
         </w:rPr>
       </w:pPr>
-      <w:hyperlink w:anchor="_Toc274232618" w:history="1">
+      <w:hyperlink w:anchor="_Toc274302498" w:history="1">
         <w:r>
           <w:rPr>
             <w:rStyle w:val="Hyperlink"/>
@@ -1163,7 +1163,7 @@
             <w:noProof/>
             <w:webHidden/>
           </w:rPr>
-          <w:instrText xml:space="preserve"> PAGEREF _Toc274232618 \h </w:instrText>
+          <w:instrText xml:space="preserve"> PAGEREF _Toc274302498 \h </w:instrText>
         </w:r>
         <w:r>
           <w:rPr>
@@ -1206,7 +1206,7 @@
           <w:lang w:eastAsia="en-US"/>
         </w:rPr>
       </w:pPr>
-      <w:hyperlink w:anchor="_Toc274232619" w:history="1">
+      <w:hyperlink w:anchor="_Toc274302499" w:history="1">
         <w:r>
           <w:rPr>
             <w:rStyle w:val="Hyperlink"/>
@@ -1234,7 +1234,7 @@
             <w:noProof/>
             <w:webHidden/>
           </w:rPr>
-          <w:instrText xml:space="preserve"> PAGEREF _Toc274232619 \h </w:instrText>
+          <w:instrText xml:space="preserve"> PAGEREF _Toc274302499 \h </w:instrText>
         </w:r>
         <w:r>
           <w:rPr>
@@ -1277,14 +1277,14 @@
           <w:lang w:eastAsia="en-US"/>
         </w:rPr>
       </w:pPr>
-      <w:hyperlink w:anchor="_Toc274232620" w:history="1">
+      <w:hyperlink w:anchor="_Toc274302500" w:history="1">
         <w:r>
           <w:rPr>
             <w:rStyle w:val="Hyperlink"/>
             <w:rFonts w:ascii="Times New Roman" w:hAnsi="Times New Roman"/>
             <w:noProof/>
           </w:rPr>
-          <w:t>Masking (means, purpose)</w:t>
+          <w:t>Masking</w:t>
         </w:r>
         <w:r>
           <w:rPr>
@@ -1305,7 +1305,7 @@
             <w:noProof/>
             <w:webHidden/>
           </w:rPr>
-          <w:instrText xml:space="preserve"> PAGEREF _Toc274232620 \h </w:instrText>
+          <w:instrText xml:space="preserve"> PAGEREF _Toc274302500 \h </w:instrText>
         </w:r>
         <w:r>
           <w:rPr>
@@ -1348,14 +1348,14 @@
           <w:lang w:eastAsia="en-US"/>
         </w:rPr>
       </w:pPr>
-      <w:hyperlink w:anchor="_Toc274232621" w:history="1">
+      <w:hyperlink w:anchor="_Toc274302501" w:history="1">
         <w:r>
           <w:rPr>
             <w:rStyle w:val="Hyperlink"/>
             <w:rFonts w:ascii="Times New Roman" w:hAnsi="Times New Roman"/>
             <w:noProof/>
           </w:rPr>
-          <w:t>Initialization (port, timer, ADC)/Reading input/output pins</w:t>
+          <w:t>Initialization</w:t>
         </w:r>
         <w:r>
           <w:rPr>
@@ -1376,7 +1376,7 @@
             <w:noProof/>
             <w:webHidden/>
           </w:rPr>
-          <w:instrText xml:space="preserve"> PAGEREF _Toc274232621 \h </w:instrText>
+          <w:instrText xml:space="preserve"> PAGEREF _Toc274302501 \h </w:instrText>
         </w:r>
         <w:r>
           <w:rPr>
@@ -1420,7 +1420,7 @@
           <w:lang w:eastAsia="en-US"/>
         </w:rPr>
       </w:pPr>
-      <w:hyperlink w:anchor="_Toc274232622" w:history="1">
+      <w:hyperlink w:anchor="_Toc274302502" w:history="1">
         <w:r>
           <w:rPr>
             <w:rStyle w:val="Hyperlink"/>
@@ -1464,7 +1464,7 @@
             <w:noProof/>
             <w:webHidden/>
           </w:rPr>
-          <w:instrText xml:space="preserve"> PAGEREF _Toc274232622 \h </w:instrText>
+          <w:instrText xml:space="preserve"> PAGEREF _Toc274302502 \h </w:instrText>
         </w:r>
         <w:r>
           <w:rPr>
@@ -1508,7 +1508,7 @@
           <w:lang w:eastAsia="en-US"/>
         </w:rPr>
       </w:pPr>
-      <w:hyperlink w:anchor="_Toc274232623" w:history="1">
+      <w:hyperlink w:anchor="_Toc274302503" w:history="1">
         <w:r>
           <w:rPr>
             <w:rStyle w:val="Hyperlink"/>
@@ -1552,7 +1552,7 @@
             <w:noProof/>
             <w:webHidden/>
           </w:rPr>
-          <w:instrText xml:space="preserve"> PAGEREF _Toc274232623 \h </w:instrText>
+          <w:instrText xml:space="preserve"> PAGEREF _Toc274302503 \h </w:instrText>
         </w:r>
         <w:r>
           <w:rPr>
@@ -1596,7 +1596,7 @@
           <w:lang w:eastAsia="en-US"/>
         </w:rPr>
       </w:pPr>
-      <w:hyperlink w:anchor="_Toc274232624" w:history="1">
+      <w:hyperlink w:anchor="_Toc274302504" w:history="1">
         <w:r>
           <w:rPr>
             <w:rStyle w:val="Hyperlink"/>
@@ -1640,7 +1640,7 @@
             <w:noProof/>
             <w:webHidden/>
           </w:rPr>
-          <w:instrText xml:space="preserve"> PAGEREF _Toc274232624 \h </w:instrText>
+          <w:instrText xml:space="preserve"> PAGEREF _Toc274302504 \h </w:instrText>
         </w:r>
         <w:r>
           <w:rPr>
@@ -1684,7 +1684,7 @@
           <w:lang w:eastAsia="en-US"/>
         </w:rPr>
       </w:pPr>
-      <w:hyperlink w:anchor="_Toc274232625" w:history="1">
+      <w:hyperlink w:anchor="_Toc274302505" w:history="1">
         <w:r>
           <w:rPr>
             <w:rStyle w:val="Hyperlink"/>
@@ -1728,7 +1728,7 @@
             <w:noProof/>
             <w:webHidden/>
           </w:rPr>
-          <w:instrText xml:space="preserve"> PAGEREF _Toc274232625 \h </w:instrText>
+          <w:instrText xml:space="preserve"> PAGEREF _Toc274302505 \h </w:instrText>
         </w:r>
         <w:r>
           <w:rPr>
@@ -1772,7 +1772,7 @@
           <w:lang w:eastAsia="en-US"/>
         </w:rPr>
       </w:pPr>
-      <w:hyperlink w:anchor="_Toc274232626" w:history="1">
+      <w:hyperlink w:anchor="_Toc274302506" w:history="1">
         <w:r>
           <w:rPr>
             <w:rStyle w:val="Hyperlink"/>
@@ -1816,7 +1816,7 @@
             <w:noProof/>
             <w:webHidden/>
           </w:rPr>
-          <w:instrText xml:space="preserve"> PAGEREF _Toc274232626 \h </w:instrText>
+          <w:instrText xml:space="preserve"> PAGEREF _Toc274302506 \h </w:instrText>
         </w:r>
         <w:r>
           <w:rPr>
@@ -1860,7 +1860,7 @@
           <w:lang w:eastAsia="en-US"/>
         </w:rPr>
       </w:pPr>
-      <w:hyperlink w:anchor="_Toc274232627" w:history="1">
+      <w:hyperlink w:anchor="_Toc274302507" w:history="1">
         <w:r>
           <w:rPr>
             <w:rStyle w:val="Hyperlink"/>
@@ -1904,7 +1904,7 @@
             <w:noProof/>
             <w:webHidden/>
           </w:rPr>
-          <w:instrText xml:space="preserve"> PAGEREF _Toc274232627 \h </w:instrText>
+          <w:instrText xml:space="preserve"> PAGEREF _Toc274302507 \h </w:instrText>
         </w:r>
         <w:r>
           <w:rPr>
@@ -1924,7 +1924,7 @@
             <w:noProof/>
             <w:webHidden/>
           </w:rPr>
-          <w:t>37</w:t>
+          <w:t>34</w:t>
         </w:r>
         <w:r>
           <w:rPr>
@@ -1948,7 +1948,7 @@
           <w:lang w:eastAsia="en-US"/>
         </w:rPr>
       </w:pPr>
-      <w:hyperlink w:anchor="_Toc274232628" w:history="1">
+      <w:hyperlink w:anchor="_Toc274302508" w:history="1">
         <w:r>
           <w:rPr>
             <w:rStyle w:val="Hyperlink"/>
@@ -1992,7 +1992,7 @@
             <w:noProof/>
             <w:webHidden/>
           </w:rPr>
-          <w:instrText xml:space="preserve"> PAGEREF _Toc274232628 \h </w:instrText>
+          <w:instrText xml:space="preserve"> PAGEREF _Toc274302508 \h </w:instrText>
         </w:r>
         <w:r>
           <w:rPr>
@@ -2012,7 +2012,7 @@
             <w:noProof/>
             <w:webHidden/>
           </w:rPr>
-          <w:t>38</w:t>
+          <w:t>36</w:t>
         </w:r>
         <w:r>
           <w:rPr>
@@ -2069,7 +2069,7 @@
           <w:szCs w:val="40"/>
         </w:rPr>
       </w:pPr>
-      <w:bookmarkStart w:id="0" w:name="_Toc274232606"/>
+      <w:bookmarkStart w:id="0" w:name="_Toc274302486"/>
       <w:r>
         <w:rPr>
           <w:rFonts w:ascii="Times New Roman" w:hAnsi="Times New Roman"/>
@@ -2503,7 +2503,7 @@
         </w:rPr>
         <w:br w:type="page"/>
       </w:r>
-      <w:bookmarkStart w:id="1" w:name="_Toc274232607"/>
+      <w:bookmarkStart w:id="1" w:name="_Toc274302487"/>
       <w:r>
         <w:rPr>
           <w:rFonts w:ascii="Times New Roman" w:hAnsi="Times New Roman"/>
@@ -2550,7 +2550,7 @@
           <w:szCs w:val="40"/>
         </w:rPr>
       </w:pPr>
-      <w:bookmarkStart w:id="2" w:name="_Toc274232608"/>
+      <w:bookmarkStart w:id="2" w:name="_Toc274302488"/>
       <w:r>
         <w:rPr>
           <w:rFonts w:ascii="Times New Roman" w:hAnsi="Times New Roman"/>
@@ -2593,7 +2593,7 @@
           <w:szCs w:val="28"/>
         </w:rPr>
       </w:pPr>
-      <w:bookmarkStart w:id="3" w:name="_Toc274232609"/>
+      <w:bookmarkStart w:id="3" w:name="_Toc274302489"/>
       <w:r>
         <w:rPr>
           <w:rFonts w:ascii="Times New Roman" w:hAnsi="Times New Roman"/>
@@ -2737,7 +2737,7 @@
         <w:lastRenderedPageBreak/>
         <w:br w:type="page"/>
       </w:r>
-      <w:bookmarkStart w:id="4" w:name="_Toc274232610"/>
+      <w:bookmarkStart w:id="4" w:name="_Toc274302490"/>
       <w:r>
         <w:rPr>
           <w:rFonts w:ascii="Times New Roman" w:hAnsi="Times New Roman"/>
@@ -2872,7 +2872,7 @@
           <w:szCs w:val="28"/>
         </w:rPr>
       </w:pPr>
-      <w:bookmarkStart w:id="5" w:name="_Toc274232611"/>
+      <w:bookmarkStart w:id="5" w:name="_Toc274302491"/>
       <w:r>
         <w:rPr>
           <w:rFonts w:ascii="Times New Roman" w:hAnsi="Times New Roman"/>
@@ -3006,7 +3006,7 @@
           <w:szCs w:val="28"/>
         </w:rPr>
       </w:pPr>
-      <w:bookmarkStart w:id="6" w:name="_Toc274232612"/>
+      <w:bookmarkStart w:id="6" w:name="_Toc274302492"/>
       <w:r>
         <w:rPr>
           <w:rFonts w:ascii="Times New Roman" w:hAnsi="Times New Roman"/>
@@ -3141,7 +3141,7 @@
           <w:szCs w:val="28"/>
         </w:rPr>
       </w:pPr>
-      <w:bookmarkStart w:id="7" w:name="_Toc274232613"/>
+      <w:bookmarkStart w:id="7" w:name="_Toc274302493"/>
       <w:r>
         <w:rPr>
           <w:rFonts w:ascii="Times New Roman" w:hAnsi="Times New Roman"/>
@@ -3284,7 +3284,7 @@
         </w:rPr>
         <w:br w:type="page"/>
       </w:r>
-      <w:bookmarkStart w:id="8" w:name="_Toc274232614"/>
+      <w:bookmarkStart w:id="8" w:name="_Toc274302494"/>
       <w:r>
         <w:rPr>
           <w:rFonts w:ascii="Times New Roman" w:hAnsi="Times New Roman"/>
@@ -3419,7 +3419,7 @@
           <w:szCs w:val="28"/>
         </w:rPr>
       </w:pPr>
-      <w:bookmarkStart w:id="9" w:name="_Toc274232615"/>
+      <w:bookmarkStart w:id="9" w:name="_Toc274302495"/>
       <w:r>
         <w:rPr>
           <w:rFonts w:ascii="Times New Roman" w:hAnsi="Times New Roman"/>
@@ -3610,7 +3610,7 @@
           <w:szCs w:val="28"/>
         </w:rPr>
       </w:pPr>
-      <w:bookmarkStart w:id="10" w:name="_Toc274232616"/>
+      <w:bookmarkStart w:id="10" w:name="_Toc274302496"/>
       <w:r>
         <w:rPr>
           <w:rFonts w:ascii="Times New Roman" w:hAnsi="Times New Roman"/>
@@ -3756,7 +3756,7 @@
         </w:rPr>
         <w:br w:type="page"/>
       </w:r>
-      <w:bookmarkStart w:id="11" w:name="_Toc274232617"/>
+      <w:bookmarkStart w:id="11" w:name="_Toc274302497"/>
       <w:r>
         <w:rPr>
           <w:rFonts w:ascii="Times New Roman" w:hAnsi="Times New Roman"/>
@@ -3779,7 +3779,7 @@
           <w:szCs w:val="24"/>
         </w:rPr>
       </w:pPr>
-      <w:bookmarkStart w:id="12" w:name="_Toc274232618"/>
+      <w:bookmarkStart w:id="12" w:name="_Toc274302498"/>
       <w:r>
         <w:rPr>
           <w:rFonts w:ascii="Times New Roman" w:hAnsi="Times New Roman"/>
@@ -3823,7 +3823,7 @@
           <w:szCs w:val="24"/>
         </w:rPr>
       </w:pPr>
-      <w:bookmarkStart w:id="13" w:name="_Toc274232619"/>
+      <w:bookmarkStart w:id="13" w:name="_Toc274302499"/>
       <w:r>
         <w:rPr>
           <w:rFonts w:ascii="Times New Roman" w:hAnsi="Times New Roman"/>
@@ -3873,18 +3873,7 @@
           <w:sz w:val="24"/>
           <w:szCs w:val="24"/>
         </w:rPr>
-        <w:t>When the LEDs are finished blinking, the BILED turns green to indicate to the player to that the microcontroller is ready to receive their input. The player input is logged in an array of five spaces. If at any point the player presses an incorr</w:t>
-      </w:r>
-      <w:bookmarkStart w:id="14" w:name="_GoBack"/>
-      <w:bookmarkEnd w:id="14"/>
-      <w:r>
-        <w:rPr>
-          <w:rFonts w:ascii="Times New Roman" w:eastAsia="Times New Roman" w:hAnsi="Times New Roman"/>
-          <w:color w:val="000000"/>
-          <w:sz w:val="24"/>
-          <w:szCs w:val="24"/>
-        </w:rPr>
-        <w:t xml:space="preserve">ect pushbutton, a buzzer will go off and the BILED is shut off. If the player manages to match the exact array programmed, the three LED’’s blink three times to signal victory to the player. This concludes the game and the program waits for pushbutton 4 to be pressed again to re-start the game. </w:t>
+        <w:t xml:space="preserve">When the LEDs are finished blinking, the BILED turns green to indicate to the player to that the microcontroller is ready to receive their input. The player input is logged in an array of five spaces. If at any point the player presses an incorrect pushbutton, a buzzer will go off and the BILED is shut off. If the player manages to match the exact array programmed, the three LED’’s blink three times to signal victory to the player. This concludes the game and the program waits for pushbutton 4 to be pressed again to re-start the game. </w:t>
       </w:r>
     </w:p>
     <w:p>
@@ -3898,7 +3887,7 @@
           <w:szCs w:val="28"/>
         </w:rPr>
       </w:pPr>
-      <w:bookmarkStart w:id="15" w:name="_Toc274232620"/>
+      <w:bookmarkStart w:id="14" w:name="_Toc274302500"/>
       <w:r>
         <w:rPr>
           <w:rFonts w:ascii="Times New Roman" w:hAnsi="Times New Roman"/>
@@ -3908,9 +3897,9 @@
           <w:szCs w:val="28"/>
         </w:rPr>
         <w:lastRenderedPageBreak/>
-        <w:t>Masking (means, purpose)</w:t>
-      </w:r>
-      <w:bookmarkEnd w:id="15"/>
+        <w:t>Masking</w:t>
+      </w:r>
+      <w:bookmarkEnd w:id="14"/>
     </w:p>
     <w:p>
       <w:pPr>
@@ -3979,7 +3968,7 @@
           <w:szCs w:val="28"/>
         </w:rPr>
       </w:pPr>
-      <w:bookmarkStart w:id="16" w:name="_Toc274232621"/>
+      <w:bookmarkStart w:id="15" w:name="_Toc274302501"/>
       <w:r>
         <w:rPr>
           <w:rFonts w:ascii="Times New Roman" w:hAnsi="Times New Roman"/>
@@ -3988,29 +3977,9 @@
           <w:sz w:val="28"/>
           <w:szCs w:val="28"/>
         </w:rPr>
-        <w:t xml:space="preserve">Initialization (port, timer, </w:t>
-      </w:r>
-      <w:r>
-        <w:rPr>
-          <w:rFonts w:ascii="Times New Roman" w:hAnsi="Times New Roman"/>
-          <w:bCs w:val="0"/>
-          <w:color w:val="000000"/>
-          <w:sz w:val="28"/>
-          <w:szCs w:val="28"/>
-        </w:rPr>
-        <w:t>ADC</w:t>
-      </w:r>
-      <w:r>
-        <w:rPr>
-          <w:rFonts w:ascii="Times New Roman" w:hAnsi="Times New Roman"/>
-          <w:bCs w:val="0"/>
-          <w:color w:val="000000"/>
-          <w:sz w:val="28"/>
-          <w:szCs w:val="28"/>
-        </w:rPr>
-        <w:t>)/Reading input/output pins</w:t>
-      </w:r>
-      <w:bookmarkEnd w:id="16"/>
+        <w:t>Initialization</w:t>
+      </w:r>
+      <w:bookmarkEnd w:id="15"/>
     </w:p>
     <w:p>
       <w:pPr>
@@ -4305,7 +4274,7 @@
         </w:rPr>
         <w:br w:type="page"/>
       </w:r>
-      <w:bookmarkStart w:id="17" w:name="_Toc274232622"/>
+      <w:bookmarkStart w:id="16" w:name="_Toc274302502"/>
       <w:r>
         <w:rPr>
           <w:rFonts w:ascii="Times New Roman" w:hAnsi="Times New Roman"/>
@@ -4315,7 +4284,7 @@
         <w:lastRenderedPageBreak/>
         <w:t>Results and Conclusions</w:t>
       </w:r>
-      <w:bookmarkEnd w:id="17"/>
+      <w:bookmarkEnd w:id="16"/>
     </w:p>
     <w:p>
       <w:pPr>
@@ -4444,7 +4413,7 @@
           <w:szCs w:val="40"/>
         </w:rPr>
       </w:pPr>
-      <w:bookmarkStart w:id="18" w:name="_Toc274232623"/>
+      <w:bookmarkStart w:id="17" w:name="_Toc274302503"/>
       <w:r>
         <w:rPr>
           <w:rFonts w:ascii="Times New Roman" w:hAnsi="Times New Roman"/>
@@ -4454,7 +4423,7 @@
         <w:lastRenderedPageBreak/>
         <w:t>References</w:t>
       </w:r>
-      <w:bookmarkEnd w:id="18"/>
+      <w:bookmarkEnd w:id="17"/>
     </w:p>
     <w:p>
       <w:pPr>
@@ -4489,7 +4458,7 @@
           <w:szCs w:val="40"/>
         </w:rPr>
       </w:pPr>
-      <w:bookmarkStart w:id="19" w:name="_Toc274232624"/>
+      <w:bookmarkStart w:id="18" w:name="_Toc274302504"/>
       <w:r>
         <w:rPr>
           <w:rFonts w:ascii="Times New Roman" w:hAnsi="Times New Roman"/>
@@ -4499,7 +4468,7 @@
         <w:lastRenderedPageBreak/>
         <w:t>Appendices</w:t>
       </w:r>
-      <w:bookmarkEnd w:id="19"/>
+      <w:bookmarkEnd w:id="18"/>
     </w:p>
     <w:p>
       <w:pPr>
@@ -4516,7 +4485,7 @@
           <w:szCs w:val="40"/>
         </w:rPr>
       </w:pPr>
-      <w:bookmarkStart w:id="20" w:name="_Toc274232625"/>
+      <w:bookmarkStart w:id="19" w:name="_Toc274302505"/>
       <w:r>
         <w:rPr>
           <w:rFonts w:ascii="Times New Roman" w:hAnsi="Times New Roman"/>
@@ -4533,7 +4502,7 @@
         </w:rPr>
         <w:t>ode</w:t>
       </w:r>
-      <w:bookmarkEnd w:id="20"/>
+      <w:bookmarkEnd w:id="19"/>
     </w:p>
     <w:p>
       <w:pPr>
@@ -12267,7 +12236,7 @@
           <w:szCs w:val="40"/>
         </w:rPr>
       </w:pPr>
-      <w:bookmarkStart w:id="21" w:name="_Toc274232626"/>
+      <w:bookmarkStart w:id="20" w:name="_Toc274302506"/>
       <w:r>
         <w:rPr>
           <w:rFonts w:ascii="Times New Roman" w:hAnsi="Times New Roman"/>
@@ -12277,7 +12246,7 @@
         <w:lastRenderedPageBreak/>
         <w:t>Function Glossary</w:t>
       </w:r>
-      <w:bookmarkEnd w:id="21"/>
+      <w:bookmarkEnd w:id="20"/>
     </w:p>
     <w:p>
       <w:pPr>
@@ -12817,17 +12786,7 @@
           <w:sz w:val="24"/>
           <w:szCs w:val="24"/>
         </w:rPr>
-        <w:t xml:space="preserve">ADC_Init initializes the Analog to Digital Converter.  It sets the gain to 1 and uses </w:t>
-      </w:r>
-      <w:proofErr w:type="spellStart"/>
-      <w:r>
-        <w:rPr>
-          <w:rFonts w:ascii="Times New Roman" w:eastAsia="Times New Roman" w:hAnsi="Times New Roman"/>
-          <w:color w:val="000000"/>
-          <w:sz w:val="24"/>
-          <w:szCs w:val="24"/>
-        </w:rPr>
-        <w:t>V</w:t>
+        <w:t>ADC_Init initializes the Analog to Digital Converter.  It sets the gain to 1 and uses V</w:t>
       </w:r>
       <w:r>
         <w:rPr>
@@ -12839,7 +12798,6 @@
         </w:rPr>
         <w:t>ref</w:t>
       </w:r>
-      <w:proofErr w:type="spellEnd"/>
       <w:r>
         <w:rPr>
           <w:rFonts w:ascii="Times New Roman" w:eastAsia="Times New Roman" w:hAnsi="Times New Roman"/>
@@ -14138,27 +14096,7 @@
           <w:sz w:val="16"/>
           <w:szCs w:val="16"/>
         </w:rPr>
-        <w:t xml:space="preserve">unsigned char </w:t>
-      </w:r>
-      <w:proofErr w:type="spellStart"/>
-      <w:r>
-        <w:rPr>
-          <w:rFonts w:ascii="Courier New" w:eastAsia="Times New Roman" w:hAnsi="Courier New" w:cs="Courier New"/>
-          <w:color w:val="000000"/>
-          <w:sz w:val="16"/>
-          <w:szCs w:val="16"/>
-        </w:rPr>
-        <w:t>ADC_result</w:t>
-      </w:r>
-      <w:proofErr w:type="spellEnd"/>
-      <w:r>
-        <w:rPr>
-          <w:rFonts w:ascii="Courier New" w:eastAsia="Times New Roman" w:hAnsi="Courier New" w:cs="Courier New"/>
-          <w:color w:val="000000"/>
-          <w:sz w:val="16"/>
-          <w:szCs w:val="16"/>
-        </w:rPr>
-        <w:t>;</w:t>
+        <w:t>unsigned char ADC_result;</w:t>
       </w:r>
     </w:p>
     <w:p>
@@ -14179,27 +14117,7 @@
           <w:sz w:val="16"/>
           <w:szCs w:val="16"/>
         </w:rPr>
-        <w:t xml:space="preserve">int </w:t>
-      </w:r>
-      <w:proofErr w:type="spellStart"/>
-      <w:r>
-        <w:rPr>
-          <w:rFonts w:ascii="Courier New" w:eastAsia="Times New Roman" w:hAnsi="Courier New" w:cs="Courier New"/>
-          <w:color w:val="000000"/>
-          <w:sz w:val="16"/>
-          <w:szCs w:val="16"/>
-        </w:rPr>
-        <w:t>maxCounts</w:t>
-      </w:r>
-      <w:proofErr w:type="spellEnd"/>
-      <w:r>
-        <w:rPr>
-          <w:rFonts w:ascii="Courier New" w:eastAsia="Times New Roman" w:hAnsi="Courier New" w:cs="Courier New"/>
-          <w:color w:val="000000"/>
-          <w:sz w:val="16"/>
-          <w:szCs w:val="16"/>
-        </w:rPr>
-        <w:t>;</w:t>
+        <w:t>int maxCounts;</w:t>
       </w:r>
     </w:p>
     <w:p>
@@ -14234,25 +14152,14 @@
           <w:szCs w:val="27"/>
         </w:rPr>
       </w:pPr>
-      <w:proofErr w:type="spellStart"/>
-      <w:r>
-        <w:rPr>
-          <w:rFonts w:ascii="Courier New" w:eastAsia="Times New Roman" w:hAnsi="Courier New" w:cs="Courier New"/>
-          <w:color w:val="000000"/>
-          <w:sz w:val="16"/>
-          <w:szCs w:val="16"/>
-        </w:rPr>
-        <w:t>ADC_result</w:t>
-      </w:r>
-      <w:proofErr w:type="spellEnd"/>
-      <w:r>
-        <w:rPr>
-          <w:rFonts w:ascii="Courier New" w:eastAsia="Times New Roman" w:hAnsi="Courier New" w:cs="Courier New"/>
-          <w:color w:val="000000"/>
-          <w:sz w:val="16"/>
-          <w:szCs w:val="16"/>
-        </w:rPr>
-        <w:t xml:space="preserve"> = Read_Port_1();</w:t>
+      <w:r>
+        <w:rPr>
+          <w:rFonts w:ascii="Courier New" w:eastAsia="Times New Roman" w:hAnsi="Courier New" w:cs="Courier New"/>
+          <w:color w:val="000000"/>
+          <w:sz w:val="16"/>
+          <w:szCs w:val="16"/>
+        </w:rPr>
+        <w:t>ADC_result = Read_Port_1();</w:t>
       </w:r>
     </w:p>
     <w:p>
@@ -14266,45 +14173,14 @@
           <w:szCs w:val="27"/>
         </w:rPr>
       </w:pPr>
-      <w:proofErr w:type="spellStart"/>
-      <w:r>
-        <w:rPr>
-          <w:rFonts w:ascii="Courier New" w:eastAsia="Times New Roman" w:hAnsi="Courier New" w:cs="Courier New"/>
-          <w:color w:val="000000"/>
-          <w:sz w:val="16"/>
-          <w:szCs w:val="16"/>
-        </w:rPr>
-        <w:t>maxCounts</w:t>
-      </w:r>
-      <w:proofErr w:type="spellEnd"/>
-      <w:r>
-        <w:rPr>
-          <w:rFonts w:ascii="Courier New" w:eastAsia="Times New Roman" w:hAnsi="Courier New" w:cs="Courier New"/>
-          <w:color w:val="000000"/>
-          <w:sz w:val="16"/>
-          <w:szCs w:val="16"/>
-        </w:rPr>
-        <w:t xml:space="preserve"> = CalculateMaxCounts(</w:t>
-      </w:r>
-      <w:proofErr w:type="spellStart"/>
-      <w:r>
-        <w:rPr>
-          <w:rFonts w:ascii="Courier New" w:eastAsia="Times New Roman" w:hAnsi="Courier New" w:cs="Courier New"/>
-          <w:color w:val="000000"/>
-          <w:sz w:val="16"/>
-          <w:szCs w:val="16"/>
-        </w:rPr>
-        <w:t>ADC_result</w:t>
-      </w:r>
-      <w:proofErr w:type="spellEnd"/>
-      <w:r>
-        <w:rPr>
-          <w:rFonts w:ascii="Courier New" w:eastAsia="Times New Roman" w:hAnsi="Courier New" w:cs="Courier New"/>
-          <w:color w:val="000000"/>
-          <w:sz w:val="16"/>
-          <w:szCs w:val="16"/>
-        </w:rPr>
-        <w:t>);</w:t>
+      <w:r>
+        <w:rPr>
+          <w:rFonts w:ascii="Courier New" w:eastAsia="Times New Roman" w:hAnsi="Courier New" w:cs="Courier New"/>
+          <w:color w:val="000000"/>
+          <w:sz w:val="16"/>
+          <w:szCs w:val="16"/>
+        </w:rPr>
+        <w:t>maxCounts = CalculateMaxCounts(ADC_result);</w:t>
       </w:r>
     </w:p>
     <w:p>
@@ -14367,27 +14243,7 @@
           <w:sz w:val="16"/>
           <w:szCs w:val="16"/>
         </w:rPr>
-        <w:t xml:space="preserve">while (Counts &lt; </w:t>
-      </w:r>
-      <w:proofErr w:type="spellStart"/>
-      <w:r>
-        <w:rPr>
-          <w:rFonts w:ascii="Courier New" w:eastAsia="Times New Roman" w:hAnsi="Courier New" w:cs="Courier New"/>
-          <w:color w:val="000000"/>
-          <w:sz w:val="16"/>
-          <w:szCs w:val="16"/>
-        </w:rPr>
-        <w:t>maxCounts</w:t>
-      </w:r>
-      <w:proofErr w:type="spellEnd"/>
-      <w:r>
-        <w:rPr>
-          <w:rFonts w:ascii="Courier New" w:eastAsia="Times New Roman" w:hAnsi="Courier New" w:cs="Courier New"/>
-          <w:color w:val="000000"/>
-          <w:sz w:val="16"/>
-          <w:szCs w:val="16"/>
-        </w:rPr>
-        <w:t>); // Wait</w:t>
+        <w:t>while (Counts &lt; maxCounts); // Wait</w:t>
       </w:r>
     </w:p>
     <w:p>
@@ -14408,27 +14264,7 @@
           <w:sz w:val="16"/>
           <w:szCs w:val="16"/>
         </w:rPr>
-        <w:t xml:space="preserve">printf(“Waited for %d overflows\r\n”, </w:t>
-      </w:r>
-      <w:proofErr w:type="spellStart"/>
-      <w:r>
-        <w:rPr>
-          <w:rFonts w:ascii="Courier New" w:eastAsia="Times New Roman" w:hAnsi="Courier New" w:cs="Courier New"/>
-          <w:color w:val="000000"/>
-          <w:sz w:val="16"/>
-          <w:szCs w:val="16"/>
-        </w:rPr>
-        <w:t>maxCounts</w:t>
-      </w:r>
-      <w:proofErr w:type="spellEnd"/>
-      <w:r>
-        <w:rPr>
-          <w:rFonts w:ascii="Courier New" w:eastAsia="Times New Roman" w:hAnsi="Courier New" w:cs="Courier New"/>
-          <w:color w:val="000000"/>
-          <w:sz w:val="16"/>
-          <w:szCs w:val="16"/>
-        </w:rPr>
-        <w:t>);</w:t>
+        <w:t>printf(“Waited for %d overflows\r\n”, maxCounts);</w:t>
       </w:r>
     </w:p>
     <w:p>
@@ -14578,27 +14414,7 @@
           <w:sz w:val="24"/>
           <w:szCs w:val="24"/>
         </w:rPr>
-        <w:t xml:space="preserve">light_LED lights the LED corresponding to LED_to_light, then waits for on_time counts to pass.  Following this, all LEDs are turned off, and the function waits for off_time counts to pass before returning.  A value of 0 for light_LED makes the function light LED0, a value of 1 </w:t>
-      </w:r>
-      <w:proofErr w:type="gramStart"/>
-      <w:r>
-        <w:rPr>
-          <w:rFonts w:ascii="Times New Roman" w:eastAsia="Times New Roman" w:hAnsi="Times New Roman"/>
-          <w:color w:val="000000"/>
-          <w:sz w:val="24"/>
-          <w:szCs w:val="24"/>
-        </w:rPr>
-        <w:t>lights</w:t>
-      </w:r>
-      <w:proofErr w:type="gramEnd"/>
-      <w:r>
-        <w:rPr>
-          <w:rFonts w:ascii="Times New Roman" w:eastAsia="Times New Roman" w:hAnsi="Times New Roman"/>
-          <w:color w:val="000000"/>
-          <w:sz w:val="24"/>
-          <w:szCs w:val="24"/>
-        </w:rPr>
-        <w:t xml:space="preserve"> LED1, and a value of 2 lights LED2.</w:t>
+        <w:t>light_LED lights the LED corresponding to LED_to_light, then waits for on_time counts to pass.  Following this, all LEDs are turned off, and the function waits for off_time counts to pass before returning.  A value of 0 for light_LED makes the function light LED0, a value of 1 lights LED1, and a value of 2 lights LED2.</w:t>
       </w:r>
     </w:p>
     <w:p>
@@ -14980,25 +14796,14 @@
           <w:szCs w:val="27"/>
         </w:rPr>
       </w:pPr>
-      <w:proofErr w:type="spellStart"/>
-      <w:r>
-        <w:rPr>
-          <w:rFonts w:ascii="Times New Roman" w:eastAsia="Times New Roman" w:hAnsi="Times New Roman"/>
-          <w:color w:val="000000"/>
-          <w:sz w:val="24"/>
-          <w:szCs w:val="24"/>
-        </w:rPr>
-        <w:t>ReadPushButtons</w:t>
-      </w:r>
-      <w:proofErr w:type="spellEnd"/>
-      <w:r>
-        <w:rPr>
-          <w:rFonts w:ascii="Times New Roman" w:eastAsia="Times New Roman" w:hAnsi="Times New Roman"/>
-          <w:color w:val="000000"/>
-          <w:sz w:val="24"/>
-          <w:szCs w:val="24"/>
-        </w:rPr>
-        <w:t xml:space="preserve"> waits for a pushbutton to be pressed, then returns a value indicating the push button pressed.  If Push Button X is pressed, a value of X - 1 is returned (e.g. if Push Button 3 is pressed, a value of 2 is returned).  This value mapping was chosen so that the expected return value of ReadPushbuttons matches the randomly generated values determining the LEDs to light.</w:t>
+      <w:r>
+        <w:rPr>
+          <w:rFonts w:ascii="Times New Roman" w:eastAsia="Times New Roman" w:hAnsi="Times New Roman"/>
+          <w:color w:val="000000"/>
+          <w:sz w:val="24"/>
+          <w:szCs w:val="24"/>
+        </w:rPr>
+        <w:t>ReadPushButtons waits for a pushbutton to be pressed, then returns a value indicating the push button pressed.  If Push Button X is pressed, a value of X - 1 is returned (e.g. if Push Button 3 is pressed, a value of 2 is returned).  This value mapping was chosen so that the expected return value of ReadPushbuttons matches the randomly generated values determining the LEDs to light.</w:t>
       </w:r>
     </w:p>
     <w:p>
@@ -15019,27 +14824,7 @@
           <w:sz w:val="24"/>
           <w:szCs w:val="24"/>
         </w:rPr>
-        <w:t xml:space="preserve">This function accounts for the physical reality of the circuitry and hardware by waiting about a quarter of a second before registering a </w:t>
-      </w:r>
-      <w:proofErr w:type="spellStart"/>
-      <w:r>
-        <w:rPr>
-          <w:rFonts w:ascii="Times New Roman" w:eastAsia="Times New Roman" w:hAnsi="Times New Roman"/>
-          <w:color w:val="000000"/>
-          <w:sz w:val="24"/>
-          <w:szCs w:val="24"/>
-        </w:rPr>
-        <w:t>downpress</w:t>
-      </w:r>
-      <w:proofErr w:type="spellEnd"/>
-      <w:r>
-        <w:rPr>
-          <w:rFonts w:ascii="Times New Roman" w:eastAsia="Times New Roman" w:hAnsi="Times New Roman"/>
-          <w:color w:val="000000"/>
-          <w:sz w:val="24"/>
-          <w:szCs w:val="24"/>
-        </w:rPr>
-        <w:t>, and another quarter of a second before registering a release of the button.  This keeps the code from registering multiple button presses when the user may have only pressed the button once.</w:t>
+        <w:t>This function accounts for the physical reality of the circuitry and hardware by waiting about a quarter of a second before registering a downpress, and another quarter of a second before registering a release of the button.  This keeps the code from registering multiple button presses when the user may have only pressed the button once.</w:t>
       </w:r>
     </w:p>
     <w:p>
@@ -15080,27 +14865,7 @@
           <w:sz w:val="16"/>
           <w:szCs w:val="16"/>
         </w:rPr>
-        <w:t xml:space="preserve">void </w:t>
-      </w:r>
-      <w:proofErr w:type="spellStart"/>
-      <w:r>
-        <w:rPr>
-          <w:rFonts w:ascii="Courier New" w:eastAsia="Times New Roman" w:hAnsi="Courier New" w:cs="Courier New"/>
-          <w:color w:val="000000"/>
-          <w:sz w:val="16"/>
-          <w:szCs w:val="16"/>
-        </w:rPr>
-        <w:t>ReadPushButtons</w:t>
-      </w:r>
-      <w:proofErr w:type="spellEnd"/>
-      <w:r>
-        <w:rPr>
-          <w:rFonts w:ascii="Courier New" w:eastAsia="Times New Roman" w:hAnsi="Courier New" w:cs="Courier New"/>
-          <w:color w:val="000000"/>
-          <w:sz w:val="16"/>
-          <w:szCs w:val="16"/>
-        </w:rPr>
-        <w:t>(void);</w:t>
+        <w:t>void ReadPushButtons(void);</w:t>
       </w:r>
     </w:p>
     <w:p>
@@ -15272,27 +15037,7 @@
           <w:sz w:val="24"/>
           <w:szCs w:val="24"/>
         </w:rPr>
-        <w:t>unsigned char unique_random(</w:t>
-      </w:r>
-      <w:proofErr w:type="spellStart"/>
-      <w:r>
-        <w:rPr>
-          <w:rFonts w:ascii="Times New Roman" w:eastAsia="Times New Roman" w:hAnsi="Times New Roman"/>
-          <w:color w:val="000000"/>
-          <w:sz w:val="24"/>
-          <w:szCs w:val="24"/>
-        </w:rPr>
-        <w:t>unsigned_char</w:t>
-      </w:r>
-      <w:proofErr w:type="spellEnd"/>
-      <w:r>
-        <w:rPr>
-          <w:rFonts w:ascii="Times New Roman" w:eastAsia="Times New Roman" w:hAnsi="Times New Roman"/>
-          <w:color w:val="000000"/>
-          <w:sz w:val="24"/>
-          <w:szCs w:val="24"/>
-        </w:rPr>
-        <w:t xml:space="preserve"> last_state);</w:t>
+        <w:t>unsigned char unique_random(unsigned_char last_state);</w:t>
       </w:r>
     </w:p>
     <w:p>
@@ -15779,27 +15524,7 @@
           <w:sz w:val="16"/>
           <w:szCs w:val="16"/>
         </w:rPr>
-        <w:t xml:space="preserve">unsigned char </w:t>
-      </w:r>
-      <w:proofErr w:type="spellStart"/>
-      <w:r>
-        <w:rPr>
-          <w:rFonts w:ascii="Courier New" w:eastAsia="Times New Roman" w:hAnsi="Courier New" w:cs="Courier New"/>
-          <w:color w:val="000000"/>
-          <w:sz w:val="16"/>
-          <w:szCs w:val="16"/>
-        </w:rPr>
-        <w:t>random_num</w:t>
-      </w:r>
-      <w:proofErr w:type="spellEnd"/>
-      <w:r>
-        <w:rPr>
-          <w:rFonts w:ascii="Courier New" w:eastAsia="Times New Roman" w:hAnsi="Courier New" w:cs="Courier New"/>
-          <w:color w:val="000000"/>
-          <w:sz w:val="16"/>
-          <w:szCs w:val="16"/>
-        </w:rPr>
-        <w:t xml:space="preserve"> = random(10);</w:t>
+        <w:t>unsigned char random_num = random(10);</w:t>
       </w:r>
     </w:p>
     <w:p>
@@ -15820,27 +15545,7 @@
           <w:sz w:val="16"/>
           <w:szCs w:val="16"/>
         </w:rPr>
-        <w:t xml:space="preserve">printf(“Your random number is %d\r\n”, </w:t>
-      </w:r>
-      <w:proofErr w:type="spellStart"/>
-      <w:r>
-        <w:rPr>
-          <w:rFonts w:ascii="Courier New" w:eastAsia="Times New Roman" w:hAnsi="Courier New" w:cs="Courier New"/>
-          <w:color w:val="000000"/>
-          <w:sz w:val="16"/>
-          <w:szCs w:val="16"/>
-        </w:rPr>
-        <w:t>random_num</w:t>
-      </w:r>
-      <w:proofErr w:type="spellEnd"/>
-      <w:r>
-        <w:rPr>
-          <w:rFonts w:ascii="Courier New" w:eastAsia="Times New Roman" w:hAnsi="Courier New" w:cs="Courier New"/>
-          <w:color w:val="000000"/>
-          <w:sz w:val="16"/>
-          <w:szCs w:val="16"/>
-        </w:rPr>
-        <w:t>);</w:t>
+        <w:t>printf(“Your random number is %d\r\n”, random_num);</w:t>
       </w:r>
     </w:p>
     <w:p>
@@ -16324,7 +16029,7 @@
           <w:sz w:val="28"/>
           <w:szCs w:val="28"/>
         </w:rPr>
-        <w:t>CheckPushButton1</w:t>
+        <w:t>CheckPushButtonX</w:t>
       </w:r>
     </w:p>
     <w:p>
@@ -16365,7 +16070,45 @@
           <w:sz w:val="24"/>
           <w:szCs w:val="24"/>
         </w:rPr>
-        <w:t>unsigned char CheckPushButton1(void);</w:t>
+        <w:t>unsigned char CheckPushButton</w:t>
+      </w:r>
+      <w:r>
+        <w:rPr>
+          <w:rFonts w:ascii="Times New Roman" w:eastAsia="Times New Roman" w:hAnsi="Times New Roman"/>
+          <w:color w:val="000000"/>
+          <w:sz w:val="24"/>
+          <w:szCs w:val="24"/>
+        </w:rPr>
+        <w:t>1</w:t>
+      </w:r>
+      <w:r>
+        <w:rPr>
+          <w:rFonts w:ascii="Times New Roman" w:eastAsia="Times New Roman" w:hAnsi="Times New Roman"/>
+          <w:color w:val="000000"/>
+          <w:sz w:val="24"/>
+          <w:szCs w:val="24"/>
+        </w:rPr>
+        <w:t>(void);</w:t>
+      </w:r>
+      <w:r>
+        <w:rPr>
+          <w:rFonts w:ascii="Times New Roman" w:eastAsia="Times New Roman" w:hAnsi="Times New Roman"/>
+          <w:color w:val="000000"/>
+          <w:sz w:val="24"/>
+          <w:szCs w:val="24"/>
+        </w:rPr>
+        <w:t xml:space="preserve"> // and 2, 3, and</w:t>
+      </w:r>
+      <w:bookmarkStart w:id="21" w:name="_GoBack"/>
+      <w:bookmarkEnd w:id="21"/>
+      <w:r>
+        <w:rPr>
+          <w:rFonts w:ascii="Times New Roman" w:eastAsia="Times New Roman" w:hAnsi="Times New Roman"/>
+          <w:color w:val="000000"/>
+          <w:sz w:val="24"/>
+          <w:szCs w:val="24"/>
+        </w:rPr>
+        <w:t xml:space="preserve"> 4</w:t>
       </w:r>
     </w:p>
     <w:p>
@@ -16395,18 +16138,63 @@
         <w:rPr>
           <w:rFonts w:ascii="Times New Roman" w:eastAsia="Times New Roman" w:hAnsi="Times New Roman"/>
           <w:color w:val="000000"/>
-          <w:sz w:val="27"/>
-          <w:szCs w:val="27"/>
-        </w:rPr>
-      </w:pPr>
-      <w:r>
-        <w:rPr>
-          <w:rFonts w:ascii="Times New Roman" w:eastAsia="Times New Roman" w:hAnsi="Times New Roman"/>
-          <w:color w:val="000000"/>
-          <w:sz w:val="24"/>
-          <w:szCs w:val="24"/>
-        </w:rPr>
-        <w:t>CheckPushButton1 returns a logical true value if Push Button 1 is pressed, or a logical false value if Push Button 1 is not pressed.</w:t>
+          <w:sz w:val="24"/>
+          <w:szCs w:val="24"/>
+        </w:rPr>
+      </w:pPr>
+      <w:r>
+        <w:rPr>
+          <w:rFonts w:ascii="Times New Roman" w:eastAsia="Times New Roman" w:hAnsi="Times New Roman"/>
+          <w:color w:val="000000"/>
+          <w:sz w:val="24"/>
+          <w:szCs w:val="24"/>
+        </w:rPr>
+        <w:t>There are four functions called CheckPushButton1, 2, 3, and 4.  Each of these works identically, but on different push buttons.  CheckPushButtonX</w:t>
+      </w:r>
+      <w:r>
+        <w:rPr>
+          <w:rFonts w:ascii="Times New Roman" w:eastAsia="Times New Roman" w:hAnsi="Times New Roman"/>
+          <w:color w:val="000000"/>
+          <w:sz w:val="24"/>
+          <w:szCs w:val="24"/>
+        </w:rPr>
+        <w:t xml:space="preserve"> returns a logical true value if Push </w:t>
+      </w:r>
+      <w:r>
+        <w:rPr>
+          <w:rFonts w:ascii="Times New Roman" w:eastAsia="Times New Roman" w:hAnsi="Times New Roman"/>
+          <w:color w:val="000000"/>
+          <w:sz w:val="24"/>
+          <w:szCs w:val="24"/>
+        </w:rPr>
+        <w:t>Button X</w:t>
+      </w:r>
+      <w:r>
+        <w:rPr>
+          <w:rFonts w:ascii="Times New Roman" w:eastAsia="Times New Roman" w:hAnsi="Times New Roman"/>
+          <w:color w:val="000000"/>
+          <w:sz w:val="24"/>
+          <w:szCs w:val="24"/>
+        </w:rPr>
+        <w:t xml:space="preserve"> is pressed, or a logi</w:t>
+      </w:r>
+      <w:r>
+        <w:rPr>
+          <w:rFonts w:ascii="Times New Roman" w:eastAsia="Times New Roman" w:hAnsi="Times New Roman"/>
+          <w:color w:val="000000"/>
+          <w:sz w:val="24"/>
+          <w:szCs w:val="24"/>
+        </w:rPr>
+        <w:t>cal false value if Push Button X</w:t>
+      </w:r>
+      <w:r>
+        <w:rPr>
+          <w:rFonts w:ascii="Times New Roman" w:eastAsia="Times New Roman" w:hAnsi="Times New Roman"/>
+          <w:color w:val="000000"/>
+          <w:sz w:val="24"/>
+          <w:szCs w:val="24"/>
+        </w:rPr>
+        <w:t xml:space="preserve"> is not pressed.</w:t>
       </w:r>
     </w:p>
     <w:p>
@@ -16583,10 +16371,10 @@
         <w:spacing w:before="100" w:beforeAutospacing="1" w:after="100" w:afterAutospacing="1" w:line="240" w:lineRule="auto"/>
         <w:ind w:firstLine="720"/>
         <w:rPr>
-          <w:rFonts w:ascii="Times New Roman" w:eastAsia="Times New Roman" w:hAnsi="Times New Roman"/>
-          <w:color w:val="000000"/>
-          <w:sz w:val="27"/>
-          <w:szCs w:val="27"/>
+          <w:rFonts w:ascii="Courier New" w:eastAsia="Times New Roman" w:hAnsi="Courier New" w:cs="Courier New"/>
+          <w:color w:val="000000"/>
+          <w:sz w:val="16"/>
+          <w:szCs w:val="16"/>
         </w:rPr>
       </w:pPr>
       <w:r>
@@ -16601,7 +16389,15 @@
     </w:p>
     <w:p>
       <w:pPr>
-        <w:spacing w:after="0" w:line="240" w:lineRule="auto"/>
+        <w:spacing w:before="100" w:beforeAutospacing="1" w:after="100" w:afterAutospacing="1" w:line="240" w:lineRule="auto"/>
+        <w:rPr>
+          <w:rFonts w:ascii="Times New Roman" w:eastAsia="Times New Roman" w:hAnsi="Times New Roman"/>
+          <w:color w:val="000000"/>
+          <w:sz w:val="27"/>
+          <w:szCs w:val="27"/>
+        </w:rPr>
+      </w:pPr>
+      <w:r>
         <w:rPr>
           <w:rFonts w:ascii="Times New Roman" w:eastAsia="Times New Roman" w:hAnsi="Times New Roman"/>
           <w:b/>
@@ -16610,40 +16406,8 @@
           <w:sz w:val="28"/>
           <w:szCs w:val="28"/>
         </w:rPr>
-      </w:pPr>
-      <w:r>
-        <w:rPr>
-          <w:rFonts w:ascii="Times New Roman" w:eastAsia="Times New Roman" w:hAnsi="Times New Roman"/>
-          <w:b/>
-          <w:bCs/>
-          <w:color w:val="000000"/>
-          <w:sz w:val="28"/>
-          <w:szCs w:val="28"/>
-        </w:rPr>
-        <w:br w:type="page"/>
-      </w:r>
-    </w:p>
-    <w:p>
-      <w:pPr>
-        <w:spacing w:before="100" w:beforeAutospacing="1" w:after="100" w:afterAutospacing="1" w:line="240" w:lineRule="auto"/>
-        <w:rPr>
-          <w:rFonts w:ascii="Times New Roman" w:eastAsia="Times New Roman" w:hAnsi="Times New Roman"/>
-          <w:color w:val="000000"/>
-          <w:sz w:val="27"/>
-          <w:szCs w:val="27"/>
-        </w:rPr>
-      </w:pPr>
-      <w:r>
-        <w:rPr>
-          <w:rFonts w:ascii="Times New Roman" w:eastAsia="Times New Roman" w:hAnsi="Times New Roman"/>
-          <w:b/>
-          <w:bCs/>
-          <w:color w:val="000000"/>
-          <w:sz w:val="28"/>
-          <w:szCs w:val="28"/>
-        </w:rPr>
         <w:lastRenderedPageBreak/>
-        <w:t>CheckPushButton2</w:t>
+        <w:t>newline</w:t>
       </w:r>
     </w:p>
     <w:p>
@@ -16684,7 +16448,7 @@
           <w:sz w:val="24"/>
           <w:szCs w:val="24"/>
         </w:rPr>
-        <w:t>unsigned char CheckPushButton2(void);</w:t>
+        <w:t>char* newline(void);</w:t>
       </w:r>
     </w:p>
     <w:p>
@@ -16725,7 +16489,7 @@
           <w:sz w:val="24"/>
           <w:szCs w:val="24"/>
         </w:rPr>
-        <w:t>CheckPushButton2 returns a logical true value if Push Button 2 is pressed, or a logical false value if Push Button 2 is not pressed.</w:t>
+        <w:t>newline returns the sequence of characters “\r\n” corresponding to a new line in terminal output.</w:t>
       </w:r>
     </w:p>
     <w:p>
@@ -16766,7 +16530,7 @@
           <w:sz w:val="16"/>
           <w:szCs w:val="16"/>
         </w:rPr>
-        <w:t>unsigned char CheckPushButton2(void);</w:t>
+        <w:t>char* newline(void);</w:t>
       </w:r>
     </w:p>
     <w:p>
@@ -16808,957 +16572,7 @@
           <w:sz w:val="16"/>
           <w:szCs w:val="16"/>
         </w:rPr>
-        <w:t>if (CheckPushButton2()) {</w:t>
-      </w:r>
-    </w:p>
-    <w:p>
-      <w:pPr>
-        <w:spacing w:before="100" w:beforeAutospacing="1" w:after="100" w:afterAutospacing="1" w:line="240" w:lineRule="auto"/>
-        <w:ind w:left="1080"/>
-        <w:rPr>
-          <w:rFonts w:ascii="Times New Roman" w:eastAsia="Times New Roman" w:hAnsi="Times New Roman"/>
-          <w:color w:val="000000"/>
-          <w:sz w:val="27"/>
-          <w:szCs w:val="27"/>
-        </w:rPr>
-      </w:pPr>
-      <w:r>
-        <w:rPr>
-          <w:rFonts w:ascii="Courier New" w:eastAsia="Times New Roman" w:hAnsi="Courier New" w:cs="Courier New"/>
-          <w:color w:val="000000"/>
-          <w:sz w:val="16"/>
-          <w:szCs w:val="16"/>
-        </w:rPr>
-        <w:tab/>
-        <w:t>printf(“Push Button 2 pressed.\r\n”);</w:t>
-      </w:r>
-    </w:p>
-    <w:p>
-      <w:pPr>
-        <w:spacing w:before="100" w:beforeAutospacing="1" w:after="100" w:afterAutospacing="1" w:line="240" w:lineRule="auto"/>
-        <w:ind w:left="1080"/>
-        <w:rPr>
-          <w:rFonts w:ascii="Times New Roman" w:eastAsia="Times New Roman" w:hAnsi="Times New Roman"/>
-          <w:color w:val="000000"/>
-          <w:sz w:val="27"/>
-          <w:szCs w:val="27"/>
-        </w:rPr>
-      </w:pPr>
-      <w:r>
-        <w:rPr>
-          <w:rFonts w:ascii="Courier New" w:eastAsia="Times New Roman" w:hAnsi="Courier New" w:cs="Courier New"/>
-          <w:color w:val="000000"/>
-          <w:sz w:val="16"/>
-          <w:szCs w:val="16"/>
-        </w:rPr>
-        <w:t>} else {</w:t>
-      </w:r>
-    </w:p>
-    <w:p>
-      <w:pPr>
-        <w:spacing w:before="100" w:beforeAutospacing="1" w:after="100" w:afterAutospacing="1" w:line="240" w:lineRule="auto"/>
-        <w:ind w:left="1080"/>
-        <w:rPr>
-          <w:rFonts w:ascii="Times New Roman" w:eastAsia="Times New Roman" w:hAnsi="Times New Roman"/>
-          <w:color w:val="000000"/>
-          <w:sz w:val="27"/>
-          <w:szCs w:val="27"/>
-        </w:rPr>
-      </w:pPr>
-      <w:r>
-        <w:rPr>
-          <w:rFonts w:ascii="Courier New" w:eastAsia="Times New Roman" w:hAnsi="Courier New" w:cs="Courier New"/>
-          <w:color w:val="000000"/>
-          <w:sz w:val="16"/>
-          <w:szCs w:val="16"/>
-        </w:rPr>
-        <w:tab/>
-        <w:t>printf(“Push Button 2 not pressed.\r\n”);</w:t>
-      </w:r>
-    </w:p>
-    <w:p>
-      <w:pPr>
-        <w:spacing w:before="100" w:beforeAutospacing="1" w:after="100" w:afterAutospacing="1" w:line="240" w:lineRule="auto"/>
-        <w:ind w:left="360" w:firstLine="720"/>
-        <w:rPr>
-          <w:rFonts w:ascii="Times New Roman" w:eastAsia="Times New Roman" w:hAnsi="Times New Roman"/>
-          <w:color w:val="000000"/>
-          <w:sz w:val="27"/>
-          <w:szCs w:val="27"/>
-        </w:rPr>
-      </w:pPr>
-      <w:r>
-        <w:rPr>
-          <w:rFonts w:ascii="Courier New" w:eastAsia="Times New Roman" w:hAnsi="Courier New" w:cs="Courier New"/>
-          <w:color w:val="000000"/>
-          <w:sz w:val="16"/>
-          <w:szCs w:val="16"/>
-        </w:rPr>
-        <w:t>}</w:t>
-      </w:r>
-    </w:p>
-    <w:p>
-      <w:pPr>
-        <w:spacing w:before="100" w:beforeAutospacing="1" w:after="100" w:afterAutospacing="1" w:line="240" w:lineRule="auto"/>
-        <w:ind w:firstLine="720"/>
-        <w:rPr>
-          <w:rFonts w:ascii="Times New Roman" w:eastAsia="Times New Roman" w:hAnsi="Times New Roman"/>
-          <w:color w:val="000000"/>
-          <w:sz w:val="27"/>
-          <w:szCs w:val="27"/>
-        </w:rPr>
-      </w:pPr>
-      <w:r>
-        <w:rPr>
-          <w:rFonts w:ascii="Courier New" w:eastAsia="Times New Roman" w:hAnsi="Courier New" w:cs="Courier New"/>
-          <w:color w:val="000000"/>
-          <w:sz w:val="16"/>
-          <w:szCs w:val="16"/>
-        </w:rPr>
-        <w:t>}</w:t>
-      </w:r>
-    </w:p>
-    <w:p>
-      <w:pPr>
-        <w:spacing w:after="0" w:line="240" w:lineRule="auto"/>
-        <w:rPr>
-          <w:rFonts w:ascii="Times New Roman" w:eastAsia="Times New Roman" w:hAnsi="Times New Roman"/>
-          <w:b/>
-          <w:bCs/>
-          <w:color w:val="000000"/>
-          <w:sz w:val="28"/>
-          <w:szCs w:val="28"/>
-        </w:rPr>
-      </w:pPr>
-      <w:r>
-        <w:rPr>
-          <w:rFonts w:ascii="Times New Roman" w:eastAsia="Times New Roman" w:hAnsi="Times New Roman"/>
-          <w:b/>
-          <w:bCs/>
-          <w:color w:val="000000"/>
-          <w:sz w:val="28"/>
-          <w:szCs w:val="28"/>
-        </w:rPr>
-        <w:br w:type="page"/>
-      </w:r>
-    </w:p>
-    <w:p>
-      <w:pPr>
-        <w:spacing w:before="100" w:beforeAutospacing="1" w:after="100" w:afterAutospacing="1" w:line="240" w:lineRule="auto"/>
-        <w:rPr>
-          <w:rFonts w:ascii="Times New Roman" w:eastAsia="Times New Roman" w:hAnsi="Times New Roman"/>
-          <w:color w:val="000000"/>
-          <w:sz w:val="27"/>
-          <w:szCs w:val="27"/>
-        </w:rPr>
-      </w:pPr>
-      <w:r>
-        <w:rPr>
-          <w:rFonts w:ascii="Times New Roman" w:eastAsia="Times New Roman" w:hAnsi="Times New Roman"/>
-          <w:b/>
-          <w:bCs/>
-          <w:color w:val="000000"/>
-          <w:sz w:val="28"/>
-          <w:szCs w:val="28"/>
-        </w:rPr>
-        <w:lastRenderedPageBreak/>
-        <w:t>CheckPushButton3</w:t>
-      </w:r>
-    </w:p>
-    <w:p>
-      <w:pPr>
-        <w:spacing w:before="100" w:beforeAutospacing="1" w:after="100" w:afterAutospacing="1" w:line="240" w:lineRule="auto"/>
-        <w:rPr>
-          <w:rFonts w:ascii="Times New Roman" w:eastAsia="Times New Roman" w:hAnsi="Times New Roman"/>
-          <w:color w:val="000000"/>
-          <w:sz w:val="27"/>
-          <w:szCs w:val="27"/>
-        </w:rPr>
-      </w:pPr>
-      <w:r>
-        <w:rPr>
-          <w:rFonts w:ascii="Times New Roman" w:eastAsia="Times New Roman" w:hAnsi="Times New Roman"/>
-          <w:color w:val="000000"/>
-          <w:sz w:val="24"/>
-          <w:szCs w:val="24"/>
-        </w:rPr>
-        <w:t>Prototype</w:t>
-      </w:r>
-    </w:p>
-    <w:p>
-      <w:pPr>
-        <w:spacing w:before="100" w:beforeAutospacing="1" w:after="100" w:afterAutospacing="1" w:line="240" w:lineRule="auto"/>
-        <w:ind w:firstLine="720"/>
-        <w:rPr>
-          <w:rFonts w:ascii="Times New Roman" w:eastAsia="Times New Roman" w:hAnsi="Times New Roman"/>
-          <w:color w:val="000000"/>
-          <w:sz w:val="27"/>
-          <w:szCs w:val="27"/>
-        </w:rPr>
-      </w:pPr>
-      <w:r>
-        <w:rPr>
-          <w:rFonts w:ascii="Times New Roman" w:eastAsia="Times New Roman" w:hAnsi="Times New Roman"/>
-          <w:color w:val="000000"/>
-          <w:sz w:val="24"/>
-          <w:szCs w:val="24"/>
-        </w:rPr>
-        <w:t>unsigned char CheckPushButton3(void);</w:t>
-      </w:r>
-    </w:p>
-    <w:p>
-      <w:pPr>
-        <w:spacing w:before="100" w:beforeAutospacing="1" w:after="100" w:afterAutospacing="1" w:line="240" w:lineRule="auto"/>
-        <w:rPr>
-          <w:rFonts w:ascii="Times New Roman" w:eastAsia="Times New Roman" w:hAnsi="Times New Roman"/>
-          <w:color w:val="000000"/>
-          <w:sz w:val="27"/>
-          <w:szCs w:val="27"/>
-        </w:rPr>
-      </w:pPr>
-      <w:r>
-        <w:rPr>
-          <w:rFonts w:ascii="Times New Roman" w:eastAsia="Times New Roman" w:hAnsi="Times New Roman"/>
-          <w:color w:val="000000"/>
-          <w:sz w:val="24"/>
-          <w:szCs w:val="24"/>
-        </w:rPr>
-        <w:t>Description</w:t>
-      </w:r>
-    </w:p>
-    <w:p>
-      <w:pPr>
-        <w:spacing w:before="100" w:beforeAutospacing="1" w:after="100" w:afterAutospacing="1" w:line="240" w:lineRule="auto"/>
-        <w:ind w:firstLine="720"/>
-        <w:rPr>
-          <w:rFonts w:ascii="Times New Roman" w:eastAsia="Times New Roman" w:hAnsi="Times New Roman"/>
-          <w:color w:val="000000"/>
-          <w:sz w:val="27"/>
-          <w:szCs w:val="27"/>
-        </w:rPr>
-      </w:pPr>
-      <w:r>
-        <w:rPr>
-          <w:rFonts w:ascii="Times New Roman" w:eastAsia="Times New Roman" w:hAnsi="Times New Roman"/>
-          <w:color w:val="000000"/>
-          <w:sz w:val="24"/>
-          <w:szCs w:val="24"/>
-        </w:rPr>
-        <w:t>CheckPushButton3 returns a logical true value if Push Button 3 is pressed, or a logical false value if Push Button 3 is not pressed.</w:t>
-      </w:r>
-    </w:p>
-    <w:p>
-      <w:pPr>
-        <w:spacing w:before="100" w:beforeAutospacing="1" w:after="100" w:afterAutospacing="1" w:line="240" w:lineRule="auto"/>
-        <w:rPr>
-          <w:rFonts w:ascii="Times New Roman" w:eastAsia="Times New Roman" w:hAnsi="Times New Roman"/>
-          <w:color w:val="000000"/>
-          <w:sz w:val="27"/>
-          <w:szCs w:val="27"/>
-        </w:rPr>
-      </w:pPr>
-      <w:r>
-        <w:rPr>
-          <w:rFonts w:ascii="Times New Roman" w:eastAsia="Times New Roman" w:hAnsi="Times New Roman"/>
-          <w:color w:val="000000"/>
-          <w:sz w:val="24"/>
-          <w:szCs w:val="24"/>
-        </w:rPr>
-        <w:t>Example:</w:t>
-      </w:r>
-    </w:p>
-    <w:p>
-      <w:pPr>
-        <w:spacing w:before="100" w:beforeAutospacing="1" w:after="100" w:afterAutospacing="1" w:line="240" w:lineRule="auto"/>
-        <w:ind w:firstLine="720"/>
-        <w:rPr>
-          <w:rFonts w:ascii="Times New Roman" w:eastAsia="Times New Roman" w:hAnsi="Times New Roman"/>
-          <w:color w:val="000000"/>
-          <w:sz w:val="27"/>
-          <w:szCs w:val="27"/>
-        </w:rPr>
-      </w:pPr>
-      <w:r>
-        <w:rPr>
-          <w:rFonts w:ascii="Courier New" w:eastAsia="Times New Roman" w:hAnsi="Courier New" w:cs="Courier New"/>
-          <w:color w:val="000000"/>
-          <w:sz w:val="16"/>
-          <w:szCs w:val="16"/>
-        </w:rPr>
-        <w:t>unsigned char CheckPushButton3(void);</w:t>
-      </w:r>
-    </w:p>
-    <w:p>
-      <w:pPr>
-        <w:spacing w:before="100" w:beforeAutospacing="1" w:after="100" w:afterAutospacing="1" w:line="240" w:lineRule="auto"/>
-        <w:ind w:firstLine="720"/>
-        <w:rPr>
-          <w:rFonts w:ascii="Times New Roman" w:eastAsia="Times New Roman" w:hAnsi="Times New Roman"/>
-          <w:color w:val="000000"/>
-          <w:sz w:val="27"/>
-          <w:szCs w:val="27"/>
-        </w:rPr>
-      </w:pPr>
-      <w:r>
-        <w:rPr>
-          <w:rFonts w:ascii="Courier New" w:eastAsia="Times New Roman" w:hAnsi="Courier New" w:cs="Courier New"/>
-          <w:color w:val="000000"/>
-          <w:sz w:val="16"/>
-          <w:szCs w:val="16"/>
-        </w:rPr>
-        <w:t>void main() {</w:t>
-      </w:r>
-    </w:p>
-    <w:p>
-      <w:pPr>
-        <w:spacing w:before="100" w:beforeAutospacing="1" w:after="100" w:afterAutospacing="1" w:line="240" w:lineRule="auto"/>
-        <w:ind w:left="360" w:firstLine="720"/>
-        <w:rPr>
-          <w:rFonts w:ascii="Times New Roman" w:eastAsia="Times New Roman" w:hAnsi="Times New Roman"/>
-          <w:color w:val="000000"/>
-          <w:sz w:val="27"/>
-          <w:szCs w:val="27"/>
-        </w:rPr>
-      </w:pPr>
-      <w:r>
-        <w:rPr>
-          <w:rFonts w:ascii="Courier New" w:eastAsia="Times New Roman" w:hAnsi="Courier New" w:cs="Courier New"/>
-          <w:color w:val="000000"/>
-          <w:sz w:val="16"/>
-          <w:szCs w:val="16"/>
-        </w:rPr>
-        <w:t>if (CheckPushButton3()) {</w:t>
-      </w:r>
-    </w:p>
-    <w:p>
-      <w:pPr>
-        <w:spacing w:before="100" w:beforeAutospacing="1" w:after="100" w:afterAutospacing="1" w:line="240" w:lineRule="auto"/>
-        <w:ind w:left="1080"/>
-        <w:rPr>
-          <w:rFonts w:ascii="Times New Roman" w:eastAsia="Times New Roman" w:hAnsi="Times New Roman"/>
-          <w:color w:val="000000"/>
-          <w:sz w:val="27"/>
-          <w:szCs w:val="27"/>
-        </w:rPr>
-      </w:pPr>
-      <w:r>
-        <w:rPr>
-          <w:rFonts w:ascii="Courier New" w:eastAsia="Times New Roman" w:hAnsi="Courier New" w:cs="Courier New"/>
-          <w:color w:val="000000"/>
-          <w:sz w:val="16"/>
-          <w:szCs w:val="16"/>
-        </w:rPr>
-        <w:tab/>
-        <w:t>printf(“Push Button 3 pressed.\r\n”);</w:t>
-      </w:r>
-    </w:p>
-    <w:p>
-      <w:pPr>
-        <w:spacing w:before="100" w:beforeAutospacing="1" w:after="100" w:afterAutospacing="1" w:line="240" w:lineRule="auto"/>
-        <w:ind w:left="1080"/>
-        <w:rPr>
-          <w:rFonts w:ascii="Times New Roman" w:eastAsia="Times New Roman" w:hAnsi="Times New Roman"/>
-          <w:color w:val="000000"/>
-          <w:sz w:val="27"/>
-          <w:szCs w:val="27"/>
-        </w:rPr>
-      </w:pPr>
-      <w:r>
-        <w:rPr>
-          <w:rFonts w:ascii="Courier New" w:eastAsia="Times New Roman" w:hAnsi="Courier New" w:cs="Courier New"/>
-          <w:color w:val="000000"/>
-          <w:sz w:val="16"/>
-          <w:szCs w:val="16"/>
-        </w:rPr>
-        <w:t>} else {</w:t>
-      </w:r>
-    </w:p>
-    <w:p>
-      <w:pPr>
-        <w:spacing w:before="100" w:beforeAutospacing="1" w:after="100" w:afterAutospacing="1" w:line="240" w:lineRule="auto"/>
-        <w:ind w:left="1080"/>
-        <w:rPr>
-          <w:rFonts w:ascii="Times New Roman" w:eastAsia="Times New Roman" w:hAnsi="Times New Roman"/>
-          <w:color w:val="000000"/>
-          <w:sz w:val="27"/>
-          <w:szCs w:val="27"/>
-        </w:rPr>
-      </w:pPr>
-      <w:r>
-        <w:rPr>
-          <w:rFonts w:ascii="Courier New" w:eastAsia="Times New Roman" w:hAnsi="Courier New" w:cs="Courier New"/>
-          <w:color w:val="000000"/>
-          <w:sz w:val="16"/>
-          <w:szCs w:val="16"/>
-        </w:rPr>
-        <w:tab/>
-        <w:t>printf(“Push Button 3 not pressed.\r\n”);</w:t>
-      </w:r>
-    </w:p>
-    <w:p>
-      <w:pPr>
-        <w:spacing w:before="100" w:beforeAutospacing="1" w:after="100" w:afterAutospacing="1" w:line="240" w:lineRule="auto"/>
-        <w:ind w:left="1080"/>
-        <w:rPr>
-          <w:rFonts w:ascii="Times New Roman" w:eastAsia="Times New Roman" w:hAnsi="Times New Roman"/>
-          <w:color w:val="000000"/>
-          <w:sz w:val="27"/>
-          <w:szCs w:val="27"/>
-        </w:rPr>
-      </w:pPr>
-      <w:r>
-        <w:rPr>
-          <w:rFonts w:ascii="Courier New" w:eastAsia="Times New Roman" w:hAnsi="Courier New" w:cs="Courier New"/>
-          <w:color w:val="000000"/>
-          <w:sz w:val="16"/>
-          <w:szCs w:val="16"/>
-        </w:rPr>
-        <w:t>}</w:t>
-      </w:r>
-    </w:p>
-    <w:p>
-      <w:pPr>
-        <w:spacing w:before="100" w:beforeAutospacing="1" w:after="100" w:afterAutospacing="1" w:line="240" w:lineRule="auto"/>
-        <w:ind w:firstLine="720"/>
-        <w:rPr>
-          <w:rFonts w:ascii="Times New Roman" w:eastAsia="Times New Roman" w:hAnsi="Times New Roman"/>
-          <w:color w:val="000000"/>
-          <w:sz w:val="27"/>
-          <w:szCs w:val="27"/>
-        </w:rPr>
-      </w:pPr>
-      <w:r>
-        <w:rPr>
-          <w:rFonts w:ascii="Courier New" w:eastAsia="Times New Roman" w:hAnsi="Courier New" w:cs="Courier New"/>
-          <w:color w:val="000000"/>
-          <w:sz w:val="16"/>
-          <w:szCs w:val="16"/>
-        </w:rPr>
-        <w:t>}</w:t>
-      </w:r>
-    </w:p>
-    <w:p>
-      <w:pPr>
-        <w:spacing w:after="0" w:line="240" w:lineRule="auto"/>
-        <w:rPr>
-          <w:rFonts w:ascii="Times New Roman" w:eastAsia="Times New Roman" w:hAnsi="Times New Roman"/>
-          <w:b/>
-          <w:bCs/>
-          <w:color w:val="000000"/>
-          <w:sz w:val="28"/>
-          <w:szCs w:val="28"/>
-        </w:rPr>
-      </w:pPr>
-      <w:r>
-        <w:rPr>
-          <w:rFonts w:ascii="Times New Roman" w:eastAsia="Times New Roman" w:hAnsi="Times New Roman"/>
-          <w:b/>
-          <w:bCs/>
-          <w:color w:val="000000"/>
-          <w:sz w:val="28"/>
-          <w:szCs w:val="28"/>
-        </w:rPr>
-        <w:br w:type="page"/>
-      </w:r>
-    </w:p>
-    <w:p>
-      <w:pPr>
-        <w:spacing w:before="100" w:beforeAutospacing="1" w:after="100" w:afterAutospacing="1" w:line="240" w:lineRule="auto"/>
-        <w:rPr>
-          <w:rFonts w:ascii="Times New Roman" w:eastAsia="Times New Roman" w:hAnsi="Times New Roman"/>
-          <w:color w:val="000000"/>
-          <w:sz w:val="27"/>
-          <w:szCs w:val="27"/>
-        </w:rPr>
-      </w:pPr>
-      <w:r>
-        <w:rPr>
-          <w:rFonts w:ascii="Times New Roman" w:eastAsia="Times New Roman" w:hAnsi="Times New Roman"/>
-          <w:b/>
-          <w:bCs/>
-          <w:color w:val="000000"/>
-          <w:sz w:val="28"/>
-          <w:szCs w:val="28"/>
-        </w:rPr>
-        <w:lastRenderedPageBreak/>
-        <w:t>CheckPushButton4</w:t>
-      </w:r>
-    </w:p>
-    <w:p>
-      <w:pPr>
-        <w:spacing w:before="100" w:beforeAutospacing="1" w:after="100" w:afterAutospacing="1" w:line="240" w:lineRule="auto"/>
-        <w:rPr>
-          <w:rFonts w:ascii="Times New Roman" w:eastAsia="Times New Roman" w:hAnsi="Times New Roman"/>
-          <w:color w:val="000000"/>
-          <w:sz w:val="27"/>
-          <w:szCs w:val="27"/>
-        </w:rPr>
-      </w:pPr>
-      <w:r>
-        <w:rPr>
-          <w:rFonts w:ascii="Times New Roman" w:eastAsia="Times New Roman" w:hAnsi="Times New Roman"/>
-          <w:color w:val="000000"/>
-          <w:sz w:val="24"/>
-          <w:szCs w:val="24"/>
-        </w:rPr>
-        <w:t>Prototype</w:t>
-      </w:r>
-    </w:p>
-    <w:p>
-      <w:pPr>
-        <w:spacing w:before="100" w:beforeAutospacing="1" w:after="100" w:afterAutospacing="1" w:line="240" w:lineRule="auto"/>
-        <w:ind w:firstLine="720"/>
-        <w:rPr>
-          <w:rFonts w:ascii="Times New Roman" w:eastAsia="Times New Roman" w:hAnsi="Times New Roman"/>
-          <w:color w:val="000000"/>
-          <w:sz w:val="27"/>
-          <w:szCs w:val="27"/>
-        </w:rPr>
-      </w:pPr>
-      <w:r>
-        <w:rPr>
-          <w:rFonts w:ascii="Times New Roman" w:eastAsia="Times New Roman" w:hAnsi="Times New Roman"/>
-          <w:color w:val="000000"/>
-          <w:sz w:val="24"/>
-          <w:szCs w:val="24"/>
-        </w:rPr>
-        <w:t>unsigned char CheckPushButton4(void);</w:t>
-      </w:r>
-    </w:p>
-    <w:p>
-      <w:pPr>
-        <w:spacing w:before="100" w:beforeAutospacing="1" w:after="100" w:afterAutospacing="1" w:line="240" w:lineRule="auto"/>
-        <w:rPr>
-          <w:rFonts w:ascii="Times New Roman" w:eastAsia="Times New Roman" w:hAnsi="Times New Roman"/>
-          <w:color w:val="000000"/>
-          <w:sz w:val="27"/>
-          <w:szCs w:val="27"/>
-        </w:rPr>
-      </w:pPr>
-      <w:r>
-        <w:rPr>
-          <w:rFonts w:ascii="Times New Roman" w:eastAsia="Times New Roman" w:hAnsi="Times New Roman"/>
-          <w:color w:val="000000"/>
-          <w:sz w:val="24"/>
-          <w:szCs w:val="24"/>
-        </w:rPr>
-        <w:t>Description</w:t>
-      </w:r>
-    </w:p>
-    <w:p>
-      <w:pPr>
-        <w:spacing w:before="100" w:beforeAutospacing="1" w:after="100" w:afterAutospacing="1" w:line="240" w:lineRule="auto"/>
-        <w:ind w:firstLine="720"/>
-        <w:rPr>
-          <w:rFonts w:ascii="Times New Roman" w:eastAsia="Times New Roman" w:hAnsi="Times New Roman"/>
-          <w:color w:val="000000"/>
-          <w:sz w:val="27"/>
-          <w:szCs w:val="27"/>
-        </w:rPr>
-      </w:pPr>
-      <w:r>
-        <w:rPr>
-          <w:rFonts w:ascii="Times New Roman" w:eastAsia="Times New Roman" w:hAnsi="Times New Roman"/>
-          <w:color w:val="000000"/>
-          <w:sz w:val="24"/>
-          <w:szCs w:val="24"/>
-        </w:rPr>
-        <w:t>CheckPushButton4 returns a logical true value if Push Button 4 is pressed, or a logical false value if Push Button 4 is not pressed.</w:t>
-      </w:r>
-    </w:p>
-    <w:p>
-      <w:pPr>
-        <w:spacing w:before="100" w:beforeAutospacing="1" w:after="100" w:afterAutospacing="1" w:line="240" w:lineRule="auto"/>
-        <w:rPr>
-          <w:rFonts w:ascii="Times New Roman" w:eastAsia="Times New Roman" w:hAnsi="Times New Roman"/>
-          <w:color w:val="000000"/>
-          <w:sz w:val="27"/>
-          <w:szCs w:val="27"/>
-        </w:rPr>
-      </w:pPr>
-      <w:r>
-        <w:rPr>
-          <w:rFonts w:ascii="Times New Roman" w:eastAsia="Times New Roman" w:hAnsi="Times New Roman"/>
-          <w:color w:val="000000"/>
-          <w:sz w:val="24"/>
-          <w:szCs w:val="24"/>
-        </w:rPr>
-        <w:t>Example:</w:t>
-      </w:r>
-    </w:p>
-    <w:p>
-      <w:pPr>
-        <w:spacing w:before="100" w:beforeAutospacing="1" w:after="100" w:afterAutospacing="1" w:line="240" w:lineRule="auto"/>
-        <w:ind w:firstLine="720"/>
-        <w:rPr>
-          <w:rFonts w:ascii="Times New Roman" w:eastAsia="Times New Roman" w:hAnsi="Times New Roman"/>
-          <w:color w:val="000000"/>
-          <w:sz w:val="27"/>
-          <w:szCs w:val="27"/>
-        </w:rPr>
-      </w:pPr>
-      <w:r>
-        <w:rPr>
-          <w:rFonts w:ascii="Courier New" w:eastAsia="Times New Roman" w:hAnsi="Courier New" w:cs="Courier New"/>
-          <w:color w:val="000000"/>
-          <w:sz w:val="16"/>
-          <w:szCs w:val="16"/>
-        </w:rPr>
-        <w:t>unsigned char CheckPushButton4(void);</w:t>
-      </w:r>
-    </w:p>
-    <w:p>
-      <w:pPr>
-        <w:spacing w:before="100" w:beforeAutospacing="1" w:after="100" w:afterAutospacing="1" w:line="240" w:lineRule="auto"/>
-        <w:ind w:firstLine="720"/>
-        <w:rPr>
-          <w:rFonts w:ascii="Times New Roman" w:eastAsia="Times New Roman" w:hAnsi="Times New Roman"/>
-          <w:color w:val="000000"/>
-          <w:sz w:val="27"/>
-          <w:szCs w:val="27"/>
-        </w:rPr>
-      </w:pPr>
-      <w:r>
-        <w:rPr>
-          <w:rFonts w:ascii="Courier New" w:eastAsia="Times New Roman" w:hAnsi="Courier New" w:cs="Courier New"/>
-          <w:color w:val="000000"/>
-          <w:sz w:val="16"/>
-          <w:szCs w:val="16"/>
-        </w:rPr>
-        <w:t>void main() {</w:t>
-      </w:r>
-    </w:p>
-    <w:p>
-      <w:pPr>
-        <w:spacing w:before="100" w:beforeAutospacing="1" w:after="100" w:afterAutospacing="1" w:line="240" w:lineRule="auto"/>
-        <w:ind w:left="360" w:firstLine="720"/>
-        <w:rPr>
-          <w:rFonts w:ascii="Times New Roman" w:eastAsia="Times New Roman" w:hAnsi="Times New Roman"/>
-          <w:color w:val="000000"/>
-          <w:sz w:val="27"/>
-          <w:szCs w:val="27"/>
-        </w:rPr>
-      </w:pPr>
-      <w:r>
-        <w:rPr>
-          <w:rFonts w:ascii="Courier New" w:eastAsia="Times New Roman" w:hAnsi="Courier New" w:cs="Courier New"/>
-          <w:color w:val="000000"/>
-          <w:sz w:val="16"/>
-          <w:szCs w:val="16"/>
-        </w:rPr>
-        <w:t>if (CheckPushButton4()) {</w:t>
-      </w:r>
-    </w:p>
-    <w:p>
-      <w:pPr>
-        <w:spacing w:before="100" w:beforeAutospacing="1" w:after="100" w:afterAutospacing="1" w:line="240" w:lineRule="auto"/>
-        <w:ind w:left="1080" w:firstLine="360"/>
-        <w:rPr>
-          <w:rFonts w:ascii="Times New Roman" w:eastAsia="Times New Roman" w:hAnsi="Times New Roman"/>
-          <w:color w:val="000000"/>
-          <w:sz w:val="27"/>
-          <w:szCs w:val="27"/>
-        </w:rPr>
-      </w:pPr>
-      <w:r>
-        <w:rPr>
-          <w:rFonts w:ascii="Courier New" w:eastAsia="Times New Roman" w:hAnsi="Courier New" w:cs="Courier New"/>
-          <w:color w:val="000000"/>
-          <w:sz w:val="16"/>
-          <w:szCs w:val="16"/>
-        </w:rPr>
-        <w:t>printf(“Push Button 4 pressed.\r\n”);</w:t>
-      </w:r>
-    </w:p>
-    <w:p>
-      <w:pPr>
-        <w:spacing w:before="100" w:beforeAutospacing="1" w:after="100" w:afterAutospacing="1" w:line="240" w:lineRule="auto"/>
-        <w:ind w:left="360" w:firstLine="720"/>
-        <w:rPr>
-          <w:rFonts w:ascii="Times New Roman" w:eastAsia="Times New Roman" w:hAnsi="Times New Roman"/>
-          <w:color w:val="000000"/>
-          <w:sz w:val="27"/>
-          <w:szCs w:val="27"/>
-        </w:rPr>
-      </w:pPr>
-      <w:r>
-        <w:rPr>
-          <w:rFonts w:ascii="Courier New" w:eastAsia="Times New Roman" w:hAnsi="Courier New" w:cs="Courier New"/>
-          <w:color w:val="000000"/>
-          <w:sz w:val="16"/>
-          <w:szCs w:val="16"/>
-        </w:rPr>
-        <w:t>} else {</w:t>
-      </w:r>
-    </w:p>
-    <w:p>
-      <w:pPr>
-        <w:spacing w:before="100" w:beforeAutospacing="1" w:after="100" w:afterAutospacing="1" w:line="240" w:lineRule="auto"/>
-        <w:ind w:left="1080" w:firstLine="360"/>
-        <w:rPr>
-          <w:rFonts w:ascii="Times New Roman" w:eastAsia="Times New Roman" w:hAnsi="Times New Roman"/>
-          <w:color w:val="000000"/>
-          <w:sz w:val="27"/>
-          <w:szCs w:val="27"/>
-        </w:rPr>
-      </w:pPr>
-      <w:r>
-        <w:rPr>
-          <w:rFonts w:ascii="Courier New" w:eastAsia="Times New Roman" w:hAnsi="Courier New" w:cs="Courier New"/>
-          <w:color w:val="000000"/>
-          <w:sz w:val="16"/>
-          <w:szCs w:val="16"/>
-        </w:rPr>
-        <w:t>printf(“Push Button 4 not pressed.\r\n”);</w:t>
-      </w:r>
-    </w:p>
-    <w:p>
-      <w:pPr>
-        <w:spacing w:before="100" w:beforeAutospacing="1" w:after="100" w:afterAutospacing="1" w:line="240" w:lineRule="auto"/>
-        <w:ind w:left="360" w:firstLine="720"/>
-        <w:rPr>
-          <w:rFonts w:ascii="Times New Roman" w:eastAsia="Times New Roman" w:hAnsi="Times New Roman"/>
-          <w:color w:val="000000"/>
-          <w:sz w:val="27"/>
-          <w:szCs w:val="27"/>
-        </w:rPr>
-      </w:pPr>
-      <w:r>
-        <w:rPr>
-          <w:rFonts w:ascii="Courier New" w:eastAsia="Times New Roman" w:hAnsi="Courier New" w:cs="Courier New"/>
-          <w:color w:val="000000"/>
-          <w:sz w:val="16"/>
-          <w:szCs w:val="16"/>
-        </w:rPr>
-        <w:t>}</w:t>
-      </w:r>
-    </w:p>
-    <w:p>
-      <w:pPr>
-        <w:spacing w:before="100" w:beforeAutospacing="1" w:after="100" w:afterAutospacing="1" w:line="240" w:lineRule="auto"/>
-        <w:ind w:firstLine="720"/>
-        <w:rPr>
-          <w:rFonts w:ascii="Times New Roman" w:eastAsia="Times New Roman" w:hAnsi="Times New Roman"/>
-          <w:color w:val="000000"/>
-          <w:sz w:val="27"/>
-          <w:szCs w:val="27"/>
-        </w:rPr>
-      </w:pPr>
-      <w:r>
-        <w:rPr>
-          <w:rFonts w:ascii="Courier New" w:eastAsia="Times New Roman" w:hAnsi="Courier New" w:cs="Courier New"/>
-          <w:color w:val="000000"/>
-          <w:sz w:val="16"/>
-          <w:szCs w:val="16"/>
-        </w:rPr>
-        <w:t>}</w:t>
-      </w:r>
-    </w:p>
-    <w:p>
-      <w:pPr>
-        <w:spacing w:before="100" w:beforeAutospacing="1" w:after="100" w:afterAutospacing="1" w:line="240" w:lineRule="auto"/>
-        <w:rPr>
-          <w:rFonts w:ascii="Times New Roman" w:eastAsia="Times New Roman" w:hAnsi="Times New Roman"/>
-          <w:color w:val="000000"/>
-          <w:sz w:val="27"/>
-          <w:szCs w:val="27"/>
-        </w:rPr>
-      </w:pPr>
-      <w:r>
-        <w:rPr>
-          <w:rFonts w:ascii="Times New Roman" w:eastAsia="Times New Roman" w:hAnsi="Times New Roman"/>
-          <w:b/>
-          <w:bCs/>
-          <w:color w:val="000000"/>
-          <w:sz w:val="28"/>
-          <w:szCs w:val="28"/>
-        </w:rPr>
-        <w:t>newline</w:t>
-      </w:r>
-    </w:p>
-    <w:p>
-      <w:pPr>
-        <w:spacing w:before="100" w:beforeAutospacing="1" w:after="100" w:afterAutospacing="1" w:line="240" w:lineRule="auto"/>
-        <w:rPr>
-          <w:rFonts w:ascii="Times New Roman" w:eastAsia="Times New Roman" w:hAnsi="Times New Roman"/>
-          <w:color w:val="000000"/>
-          <w:sz w:val="27"/>
-          <w:szCs w:val="27"/>
-        </w:rPr>
-      </w:pPr>
-      <w:r>
-        <w:rPr>
-          <w:rFonts w:ascii="Times New Roman" w:eastAsia="Times New Roman" w:hAnsi="Times New Roman"/>
-          <w:color w:val="000000"/>
-          <w:sz w:val="24"/>
-          <w:szCs w:val="24"/>
-        </w:rPr>
-        <w:t>Prototype</w:t>
-      </w:r>
-    </w:p>
-    <w:p>
-      <w:pPr>
-        <w:spacing w:before="100" w:beforeAutospacing="1" w:after="100" w:afterAutospacing="1" w:line="240" w:lineRule="auto"/>
-        <w:ind w:firstLine="720"/>
-        <w:rPr>
-          <w:rFonts w:ascii="Times New Roman" w:eastAsia="Times New Roman" w:hAnsi="Times New Roman"/>
-          <w:color w:val="000000"/>
-          <w:sz w:val="27"/>
-          <w:szCs w:val="27"/>
-        </w:rPr>
-      </w:pPr>
-      <w:r>
-        <w:rPr>
-          <w:rFonts w:ascii="Times New Roman" w:eastAsia="Times New Roman" w:hAnsi="Times New Roman"/>
-          <w:color w:val="000000"/>
-          <w:sz w:val="24"/>
-          <w:szCs w:val="24"/>
-        </w:rPr>
-        <w:t>char* newline(void);</w:t>
-      </w:r>
-    </w:p>
-    <w:p>
-      <w:pPr>
-        <w:spacing w:before="100" w:beforeAutospacing="1" w:after="100" w:afterAutospacing="1" w:line="240" w:lineRule="auto"/>
-        <w:rPr>
-          <w:rFonts w:ascii="Times New Roman" w:eastAsia="Times New Roman" w:hAnsi="Times New Roman"/>
-          <w:color w:val="000000"/>
-          <w:sz w:val="27"/>
-          <w:szCs w:val="27"/>
-        </w:rPr>
-      </w:pPr>
-      <w:r>
-        <w:rPr>
-          <w:rFonts w:ascii="Times New Roman" w:eastAsia="Times New Roman" w:hAnsi="Times New Roman"/>
-          <w:color w:val="000000"/>
-          <w:sz w:val="24"/>
-          <w:szCs w:val="24"/>
-        </w:rPr>
-        <w:t>Description</w:t>
-      </w:r>
-    </w:p>
-    <w:p>
-      <w:pPr>
-        <w:spacing w:before="100" w:beforeAutospacing="1" w:after="100" w:afterAutospacing="1" w:line="240" w:lineRule="auto"/>
-        <w:ind w:firstLine="720"/>
-        <w:rPr>
-          <w:rFonts w:ascii="Times New Roman" w:eastAsia="Times New Roman" w:hAnsi="Times New Roman"/>
-          <w:color w:val="000000"/>
-          <w:sz w:val="27"/>
-          <w:szCs w:val="27"/>
-        </w:rPr>
-      </w:pPr>
-      <w:r>
-        <w:rPr>
-          <w:rFonts w:ascii="Times New Roman" w:eastAsia="Times New Roman" w:hAnsi="Times New Roman"/>
-          <w:color w:val="000000"/>
-          <w:sz w:val="24"/>
-          <w:szCs w:val="24"/>
-        </w:rPr>
-        <w:t>newline returns the sequence of characters “\r\n” corresponding to a new line in terminal output.</w:t>
-      </w:r>
-    </w:p>
-    <w:p>
-      <w:pPr>
-        <w:spacing w:before="100" w:beforeAutospacing="1" w:after="100" w:afterAutospacing="1" w:line="240" w:lineRule="auto"/>
-        <w:rPr>
-          <w:rFonts w:ascii="Times New Roman" w:eastAsia="Times New Roman" w:hAnsi="Times New Roman"/>
-          <w:color w:val="000000"/>
-          <w:sz w:val="27"/>
-          <w:szCs w:val="27"/>
-        </w:rPr>
-      </w:pPr>
-      <w:r>
-        <w:rPr>
-          <w:rFonts w:ascii="Times New Roman" w:eastAsia="Times New Roman" w:hAnsi="Times New Roman"/>
-          <w:color w:val="000000"/>
-          <w:sz w:val="24"/>
-          <w:szCs w:val="24"/>
-        </w:rPr>
-        <w:t>Example:</w:t>
-      </w:r>
-    </w:p>
-    <w:p>
-      <w:pPr>
-        <w:spacing w:before="100" w:beforeAutospacing="1" w:after="100" w:afterAutospacing="1" w:line="240" w:lineRule="auto"/>
-        <w:ind w:firstLine="720"/>
-        <w:rPr>
-          <w:rFonts w:ascii="Times New Roman" w:eastAsia="Times New Roman" w:hAnsi="Times New Roman"/>
-          <w:color w:val="000000"/>
-          <w:sz w:val="27"/>
-          <w:szCs w:val="27"/>
-        </w:rPr>
-      </w:pPr>
-      <w:r>
-        <w:rPr>
-          <w:rFonts w:ascii="Courier New" w:eastAsia="Times New Roman" w:hAnsi="Courier New" w:cs="Courier New"/>
-          <w:color w:val="000000"/>
-          <w:sz w:val="16"/>
-          <w:szCs w:val="16"/>
-        </w:rPr>
-        <w:t>char* newline(void);</w:t>
-      </w:r>
-    </w:p>
-    <w:p>
-      <w:pPr>
-        <w:spacing w:before="100" w:beforeAutospacing="1" w:after="100" w:afterAutospacing="1" w:line="240" w:lineRule="auto"/>
-        <w:ind w:firstLine="720"/>
-        <w:rPr>
-          <w:rFonts w:ascii="Times New Roman" w:eastAsia="Times New Roman" w:hAnsi="Times New Roman"/>
-          <w:color w:val="000000"/>
-          <w:sz w:val="27"/>
-          <w:szCs w:val="27"/>
-        </w:rPr>
-      </w:pPr>
-      <w:r>
-        <w:rPr>
-          <w:rFonts w:ascii="Courier New" w:eastAsia="Times New Roman" w:hAnsi="Courier New" w:cs="Courier New"/>
-          <w:color w:val="000000"/>
-          <w:sz w:val="16"/>
-          <w:szCs w:val="16"/>
-        </w:rPr>
-        <w:t>void main() {</w:t>
-      </w:r>
-    </w:p>
-    <w:p>
-      <w:pPr>
-        <w:spacing w:before="100" w:beforeAutospacing="1" w:after="100" w:afterAutospacing="1" w:line="240" w:lineRule="auto"/>
-        <w:ind w:left="360" w:firstLine="720"/>
-        <w:rPr>
-          <w:rFonts w:ascii="Times New Roman" w:eastAsia="Times New Roman" w:hAnsi="Times New Roman"/>
-          <w:color w:val="000000"/>
-          <w:sz w:val="27"/>
-          <w:szCs w:val="27"/>
-        </w:rPr>
-      </w:pPr>
-      <w:r>
-        <w:rPr>
-          <w:rFonts w:ascii="Courier New" w:eastAsia="Times New Roman" w:hAnsi="Courier New" w:cs="Courier New"/>
-          <w:color w:val="000000"/>
-          <w:sz w:val="16"/>
-          <w:szCs w:val="16"/>
-        </w:rPr>
-        <w:t xml:space="preserve">printf(“Sample text </w:t>
-      </w:r>
-      <w:proofErr w:type="spellStart"/>
-      <w:r>
-        <w:rPr>
-          <w:rFonts w:ascii="Courier New" w:eastAsia="Times New Roman" w:hAnsi="Courier New" w:cs="Courier New"/>
-          <w:color w:val="000000"/>
-          <w:sz w:val="16"/>
-          <w:szCs w:val="16"/>
-        </w:rPr>
-        <w:t>here%s</w:t>
-      </w:r>
-      <w:proofErr w:type="spellEnd"/>
-      <w:r>
-        <w:rPr>
-          <w:rFonts w:ascii="Courier New" w:eastAsia="Times New Roman" w:hAnsi="Courier New" w:cs="Courier New"/>
-          <w:color w:val="000000"/>
-          <w:sz w:val="16"/>
-          <w:szCs w:val="16"/>
-        </w:rPr>
-        <w:t>”, newline());</w:t>
+        <w:t>printf(“Sample text here%s”, newline());</w:t>
       </w:r>
     </w:p>
     <w:p>
@@ -17796,14 +16610,13 @@
           <w:szCs w:val="40"/>
         </w:rPr>
       </w:pPr>
-      <w:bookmarkStart w:id="22" w:name="_Toc274232627"/>
+      <w:bookmarkStart w:id="22" w:name="_Toc274302507"/>
       <w:r>
         <w:rPr>
           <w:rFonts w:ascii="Times New Roman" w:hAnsi="Times New Roman"/>
           <w:sz w:val="40"/>
           <w:szCs w:val="40"/>
         </w:rPr>
-        <w:lastRenderedPageBreak/>
         <w:t>Hardware S</w:t>
       </w:r>
       <w:r>
@@ -17831,6 +16644,7 @@
           <w:sz w:val="40"/>
           <w:szCs w:val="40"/>
         </w:rPr>
+        <w:lastRenderedPageBreak/>
         <w:drawing>
           <wp:inline distT="0" distB="0" distL="0" distR="0">
             <wp:extent cx="5943600" cy="6410325"/>
@@ -17925,7 +16739,7 @@
         </w:rPr>
         <w:br w:type="page"/>
       </w:r>
-      <w:bookmarkStart w:id="23" w:name="_Toc274232628"/>
+      <w:bookmarkStart w:id="23" w:name="_Toc274302508"/>
       <w:r>
         <w:rPr>
           <w:rFonts w:ascii="Times New Roman" w:hAnsi="Times New Roman"/>
@@ -18653,7 +17467,7 @@
       <w:rPr>
         <w:noProof/>
       </w:rPr>
-      <w:t>12</w:t>
+      <w:t>33</w:t>
     </w:r>
     <w:r>
       <w:rPr>
@@ -21336,7 +20150,7 @@
 </file>
 
 <file path=customXml/itemProps1.xml><?xml version="1.0" encoding="utf-8"?>
-<ds:datastoreItem xmlns:ds="http://schemas.openxmlformats.org/officeDocument/2006/customXml" ds:itemID="{9AD8AE75-AE42-4DFA-92CA-8BB19F3B4411}">
+<ds:datastoreItem xmlns:ds="http://schemas.openxmlformats.org/officeDocument/2006/customXml" ds:itemID="{239097BF-0F72-437A-B803-EBF29B9B0802}">
   <ds:schemaRefs>
     <ds:schemaRef ds:uri="http://schemas.openxmlformats.org/officeDocument/2006/bibliography"/>
   </ds:schemaRefs>

</xml_diff>

<commit_message>
FINAL final version of word doc.
</commit_message>
<xml_diff>
--- a/Game Report/Embedded Control Game Report.docx
+++ b/Game Report/Embedded Control Game Report.docx
@@ -216,7 +216,7 @@
         </w:rPr>
         <w:fldChar w:fldCharType="separate"/>
       </w:r>
-      <w:hyperlink w:anchor="_Toc274302486" w:history="1">
+      <w:hyperlink w:anchor="_Toc274303731" w:history="1">
         <w:r>
           <w:rPr>
             <w:rStyle w:val="Hyperlink"/>
@@ -260,7 +260,7 @@
             <w:noProof/>
             <w:webHidden/>
           </w:rPr>
-          <w:instrText xml:space="preserve"> PAGEREF _Toc274302486 \h </w:instrText>
+          <w:instrText xml:space="preserve"> PAGEREF _Toc274303731 \h </w:instrText>
         </w:r>
         <w:r>
           <w:rPr>
@@ -304,7 +304,7 @@
           <w:lang w:eastAsia="en-US"/>
         </w:rPr>
       </w:pPr>
-      <w:hyperlink w:anchor="_Toc274302487" w:history="1">
+      <w:hyperlink w:anchor="_Toc274303732" w:history="1">
         <w:r>
           <w:rPr>
             <w:rStyle w:val="Hyperlink"/>
@@ -348,7 +348,7 @@
             <w:noProof/>
             <w:webHidden/>
           </w:rPr>
-          <w:instrText xml:space="preserve"> PAGEREF _Toc274302487 \h </w:instrText>
+          <w:instrText xml:space="preserve"> PAGEREF _Toc274303732 \h </w:instrText>
         </w:r>
         <w:r>
           <w:rPr>
@@ -392,7 +392,7 @@
           <w:lang w:eastAsia="en-US"/>
         </w:rPr>
       </w:pPr>
-      <w:hyperlink w:anchor="_Toc274302488" w:history="1">
+      <w:hyperlink w:anchor="_Toc274303733" w:history="1">
         <w:r>
           <w:rPr>
             <w:rStyle w:val="Hyperlink"/>
@@ -436,7 +436,7 @@
             <w:noProof/>
             <w:webHidden/>
           </w:rPr>
-          <w:instrText xml:space="preserve"> PAGEREF _Toc274302488 \h </w:instrText>
+          <w:instrText xml:space="preserve"> PAGEREF _Toc274303733 \h </w:instrText>
         </w:r>
         <w:r>
           <w:rPr>
@@ -479,7 +479,7 @@
           <w:lang w:eastAsia="en-US"/>
         </w:rPr>
       </w:pPr>
-      <w:hyperlink w:anchor="_Toc274302489" w:history="1">
+      <w:hyperlink w:anchor="_Toc274303734" w:history="1">
         <w:r>
           <w:rPr>
             <w:rStyle w:val="Hyperlink"/>
@@ -507,7 +507,7 @@
             <w:noProof/>
             <w:webHidden/>
           </w:rPr>
-          <w:instrText xml:space="preserve"> PAGEREF _Toc274302489 \h </w:instrText>
+          <w:instrText xml:space="preserve"> PAGEREF _Toc274303734 \h </w:instrText>
         </w:r>
         <w:r>
           <w:rPr>
@@ -550,7 +550,7 @@
           <w:lang w:eastAsia="en-US"/>
         </w:rPr>
       </w:pPr>
-      <w:hyperlink w:anchor="_Toc274302490" w:history="1">
+      <w:hyperlink w:anchor="_Toc274303735" w:history="1">
         <w:r>
           <w:rPr>
             <w:rStyle w:val="Hyperlink"/>
@@ -578,7 +578,149 @@
             <w:noProof/>
             <w:webHidden/>
           </w:rPr>
-          <w:instrText xml:space="preserve"> PAGEREF _Toc274302490 \h </w:instrText>
+          <w:instrText xml:space="preserve"> PAGEREF _Toc274303735 \h </w:instrText>
+        </w:r>
+        <w:r>
+          <w:rPr>
+            <w:noProof/>
+            <w:webHidden/>
+          </w:rPr>
+        </w:r>
+        <w:r>
+          <w:rPr>
+            <w:noProof/>
+            <w:webHidden/>
+          </w:rPr>
+          <w:fldChar w:fldCharType="separate"/>
+        </w:r>
+        <w:r>
+          <w:rPr>
+            <w:noProof/>
+            <w:webHidden/>
+          </w:rPr>
+          <w:t>6</w:t>
+        </w:r>
+        <w:r>
+          <w:rPr>
+            <w:noProof/>
+            <w:webHidden/>
+          </w:rPr>
+          <w:fldChar w:fldCharType="end"/>
+        </w:r>
+      </w:hyperlink>
+    </w:p>
+    <w:p>
+      <w:pPr>
+        <w:pStyle w:val="TOC3"/>
+        <w:tabs>
+          <w:tab w:val="right" w:leader="dot" w:pos="9350"/>
+        </w:tabs>
+        <w:rPr>
+          <w:rFonts w:asciiTheme="minorHAnsi" w:eastAsiaTheme="minorEastAsia" w:hAnsiTheme="minorHAnsi" w:cstheme="minorBidi"/>
+          <w:noProof/>
+          <w:lang w:eastAsia="en-US"/>
+        </w:rPr>
+      </w:pPr>
+      <w:hyperlink w:anchor="_Toc274303736" w:history="1">
+        <w:r>
+          <w:rPr>
+            <w:rStyle w:val="Hyperlink"/>
+            <w:rFonts w:ascii="Times New Roman" w:hAnsi="Times New Roman"/>
+            <w:noProof/>
+          </w:rPr>
+          <w:t>Bi LED</w:t>
+        </w:r>
+        <w:r>
+          <w:rPr>
+            <w:noProof/>
+            <w:webHidden/>
+          </w:rPr>
+          <w:tab/>
+        </w:r>
+        <w:r>
+          <w:rPr>
+            <w:noProof/>
+            <w:webHidden/>
+          </w:rPr>
+          <w:fldChar w:fldCharType="begin"/>
+        </w:r>
+        <w:r>
+          <w:rPr>
+            <w:noProof/>
+            <w:webHidden/>
+          </w:rPr>
+          <w:instrText xml:space="preserve"> PAGEREF _Toc274303736 \h </w:instrText>
+        </w:r>
+        <w:r>
+          <w:rPr>
+            <w:noProof/>
+            <w:webHidden/>
+          </w:rPr>
+        </w:r>
+        <w:r>
+          <w:rPr>
+            <w:noProof/>
+            <w:webHidden/>
+          </w:rPr>
+          <w:fldChar w:fldCharType="separate"/>
+        </w:r>
+        <w:r>
+          <w:rPr>
+            <w:noProof/>
+            <w:webHidden/>
+          </w:rPr>
+          <w:t>6</w:t>
+        </w:r>
+        <w:r>
+          <w:rPr>
+            <w:noProof/>
+            <w:webHidden/>
+          </w:rPr>
+          <w:fldChar w:fldCharType="end"/>
+        </w:r>
+      </w:hyperlink>
+    </w:p>
+    <w:p>
+      <w:pPr>
+        <w:pStyle w:val="TOC3"/>
+        <w:tabs>
+          <w:tab w:val="right" w:leader="dot" w:pos="9350"/>
+        </w:tabs>
+        <w:rPr>
+          <w:rFonts w:asciiTheme="minorHAnsi" w:eastAsiaTheme="minorEastAsia" w:hAnsiTheme="minorHAnsi" w:cstheme="minorBidi"/>
+          <w:noProof/>
+          <w:lang w:eastAsia="en-US"/>
+        </w:rPr>
+      </w:pPr>
+      <w:hyperlink w:anchor="_Toc274303737" w:history="1">
+        <w:r>
+          <w:rPr>
+            <w:rStyle w:val="Hyperlink"/>
+            <w:rFonts w:ascii="Times New Roman" w:hAnsi="Times New Roman"/>
+            <w:noProof/>
+          </w:rPr>
+          <w:t>Resistor</w:t>
+        </w:r>
+        <w:r>
+          <w:rPr>
+            <w:noProof/>
+            <w:webHidden/>
+          </w:rPr>
+          <w:tab/>
+        </w:r>
+        <w:r>
+          <w:rPr>
+            <w:noProof/>
+            <w:webHidden/>
+          </w:rPr>
+          <w:fldChar w:fldCharType="begin"/>
+        </w:r>
+        <w:r>
+          <w:rPr>
+            <w:noProof/>
+            <w:webHidden/>
+          </w:rPr>
+          <w:instrText xml:space="preserve"> PAGEREF _Toc274303737 \h </w:instrText>
         </w:r>
         <w:r>
           <w:rPr>
@@ -621,14 +763,14 @@
           <w:lang w:eastAsia="en-US"/>
         </w:rPr>
       </w:pPr>
-      <w:hyperlink w:anchor="_Toc274302491" w:history="1">
+      <w:hyperlink w:anchor="_Toc274303738" w:history="1">
         <w:r>
           <w:rPr>
             <w:rStyle w:val="Hyperlink"/>
             <w:rFonts w:ascii="Times New Roman" w:hAnsi="Times New Roman"/>
             <w:noProof/>
           </w:rPr>
-          <w:t>Bi LED</w:t>
+          <w:t>Potentiometer</w:t>
         </w:r>
         <w:r>
           <w:rPr>
@@ -649,7 +791,7 @@
             <w:noProof/>
             <w:webHidden/>
           </w:rPr>
-          <w:instrText xml:space="preserve"> PAGEREF _Toc274302491 \h </w:instrText>
+          <w:instrText xml:space="preserve"> PAGEREF _Toc274303738 \h </w:instrText>
         </w:r>
         <w:r>
           <w:rPr>
@@ -692,14 +834,14 @@
           <w:lang w:eastAsia="en-US"/>
         </w:rPr>
       </w:pPr>
-      <w:hyperlink w:anchor="_Toc274302492" w:history="1">
+      <w:hyperlink w:anchor="_Toc274303739" w:history="1">
         <w:r>
           <w:rPr>
             <w:rStyle w:val="Hyperlink"/>
             <w:rFonts w:ascii="Times New Roman" w:hAnsi="Times New Roman"/>
             <w:noProof/>
           </w:rPr>
-          <w:t>Resistor</w:t>
+          <w:t>Push Button</w:t>
         </w:r>
         <w:r>
           <w:rPr>
@@ -720,7 +862,7 @@
             <w:noProof/>
             <w:webHidden/>
           </w:rPr>
-          <w:instrText xml:space="preserve"> PAGEREF _Toc274302492 \h </w:instrText>
+          <w:instrText xml:space="preserve"> PAGEREF _Toc274303739 \h </w:instrText>
         </w:r>
         <w:r>
           <w:rPr>
@@ -763,14 +905,14 @@
           <w:lang w:eastAsia="en-US"/>
         </w:rPr>
       </w:pPr>
-      <w:hyperlink w:anchor="_Toc274302493" w:history="1">
+      <w:hyperlink w:anchor="_Toc274303740" w:history="1">
         <w:r>
           <w:rPr>
             <w:rStyle w:val="Hyperlink"/>
             <w:rFonts w:ascii="Times New Roman" w:hAnsi="Times New Roman"/>
             <w:noProof/>
           </w:rPr>
-          <w:t>Potentiometer</w:t>
+          <w:t>Slide Switch</w:t>
         </w:r>
         <w:r>
           <w:rPr>
@@ -791,7 +933,7 @@
             <w:noProof/>
             <w:webHidden/>
           </w:rPr>
-          <w:instrText xml:space="preserve"> PAGEREF _Toc274302493 \h </w:instrText>
+          <w:instrText xml:space="preserve"> PAGEREF _Toc274303740 \h </w:instrText>
         </w:r>
         <w:r>
           <w:rPr>
@@ -834,14 +976,14 @@
           <w:lang w:eastAsia="en-US"/>
         </w:rPr>
       </w:pPr>
-      <w:hyperlink w:anchor="_Toc274302494" w:history="1">
+      <w:hyperlink w:anchor="_Toc274303741" w:history="1">
         <w:r>
           <w:rPr>
             <w:rStyle w:val="Hyperlink"/>
             <w:rFonts w:ascii="Times New Roman" w:hAnsi="Times New Roman"/>
             <w:noProof/>
           </w:rPr>
-          <w:t>Push Button</w:t>
+          <w:t>Buzzer</w:t>
         </w:r>
         <w:r>
           <w:rPr>
@@ -862,7 +1004,7 @@
             <w:noProof/>
             <w:webHidden/>
           </w:rPr>
-          <w:instrText xml:space="preserve"> PAGEREF _Toc274302494 \h </w:instrText>
+          <w:instrText xml:space="preserve"> PAGEREF _Toc274303741 \h </w:instrText>
         </w:r>
         <w:r>
           <w:rPr>
@@ -895,148 +1037,6 @@
     </w:p>
     <w:p>
       <w:pPr>
-        <w:pStyle w:val="TOC3"/>
-        <w:tabs>
-          <w:tab w:val="right" w:leader="dot" w:pos="9350"/>
-        </w:tabs>
-        <w:rPr>
-          <w:rFonts w:asciiTheme="minorHAnsi" w:eastAsiaTheme="minorEastAsia" w:hAnsiTheme="minorHAnsi" w:cstheme="minorBidi"/>
-          <w:noProof/>
-          <w:lang w:eastAsia="en-US"/>
-        </w:rPr>
-      </w:pPr>
-      <w:hyperlink w:anchor="_Toc274302495" w:history="1">
-        <w:r>
-          <w:rPr>
-            <w:rStyle w:val="Hyperlink"/>
-            <w:rFonts w:ascii="Times New Roman" w:hAnsi="Times New Roman"/>
-            <w:noProof/>
-          </w:rPr>
-          <w:t>Slide Switch</w:t>
-        </w:r>
-        <w:r>
-          <w:rPr>
-            <w:noProof/>
-            <w:webHidden/>
-          </w:rPr>
-          <w:tab/>
-        </w:r>
-        <w:r>
-          <w:rPr>
-            <w:noProof/>
-            <w:webHidden/>
-          </w:rPr>
-          <w:fldChar w:fldCharType="begin"/>
-        </w:r>
-        <w:r>
-          <w:rPr>
-            <w:noProof/>
-            <w:webHidden/>
-          </w:rPr>
-          <w:instrText xml:space="preserve"> PAGEREF _Toc274302495 \h </w:instrText>
-        </w:r>
-        <w:r>
-          <w:rPr>
-            <w:noProof/>
-            <w:webHidden/>
-          </w:rPr>
-        </w:r>
-        <w:r>
-          <w:rPr>
-            <w:noProof/>
-            <w:webHidden/>
-          </w:rPr>
-          <w:fldChar w:fldCharType="separate"/>
-        </w:r>
-        <w:r>
-          <w:rPr>
-            <w:noProof/>
-            <w:webHidden/>
-          </w:rPr>
-          <w:t>9</w:t>
-        </w:r>
-        <w:r>
-          <w:rPr>
-            <w:noProof/>
-            <w:webHidden/>
-          </w:rPr>
-          <w:fldChar w:fldCharType="end"/>
-        </w:r>
-      </w:hyperlink>
-    </w:p>
-    <w:p>
-      <w:pPr>
-        <w:pStyle w:val="TOC3"/>
-        <w:tabs>
-          <w:tab w:val="right" w:leader="dot" w:pos="9350"/>
-        </w:tabs>
-        <w:rPr>
-          <w:rFonts w:asciiTheme="minorHAnsi" w:eastAsiaTheme="minorEastAsia" w:hAnsiTheme="minorHAnsi" w:cstheme="minorBidi"/>
-          <w:noProof/>
-          <w:lang w:eastAsia="en-US"/>
-        </w:rPr>
-      </w:pPr>
-      <w:hyperlink w:anchor="_Toc274302496" w:history="1">
-        <w:r>
-          <w:rPr>
-            <w:rStyle w:val="Hyperlink"/>
-            <w:rFonts w:ascii="Times New Roman" w:hAnsi="Times New Roman"/>
-            <w:noProof/>
-          </w:rPr>
-          <w:t>Buzzer</w:t>
-        </w:r>
-        <w:r>
-          <w:rPr>
-            <w:noProof/>
-            <w:webHidden/>
-          </w:rPr>
-          <w:tab/>
-        </w:r>
-        <w:r>
-          <w:rPr>
-            <w:noProof/>
-            <w:webHidden/>
-          </w:rPr>
-          <w:fldChar w:fldCharType="begin"/>
-        </w:r>
-        <w:r>
-          <w:rPr>
-            <w:noProof/>
-            <w:webHidden/>
-          </w:rPr>
-          <w:instrText xml:space="preserve"> PAGEREF _Toc274302496 \h </w:instrText>
-        </w:r>
-        <w:r>
-          <w:rPr>
-            <w:noProof/>
-            <w:webHidden/>
-          </w:rPr>
-        </w:r>
-        <w:r>
-          <w:rPr>
-            <w:noProof/>
-            <w:webHidden/>
-          </w:rPr>
-          <w:fldChar w:fldCharType="separate"/>
-        </w:r>
-        <w:r>
-          <w:rPr>
-            <w:noProof/>
-            <w:webHidden/>
-          </w:rPr>
-          <w:t>10</w:t>
-        </w:r>
-        <w:r>
-          <w:rPr>
-            <w:noProof/>
-            <w:webHidden/>
-          </w:rPr>
-          <w:fldChar w:fldCharType="end"/>
-        </w:r>
-      </w:hyperlink>
-    </w:p>
-    <w:p>
-      <w:pPr>
         <w:pStyle w:val="TOC2"/>
         <w:tabs>
           <w:tab w:val="left" w:pos="660"/>
@@ -1048,7 +1048,7 @@
           <w:lang w:eastAsia="en-US"/>
         </w:rPr>
       </w:pPr>
-      <w:hyperlink w:anchor="_Toc274302497" w:history="1">
+      <w:hyperlink w:anchor="_Toc274303742" w:history="1">
         <w:r>
           <w:rPr>
             <w:rStyle w:val="Hyperlink"/>
@@ -1071,7 +1071,54 @@
             <w:rFonts w:ascii="Times New Roman" w:hAnsi="Times New Roman"/>
             <w:noProof/>
           </w:rPr>
-          <w:t>Software Details</w:t>
+          <w:t xml:space="preserve">Software </w:t>
+        </w:r>
+        <w:r>
+          <w:rPr>
+            <w:rStyle w:val="Hyperlink"/>
+            <w:rFonts w:ascii="Times New Roman" w:hAnsi="Times New Roman"/>
+            <w:noProof/>
+          </w:rPr>
+          <w:t>Descriptions</w:t>
+        </w:r>
+        <w:r>
+          <w:rPr>
+            <w:noProof/>
+            <w:webHidden/>
+          </w:rPr>
+          <w:tab/>
+        </w:r>
+        <w:r>
+          <w:rPr>
+            <w:noProof/>
+            <w:webHidden/>
+          </w:rPr>
+          <w:t>10</w:t>
+        </w:r>
+        <w:bookmarkStart w:id="0" w:name="_GoBack"/>
+        <w:bookmarkEnd w:id="0"/>
+      </w:hyperlink>
+    </w:p>
+    <w:p>
+      <w:pPr>
+        <w:pStyle w:val="TOC3"/>
+        <w:tabs>
+          <w:tab w:val="right" w:leader="dot" w:pos="9350"/>
+        </w:tabs>
+        <w:rPr>
+          <w:rFonts w:asciiTheme="minorHAnsi" w:eastAsiaTheme="minorEastAsia" w:hAnsiTheme="minorHAnsi" w:cstheme="minorBidi"/>
+          <w:noProof/>
+          <w:lang w:eastAsia="en-US"/>
+        </w:rPr>
+      </w:pPr>
+      <w:hyperlink w:anchor="_Toc274303743" w:history="1">
+        <w:r>
+          <w:rPr>
+            <w:rStyle w:val="Hyperlink"/>
+            <w:rFonts w:ascii="Times New Roman" w:hAnsi="Times New Roman"/>
+            <w:noProof/>
+          </w:rPr>
+          <w:t>Overview</w:t>
         </w:r>
         <w:r>
           <w:rPr>
@@ -1092,7 +1139,7 @@
             <w:noProof/>
             <w:webHidden/>
           </w:rPr>
-          <w:instrText xml:space="preserve"> PAGEREF _Toc274302497 \h </w:instrText>
+          <w:instrText xml:space="preserve"> PAGEREF _Toc274303743 \h </w:instrText>
         </w:r>
         <w:r>
           <w:rPr>
@@ -1135,14 +1182,14 @@
           <w:lang w:eastAsia="en-US"/>
         </w:rPr>
       </w:pPr>
-      <w:hyperlink w:anchor="_Toc274302498" w:history="1">
+      <w:hyperlink w:anchor="_Toc274303744" w:history="1">
         <w:r>
           <w:rPr>
             <w:rStyle w:val="Hyperlink"/>
             <w:rFonts w:ascii="Times New Roman" w:hAnsi="Times New Roman"/>
             <w:noProof/>
           </w:rPr>
-          <w:t>Overview</w:t>
+          <w:t>Description of Game Flow</w:t>
         </w:r>
         <w:r>
           <w:rPr>
@@ -1163,7 +1210,7 @@
             <w:noProof/>
             <w:webHidden/>
           </w:rPr>
-          <w:instrText xml:space="preserve"> PAGEREF _Toc274302498 \h </w:instrText>
+          <w:instrText xml:space="preserve"> PAGEREF _Toc274303744 \h </w:instrText>
         </w:r>
         <w:r>
           <w:rPr>
@@ -1206,78 +1253,7 @@
           <w:lang w:eastAsia="en-US"/>
         </w:rPr>
       </w:pPr>
-      <w:hyperlink w:anchor="_Toc274302499" w:history="1">
-        <w:r>
-          <w:rPr>
-            <w:rStyle w:val="Hyperlink"/>
-            <w:rFonts w:ascii="Times New Roman" w:hAnsi="Times New Roman"/>
-            <w:noProof/>
-          </w:rPr>
-          <w:t>Description of Game Flow</w:t>
-        </w:r>
-        <w:r>
-          <w:rPr>
-            <w:noProof/>
-            <w:webHidden/>
-          </w:rPr>
-          <w:tab/>
-        </w:r>
-        <w:r>
-          <w:rPr>
-            <w:noProof/>
-            <w:webHidden/>
-          </w:rPr>
-          <w:fldChar w:fldCharType="begin"/>
-        </w:r>
-        <w:r>
-          <w:rPr>
-            <w:noProof/>
-            <w:webHidden/>
-          </w:rPr>
-          <w:instrText xml:space="preserve"> PAGEREF _Toc274302499 \h </w:instrText>
-        </w:r>
-        <w:r>
-          <w:rPr>
-            <w:noProof/>
-            <w:webHidden/>
-          </w:rPr>
-        </w:r>
-        <w:r>
-          <w:rPr>
-            <w:noProof/>
-            <w:webHidden/>
-          </w:rPr>
-          <w:fldChar w:fldCharType="separate"/>
-        </w:r>
-        <w:r>
-          <w:rPr>
-            <w:noProof/>
-            <w:webHidden/>
-          </w:rPr>
-          <w:t>11</w:t>
-        </w:r>
-        <w:r>
-          <w:rPr>
-            <w:noProof/>
-            <w:webHidden/>
-          </w:rPr>
-          <w:fldChar w:fldCharType="end"/>
-        </w:r>
-      </w:hyperlink>
-    </w:p>
-    <w:p>
-      <w:pPr>
-        <w:pStyle w:val="TOC3"/>
-        <w:tabs>
-          <w:tab w:val="right" w:leader="dot" w:pos="9350"/>
-        </w:tabs>
-        <w:rPr>
-          <w:rFonts w:asciiTheme="minorHAnsi" w:eastAsiaTheme="minorEastAsia" w:hAnsiTheme="minorHAnsi" w:cstheme="minorBidi"/>
-          <w:noProof/>
-          <w:lang w:eastAsia="en-US"/>
-        </w:rPr>
-      </w:pPr>
-      <w:hyperlink w:anchor="_Toc274302500" w:history="1">
+      <w:hyperlink w:anchor="_Toc274303745" w:history="1">
         <w:r>
           <w:rPr>
             <w:rStyle w:val="Hyperlink"/>
@@ -1305,7 +1281,7 @@
             <w:noProof/>
             <w:webHidden/>
           </w:rPr>
-          <w:instrText xml:space="preserve"> PAGEREF _Toc274302500 \h </w:instrText>
+          <w:instrText xml:space="preserve"> PAGEREF _Toc274303745 \h </w:instrText>
         </w:r>
         <w:r>
           <w:rPr>
@@ -1348,7 +1324,7 @@
           <w:lang w:eastAsia="en-US"/>
         </w:rPr>
       </w:pPr>
-      <w:hyperlink w:anchor="_Toc274302501" w:history="1">
+      <w:hyperlink w:anchor="_Toc274303746" w:history="1">
         <w:r>
           <w:rPr>
             <w:rStyle w:val="Hyperlink"/>
@@ -1376,7 +1352,7 @@
             <w:noProof/>
             <w:webHidden/>
           </w:rPr>
-          <w:instrText xml:space="preserve"> PAGEREF _Toc274302501 \h </w:instrText>
+          <w:instrText xml:space="preserve"> PAGEREF _Toc274303746 \h </w:instrText>
         </w:r>
         <w:r>
           <w:rPr>
@@ -1420,7 +1396,7 @@
           <w:lang w:eastAsia="en-US"/>
         </w:rPr>
       </w:pPr>
-      <w:hyperlink w:anchor="_Toc274302502" w:history="1">
+      <w:hyperlink w:anchor="_Toc274303747" w:history="1">
         <w:r>
           <w:rPr>
             <w:rStyle w:val="Hyperlink"/>
@@ -1464,7 +1440,7 @@
             <w:noProof/>
             <w:webHidden/>
           </w:rPr>
-          <w:instrText xml:space="preserve"> PAGEREF _Toc274302502 \h </w:instrText>
+          <w:instrText xml:space="preserve"> PAGEREF _Toc274303747 \h </w:instrText>
         </w:r>
         <w:r>
           <w:rPr>
@@ -1508,7 +1484,7 @@
           <w:lang w:eastAsia="en-US"/>
         </w:rPr>
       </w:pPr>
-      <w:hyperlink w:anchor="_Toc274302503" w:history="1">
+      <w:hyperlink w:anchor="_Toc274303748" w:history="1">
         <w:r>
           <w:rPr>
             <w:rStyle w:val="Hyperlink"/>
@@ -1552,7 +1528,7 @@
             <w:noProof/>
             <w:webHidden/>
           </w:rPr>
-          <w:instrText xml:space="preserve"> PAGEREF _Toc274302503 \h </w:instrText>
+          <w:instrText xml:space="preserve"> PAGEREF _Toc274303748 \h </w:instrText>
         </w:r>
         <w:r>
           <w:rPr>
@@ -1596,7 +1572,7 @@
           <w:lang w:eastAsia="en-US"/>
         </w:rPr>
       </w:pPr>
-      <w:hyperlink w:anchor="_Toc274302504" w:history="1">
+      <w:hyperlink w:anchor="_Toc274303749" w:history="1">
         <w:r>
           <w:rPr>
             <w:rStyle w:val="Hyperlink"/>
@@ -1640,7 +1616,7 @@
             <w:noProof/>
             <w:webHidden/>
           </w:rPr>
-          <w:instrText xml:space="preserve"> PAGEREF _Toc274302504 \h </w:instrText>
+          <w:instrText xml:space="preserve"> PAGEREF _Toc274303749 \h </w:instrText>
         </w:r>
         <w:r>
           <w:rPr>
@@ -1684,7 +1660,7 @@
           <w:lang w:eastAsia="en-US"/>
         </w:rPr>
       </w:pPr>
-      <w:hyperlink w:anchor="_Toc274302505" w:history="1">
+      <w:hyperlink w:anchor="_Toc274303750" w:history="1">
         <w:r>
           <w:rPr>
             <w:rStyle w:val="Hyperlink"/>
@@ -1728,7 +1704,7 @@
             <w:noProof/>
             <w:webHidden/>
           </w:rPr>
-          <w:instrText xml:space="preserve"> PAGEREF _Toc274302505 \h </w:instrText>
+          <w:instrText xml:space="preserve"> PAGEREF _Toc274303750 \h </w:instrText>
         </w:r>
         <w:r>
           <w:rPr>
@@ -1772,7 +1748,7 @@
           <w:lang w:eastAsia="en-US"/>
         </w:rPr>
       </w:pPr>
-      <w:hyperlink w:anchor="_Toc274302506" w:history="1">
+      <w:hyperlink w:anchor="_Toc274303751" w:history="1">
         <w:r>
           <w:rPr>
             <w:rStyle w:val="Hyperlink"/>
@@ -1816,7 +1792,7 @@
             <w:noProof/>
             <w:webHidden/>
           </w:rPr>
-          <w:instrText xml:space="preserve"> PAGEREF _Toc274302506 \h </w:instrText>
+          <w:instrText xml:space="preserve"> PAGEREF _Toc274303751 \h </w:instrText>
         </w:r>
         <w:r>
           <w:rPr>
@@ -1860,7 +1836,7 @@
           <w:lang w:eastAsia="en-US"/>
         </w:rPr>
       </w:pPr>
-      <w:hyperlink w:anchor="_Toc274302507" w:history="1">
+      <w:hyperlink w:anchor="_Toc274303752" w:history="1">
         <w:r>
           <w:rPr>
             <w:rStyle w:val="Hyperlink"/>
@@ -1904,7 +1880,7 @@
             <w:noProof/>
             <w:webHidden/>
           </w:rPr>
-          <w:instrText xml:space="preserve"> PAGEREF _Toc274302507 \h </w:instrText>
+          <w:instrText xml:space="preserve"> PAGEREF _Toc274303752 \h </w:instrText>
         </w:r>
         <w:r>
           <w:rPr>
@@ -1924,7 +1900,7 @@
             <w:noProof/>
             <w:webHidden/>
           </w:rPr>
-          <w:t>34</w:t>
+          <w:t>35</w:t>
         </w:r>
         <w:r>
           <w:rPr>
@@ -1948,7 +1924,7 @@
           <w:lang w:eastAsia="en-US"/>
         </w:rPr>
       </w:pPr>
-      <w:hyperlink w:anchor="_Toc274302508" w:history="1">
+      <w:hyperlink w:anchor="_Toc274303753" w:history="1">
         <w:r>
           <w:rPr>
             <w:rStyle w:val="Hyperlink"/>
@@ -1992,7 +1968,7 @@
             <w:noProof/>
             <w:webHidden/>
           </w:rPr>
-          <w:instrText xml:space="preserve"> PAGEREF _Toc274302508 \h </w:instrText>
+          <w:instrText xml:space="preserve"> PAGEREF _Toc274303753 \h </w:instrText>
         </w:r>
         <w:r>
           <w:rPr>
@@ -2069,7 +2045,7 @@
           <w:szCs w:val="40"/>
         </w:rPr>
       </w:pPr>
-      <w:bookmarkStart w:id="0" w:name="_Toc274302486"/>
+      <w:bookmarkStart w:id="1" w:name="_Toc274303731"/>
       <w:r>
         <w:rPr>
           <w:rFonts w:ascii="Times New Roman" w:hAnsi="Times New Roman"/>
@@ -2079,7 +2055,7 @@
         <w:lastRenderedPageBreak/>
         <w:t>Introduction and Statement of Purpose</w:t>
       </w:r>
-      <w:bookmarkEnd w:id="0"/>
+      <w:bookmarkEnd w:id="1"/>
     </w:p>
     <w:p>
       <w:pPr>
@@ -2099,7 +2075,35 @@
           <w:sz w:val="24"/>
           <w:szCs w:val="24"/>
         </w:rPr>
-        <w:t>Computer gaming has reached new heights in the world. Today players interact with expansive and complex 3D environments that react to player inputs. The start of what we know today as the culture of computer gaming can be traced back to the unveiling of the first Simon game, introduced by Milton and Bradley in May 15, 1978(^2). Since then, with the advancement of computer hardware, graphics processors, sound cards, and the development of more advanced types of integrated systems and embedded controls, user-friendly electronics are rapidly becoming a part of everyday life in work and play.</w:t>
+        <w:t>Computer gaming has reached new heights in the world. Today players interact with expansive and complex 3D environments that react to player inputs. The start of what we know today as the culture of computer gaming can be traced back to the unveiling of the first Simon game, introduced by Milton</w:t>
+      </w:r>
+      <w:r>
+        <w:rPr>
+          <w:rFonts w:ascii="Times New Roman" w:eastAsia="Times New Roman" w:hAnsi="Times New Roman"/>
+          <w:color w:val="000000"/>
+          <w:sz w:val="24"/>
+          <w:szCs w:val="24"/>
+        </w:rPr>
+        <w:t xml:space="preserve"> and Bradley in May 15, 1978</w:t>
+      </w:r>
+      <w:r>
+        <w:rPr>
+          <w:rFonts w:ascii="Times New Roman" w:eastAsia="Times New Roman" w:hAnsi="Times New Roman"/>
+          <w:color w:val="000000"/>
+          <w:sz w:val="24"/>
+          <w:szCs w:val="24"/>
+          <w:vertAlign w:val="superscript"/>
+        </w:rPr>
+        <w:t>2</w:t>
+      </w:r>
+      <w:r>
+        <w:rPr>
+          <w:rFonts w:ascii="Times New Roman" w:eastAsia="Times New Roman" w:hAnsi="Times New Roman"/>
+          <w:color w:val="000000"/>
+          <w:sz w:val="24"/>
+          <w:szCs w:val="24"/>
+        </w:rPr>
+        <w:t>. Since then, with the advancement of computer hardware, graphics processors, sound cards, and the development of more advanced types of integrated systems and embedded controls, user-friendly electronics are rapidly becoming a part of everyday life in work and play.</w:t>
       </w:r>
     </w:p>
     <w:p>
@@ -2141,7 +2145,25 @@
           <w:sz w:val="24"/>
           <w:szCs w:val="24"/>
         </w:rPr>
-        <w:t xml:space="preserve">The purpose of the design of this game is to gain an understanding of (1) how different hardware components can be placed in a circuit to interact with both the microcontroller and the player   (2) how different software building techniques can be used to implement the hardware to help a player understand their interaction with the electronic device, and (3) how different troubleshooting techniques can be used, in both the hardware and the software, to correct and debug the embedded control system so that it performs the necessary tasks. </w:t>
+        <w:t>The purpose of the design of this game is to gain an understanding of (1) how different hardware components can be placed in a circuit to interact with both the m</w:t>
+      </w:r>
+      <w:r>
+        <w:rPr>
+          <w:rFonts w:ascii="Times New Roman" w:eastAsia="Times New Roman" w:hAnsi="Times New Roman"/>
+          <w:color w:val="000000"/>
+          <w:sz w:val="24"/>
+          <w:szCs w:val="24"/>
+        </w:rPr>
+        <w:t xml:space="preserve">icrocontroller and the player </w:t>
+      </w:r>
+      <w:r>
+        <w:rPr>
+          <w:rFonts w:ascii="Times New Roman" w:eastAsia="Times New Roman" w:hAnsi="Times New Roman"/>
+          <w:color w:val="000000"/>
+          <w:sz w:val="24"/>
+          <w:szCs w:val="24"/>
+        </w:rPr>
+        <w:t xml:space="preserve">(2) how different software building techniques can be used to implement the hardware to help a player understand their interaction with the electronic device, and (3) how different troubleshooting techniques can be used, in both the hardware and the software, to correct and debug the embedded control system so that it performs the necessary tasks. </w:t>
       </w:r>
     </w:p>
     <w:p>
@@ -2503,7 +2525,7 @@
         </w:rPr>
         <w:br w:type="page"/>
       </w:r>
-      <w:bookmarkStart w:id="1" w:name="_Toc274302487"/>
+      <w:bookmarkStart w:id="2" w:name="_Toc274303732"/>
       <w:r>
         <w:rPr>
           <w:rFonts w:ascii="Times New Roman" w:hAnsi="Times New Roman"/>
@@ -2513,7 +2535,7 @@
         <w:lastRenderedPageBreak/>
         <w:t>System Development</w:t>
       </w:r>
-      <w:bookmarkEnd w:id="1"/>
+      <w:bookmarkEnd w:id="2"/>
     </w:p>
     <w:p>
       <w:pPr>
@@ -2550,7 +2572,7 @@
           <w:szCs w:val="40"/>
         </w:rPr>
       </w:pPr>
-      <w:bookmarkStart w:id="2" w:name="_Toc274302488"/>
+      <w:bookmarkStart w:id="3" w:name="_Toc274303733"/>
       <w:r>
         <w:rPr>
           <w:rFonts w:ascii="Times New Roman" w:hAnsi="Times New Roman"/>
@@ -2559,7 +2581,7 @@
         </w:rPr>
         <w:t>Hardware Details</w:t>
       </w:r>
-      <w:bookmarkEnd w:id="2"/>
+      <w:bookmarkEnd w:id="3"/>
     </w:p>
     <w:p>
       <w:pPr>
@@ -2593,7 +2615,7 @@
           <w:szCs w:val="28"/>
         </w:rPr>
       </w:pPr>
-      <w:bookmarkStart w:id="3" w:name="_Toc274302489"/>
+      <w:bookmarkStart w:id="4" w:name="_Toc274303734"/>
       <w:r>
         <w:rPr>
           <w:rFonts w:ascii="Times New Roman" w:hAnsi="Times New Roman"/>
@@ -2603,7 +2625,7 @@
         </w:rPr>
         <w:t>74F365A Buffer Chip</w:t>
       </w:r>
-      <w:bookmarkEnd w:id="3"/>
+      <w:bookmarkEnd w:id="4"/>
     </w:p>
     <w:p>
       <w:pPr>
@@ -2701,8 +2723,8 @@
         <w:rPr>
           <w:rFonts w:ascii="Times New Roman" w:eastAsia="Times New Roman" w:hAnsi="Times New Roman"/>
           <w:color w:val="000000"/>
-          <w:sz w:val="27"/>
-          <w:szCs w:val="27"/>
+          <w:sz w:val="24"/>
+          <w:szCs w:val="24"/>
         </w:rPr>
       </w:pPr>
       <w:r>
@@ -2720,35 +2742,24 @@
         <w:pStyle w:val="Heading3"/>
         <w:rPr>
           <w:rFonts w:ascii="Times New Roman" w:hAnsi="Times New Roman"/>
-          <w:b w:val="0"/>
           <w:bCs w:val="0"/>
+          <w:color w:val="000000"/>
+          <w:sz w:val="27"/>
+          <w:szCs w:val="27"/>
+        </w:rPr>
+      </w:pPr>
+      <w:bookmarkStart w:id="5" w:name="_Toc274303735"/>
+      <w:r>
+        <w:rPr>
+          <w:rFonts w:ascii="Times New Roman" w:hAnsi="Times New Roman"/>
           <w:color w:val="000000"/>
           <w:sz w:val="28"/>
           <w:szCs w:val="28"/>
         </w:rPr>
-      </w:pPr>
-      <w:r>
-        <w:rPr>
-          <w:rFonts w:ascii="Times New Roman" w:hAnsi="Times New Roman"/>
-          <w:color w:val="000000"/>
-          <w:sz w:val="28"/>
-          <w:szCs w:val="28"/>
-        </w:rPr>
-        <w:lastRenderedPageBreak/>
-        <w:br w:type="page"/>
-      </w:r>
-      <w:bookmarkStart w:id="4" w:name="_Toc274302490"/>
-      <w:r>
-        <w:rPr>
-          <w:rFonts w:ascii="Times New Roman" w:hAnsi="Times New Roman"/>
-          <w:color w:val="000000"/>
-          <w:sz w:val="28"/>
-          <w:szCs w:val="28"/>
-        </w:rPr>
         <w:lastRenderedPageBreak/>
         <w:t>Light Emitting Diode (LED)</w:t>
       </w:r>
-      <w:bookmarkEnd w:id="4"/>
+      <w:bookmarkEnd w:id="5"/>
     </w:p>
     <w:p>
       <w:pPr>
@@ -2872,7 +2883,7 @@
           <w:szCs w:val="28"/>
         </w:rPr>
       </w:pPr>
-      <w:bookmarkStart w:id="5" w:name="_Toc274302491"/>
+      <w:bookmarkStart w:id="6" w:name="_Toc274303736"/>
       <w:r>
         <w:rPr>
           <w:rFonts w:ascii="Times New Roman" w:hAnsi="Times New Roman"/>
@@ -2882,7 +2893,7 @@
         </w:rPr>
         <w:t>Bi LED</w:t>
       </w:r>
-      <w:bookmarkEnd w:id="5"/>
+      <w:bookmarkEnd w:id="6"/>
     </w:p>
     <w:p>
       <w:pPr>
@@ -3006,7 +3017,7 @@
           <w:szCs w:val="28"/>
         </w:rPr>
       </w:pPr>
-      <w:bookmarkStart w:id="6" w:name="_Toc274302492"/>
+      <w:bookmarkStart w:id="7" w:name="_Toc274303737"/>
       <w:r>
         <w:rPr>
           <w:rFonts w:ascii="Times New Roman" w:hAnsi="Times New Roman"/>
@@ -3017,7 +3028,7 @@
         <w:lastRenderedPageBreak/>
         <w:t>Resistor</w:t>
       </w:r>
-      <w:bookmarkEnd w:id="6"/>
+      <w:bookmarkEnd w:id="7"/>
     </w:p>
     <w:p>
       <w:pPr>
@@ -3141,7 +3152,7 @@
           <w:szCs w:val="28"/>
         </w:rPr>
       </w:pPr>
-      <w:bookmarkStart w:id="7" w:name="_Toc274302493"/>
+      <w:bookmarkStart w:id="8" w:name="_Toc274303738"/>
       <w:r>
         <w:rPr>
           <w:rFonts w:ascii="Times New Roman" w:hAnsi="Times New Roman"/>
@@ -3151,7 +3162,7 @@
         </w:rPr>
         <w:t>Potentiometer</w:t>
       </w:r>
-      <w:bookmarkEnd w:id="7"/>
+      <w:bookmarkEnd w:id="8"/>
     </w:p>
     <w:p>
       <w:pPr>
@@ -3260,7 +3271,25 @@
           <w:sz w:val="24"/>
           <w:szCs w:val="24"/>
         </w:rPr>
-        <w:t>Potentiometers are analog input devices.  By sliding a contact along a resistant surface, a variable amount of voltage is ready along the input wire.  This was used in the game to vary the speed at which LEDs were lit (a larger voltage input resulted in a larger wait time).</w:t>
+        <w:t>Potentiometers are analog input devices.  By sliding a contact along a resistant surface, a var</w:t>
+      </w:r>
+      <w:r>
+        <w:rPr>
+          <w:rFonts w:ascii="Times New Roman" w:eastAsia="Times New Roman" w:hAnsi="Times New Roman"/>
+          <w:color w:val="000000"/>
+          <w:sz w:val="24"/>
+          <w:szCs w:val="24"/>
+        </w:rPr>
+        <w:t>iable amount of voltage is read</w:t>
+      </w:r>
+      <w:r>
+        <w:rPr>
+          <w:rFonts w:ascii="Times New Roman" w:eastAsia="Times New Roman" w:hAnsi="Times New Roman"/>
+          <w:color w:val="000000"/>
+          <w:sz w:val="24"/>
+          <w:szCs w:val="24"/>
+        </w:rPr>
+        <w:t xml:space="preserve"> along the input wire.  This was used in the game to vary the speed at which LEDs were lit (a larger voltage input resulted in a larger wait time).</w:t>
       </w:r>
     </w:p>
     <w:p>
@@ -3284,7 +3313,7 @@
         </w:rPr>
         <w:br w:type="page"/>
       </w:r>
-      <w:bookmarkStart w:id="8" w:name="_Toc274302494"/>
+      <w:bookmarkStart w:id="9" w:name="_Toc274303739"/>
       <w:r>
         <w:rPr>
           <w:rFonts w:ascii="Times New Roman" w:hAnsi="Times New Roman"/>
@@ -3295,7 +3324,7 @@
         <w:lastRenderedPageBreak/>
         <w:t>Push Button</w:t>
       </w:r>
-      <w:bookmarkEnd w:id="8"/>
+      <w:bookmarkEnd w:id="9"/>
     </w:p>
     <w:p>
       <w:pPr>
@@ -3419,7 +3448,7 @@
           <w:szCs w:val="28"/>
         </w:rPr>
       </w:pPr>
-      <w:bookmarkStart w:id="9" w:name="_Toc274302495"/>
+      <w:bookmarkStart w:id="10" w:name="_Toc274303740"/>
       <w:r>
         <w:rPr>
           <w:rFonts w:ascii="Times New Roman" w:hAnsi="Times New Roman"/>
@@ -3429,7 +3458,7 @@
         </w:rPr>
         <w:t>Slide Switch</w:t>
       </w:r>
-      <w:bookmarkEnd w:id="9"/>
+      <w:bookmarkEnd w:id="10"/>
     </w:p>
     <w:p>
       <w:pPr>
@@ -3610,7 +3639,7 @@
           <w:szCs w:val="28"/>
         </w:rPr>
       </w:pPr>
-      <w:bookmarkStart w:id="10" w:name="_Toc274302496"/>
+      <w:bookmarkStart w:id="11" w:name="_Toc274303741"/>
       <w:r>
         <w:rPr>
           <w:rFonts w:ascii="Times New Roman" w:hAnsi="Times New Roman"/>
@@ -3621,7 +3650,7 @@
         <w:lastRenderedPageBreak/>
         <w:t>Buzzer</w:t>
       </w:r>
-      <w:bookmarkEnd w:id="10"/>
+      <w:bookmarkEnd w:id="11"/>
     </w:p>
     <w:p>
       <w:pPr>
@@ -3735,6 +3764,1024 @@
     </w:p>
     <w:p>
       <w:pPr>
+        <w:spacing w:after="0" w:line="240" w:lineRule="auto"/>
+        <w:rPr>
+          <w:rFonts w:ascii="Times New Roman" w:eastAsia="Times New Roman" w:hAnsi="Times New Roman"/>
+          <w:b/>
+          <w:color w:val="000000"/>
+          <w:sz w:val="28"/>
+          <w:szCs w:val="28"/>
+        </w:rPr>
+      </w:pPr>
+      <w:bookmarkStart w:id="12" w:name="_Toc274303743"/>
+      <w:r>
+        <w:rPr>
+          <w:rFonts w:ascii="Times New Roman" w:hAnsi="Times New Roman"/>
+          <w:bCs/>
+          <w:color w:val="000000"/>
+          <w:sz w:val="28"/>
+          <w:szCs w:val="28"/>
+        </w:rPr>
+        <w:br w:type="page"/>
+      </w:r>
+    </w:p>
+    <w:p>
+      <w:pPr>
+        <w:spacing w:after="0" w:line="240" w:lineRule="auto"/>
+        <w:rPr>
+          <w:rFonts w:ascii="Times New Roman" w:eastAsia="Times New Roman" w:hAnsi="Times New Roman"/>
+          <w:b/>
+          <w:color w:val="000000"/>
+          <w:sz w:val="28"/>
+          <w:szCs w:val="28"/>
+        </w:rPr>
+      </w:pPr>
+      <w:r>
+        <w:rPr>
+          <w:rFonts w:ascii="Times New Roman" w:hAnsi="Times New Roman"/>
+          <w:bCs/>
+          <w:color w:val="000000"/>
+          <w:sz w:val="28"/>
+          <w:szCs w:val="28"/>
+        </w:rPr>
+        <w:lastRenderedPageBreak/>
+        <w:br w:type="page"/>
+      </w:r>
+    </w:p>
+    <w:p>
+      <w:pPr>
+        <w:pStyle w:val="Heading3"/>
+        <w:rPr>
+          <w:rFonts w:ascii="Times New Roman" w:hAnsi="Times New Roman"/>
+          <w:bCs w:val="0"/>
+          <w:color w:val="000000"/>
+          <w:sz w:val="24"/>
+          <w:szCs w:val="24"/>
+        </w:rPr>
+      </w:pPr>
+      <w:r>
+        <w:rPr>
+          <w:rFonts w:ascii="Times New Roman" w:hAnsi="Times New Roman"/>
+          <w:bCs w:val="0"/>
+          <w:color w:val="000000"/>
+          <w:sz w:val="28"/>
+          <w:szCs w:val="28"/>
+        </w:rPr>
+        <w:lastRenderedPageBreak/>
+        <w:t>Overview</w:t>
+      </w:r>
+      <w:bookmarkEnd w:id="12"/>
+    </w:p>
+    <w:p>
+      <w:pPr>
+        <w:spacing w:before="100" w:beforeAutospacing="1" w:after="100" w:afterAutospacing="1" w:line="480" w:lineRule="auto"/>
+        <w:rPr>
+          <w:rFonts w:ascii="Times New Roman" w:eastAsia="Times New Roman" w:hAnsi="Times New Roman"/>
+          <w:color w:val="000000"/>
+          <w:sz w:val="27"/>
+          <w:szCs w:val="27"/>
+        </w:rPr>
+      </w:pPr>
+      <w:r>
+        <w:rPr>
+          <w:rFonts w:ascii="Times New Roman" w:eastAsia="Times New Roman" w:hAnsi="Times New Roman"/>
+          <w:color w:val="000000"/>
+          <w:sz w:val="24"/>
+          <w:szCs w:val="24"/>
+        </w:rPr>
+        <w:t>Once all the code is downloaded to the microcontroller the initialization are run. The player at this point sets the game speed for the Simon game. The game speed is an analog input and thus is converted using the Analog-to-Digital converter in Port 1. The timer is also started at the beginning by the code, before any player interaction (with the exception of the game speed) so that time is being measured in the amount of overflows that take place.</w:t>
+      </w:r>
+    </w:p>
+    <w:p>
+      <w:pPr>
+        <w:pStyle w:val="Heading3"/>
+        <w:rPr>
+          <w:rFonts w:ascii="Times New Roman" w:hAnsi="Times New Roman"/>
+          <w:bCs w:val="0"/>
+          <w:color w:val="000000"/>
+          <w:sz w:val="24"/>
+          <w:szCs w:val="24"/>
+        </w:rPr>
+      </w:pPr>
+      <w:bookmarkStart w:id="13" w:name="_Toc274303744"/>
+      <w:r>
+        <w:rPr>
+          <w:rFonts w:ascii="Times New Roman" w:hAnsi="Times New Roman"/>
+          <w:bCs w:val="0"/>
+          <w:color w:val="000000"/>
+          <w:sz w:val="28"/>
+          <w:szCs w:val="28"/>
+        </w:rPr>
+        <w:t>Description of Game Flow</w:t>
+      </w:r>
+      <w:bookmarkEnd w:id="13"/>
+    </w:p>
+    <w:p>
+      <w:pPr>
+        <w:spacing w:before="100" w:beforeAutospacing="1" w:after="100" w:afterAutospacing="1" w:line="480" w:lineRule="auto"/>
+        <w:rPr>
+          <w:rFonts w:ascii="Times New Roman" w:eastAsia="Times New Roman" w:hAnsi="Times New Roman"/>
+          <w:color w:val="000000"/>
+          <w:sz w:val="27"/>
+          <w:szCs w:val="27"/>
+        </w:rPr>
+      </w:pPr>
+      <w:r>
+        <w:rPr>
+          <w:rFonts w:ascii="Times New Roman" w:eastAsia="Times New Roman" w:hAnsi="Times New Roman"/>
+          <w:color w:val="000000"/>
+          <w:sz w:val="24"/>
+          <w:szCs w:val="24"/>
+        </w:rPr>
+        <w:t>The Simon game begins when Pushbutton number 4 is pressed. At this, and at any point in the code, it is possible to reset the game and have a new sequence of LEDs lit. At the start, the code calculates an array of values that correspond to the LED that is to be lit, and the order that that they are to be lit as well. When this routine takes place, there is a mechanism in place to prevent identical numbers (to light the LEDs) from appearing in the sequence so that all five answers are susceptible to the user and easier to spot. The LED’s are then lit corresponding the number and order in the array.</w:t>
+      </w:r>
+    </w:p>
+    <w:p>
+      <w:pPr>
+        <w:spacing w:before="100" w:beforeAutospacing="1" w:after="100" w:afterAutospacing="1" w:line="480" w:lineRule="auto"/>
+        <w:rPr>
+          <w:rFonts w:ascii="Times New Roman" w:eastAsia="Times New Roman" w:hAnsi="Times New Roman"/>
+          <w:color w:val="000000"/>
+          <w:sz w:val="27"/>
+          <w:szCs w:val="27"/>
+        </w:rPr>
+      </w:pPr>
+      <w:r>
+        <w:rPr>
+          <w:rFonts w:ascii="Times New Roman" w:eastAsia="Times New Roman" w:hAnsi="Times New Roman"/>
+          <w:color w:val="000000"/>
+          <w:sz w:val="24"/>
+          <w:szCs w:val="24"/>
+        </w:rPr>
+        <w:t xml:space="preserve">When the LEDs are finished blinking, the BILED turns green to indicate to the player to that the microcontroller is ready to receive their input. The player input is logged in an array of five spaces. If at any point the player presses an incorrect pushbutton, a buzzer will go off and the BILED is shut off. If the player manages to match the exact array programmed, the three LED’’s blink three times to signal victory to the player. This concludes the game and the program waits for pushbutton 4 to be pressed again to re-start the game. </w:t>
+      </w:r>
+    </w:p>
+    <w:p>
+      <w:pPr>
+        <w:pStyle w:val="Heading3"/>
+        <w:rPr>
+          <w:rFonts w:ascii="Times New Roman" w:hAnsi="Times New Roman"/>
+          <w:bCs w:val="0"/>
+          <w:color w:val="000000"/>
+          <w:sz w:val="28"/>
+          <w:szCs w:val="28"/>
+        </w:rPr>
+      </w:pPr>
+      <w:bookmarkStart w:id="14" w:name="_Toc274303745"/>
+      <w:r>
+        <w:rPr>
+          <w:rFonts w:ascii="Times New Roman" w:hAnsi="Times New Roman"/>
+          <w:bCs w:val="0"/>
+          <w:color w:val="000000"/>
+          <w:sz w:val="28"/>
+          <w:szCs w:val="28"/>
+        </w:rPr>
+        <w:lastRenderedPageBreak/>
+        <w:t>Masking</w:t>
+      </w:r>
+      <w:bookmarkEnd w:id="14"/>
+    </w:p>
+    <w:p>
+      <w:pPr>
+        <w:spacing w:before="100" w:beforeAutospacing="1" w:after="100" w:afterAutospacing="1" w:line="480" w:lineRule="auto"/>
+        <w:rPr>
+          <w:rFonts w:ascii="Times New Roman" w:eastAsia="Times New Roman" w:hAnsi="Times New Roman"/>
+          <w:color w:val="000000"/>
+          <w:sz w:val="27"/>
+          <w:szCs w:val="27"/>
+        </w:rPr>
+      </w:pPr>
+      <w:r>
+        <w:rPr>
+          <w:rFonts w:ascii="Times New Roman" w:eastAsia="Times New Roman" w:hAnsi="Times New Roman"/>
+          <w:color w:val="000000"/>
+          <w:sz w:val="24"/>
+          <w:szCs w:val="24"/>
+        </w:rPr>
+        <w:t xml:space="preserve">In the code there is an area where the ports and the timer are initialized using masks. These masks allow specific bits to be assigned without changing bits which may be being used for </w:t>
+      </w:r>
+      <w:r>
+        <w:rPr>
+          <w:rFonts w:ascii="Times New Roman" w:eastAsia="Times New Roman" w:hAnsi="Times New Roman"/>
+          <w:color w:val="000000"/>
+          <w:sz w:val="24"/>
+          <w:szCs w:val="24"/>
+        </w:rPr>
+        <w:t>a different task other than</w:t>
+      </w:r>
+      <w:r>
+        <w:rPr>
+          <w:rFonts w:ascii="Times New Roman" w:eastAsia="Times New Roman" w:hAnsi="Times New Roman"/>
+          <w:color w:val="000000"/>
+          <w:sz w:val="24"/>
+          <w:szCs w:val="24"/>
+        </w:rPr>
+        <w:t xml:space="preserve"> the Simon game. To perform these maskings the logical “AND” and “OR” operators are used. The “OR” operator is represented as </w:t>
+      </w:r>
+      <w:r>
+        <w:rPr>
+          <w:rFonts w:ascii="Times New Roman" w:eastAsia="Times New Roman" w:hAnsi="Times New Roman"/>
+          <w:color w:val="000000"/>
+          <w:sz w:val="24"/>
+          <w:szCs w:val="24"/>
+        </w:rPr>
+        <w:t>“|”</w:t>
+      </w:r>
+      <w:r>
+        <w:rPr>
+          <w:rFonts w:ascii="Times New Roman" w:eastAsia="Times New Roman" w:hAnsi="Times New Roman"/>
+          <w:color w:val="000000"/>
+          <w:sz w:val="24"/>
+          <w:szCs w:val="24"/>
+        </w:rPr>
+        <w:t xml:space="preserve"> and the “AND” operator uses an “&amp;” symbol.</w:t>
+      </w:r>
+    </w:p>
+    <w:p>
+      <w:pPr>
+        <w:pStyle w:val="Heading3"/>
+        <w:rPr>
+          <w:rFonts w:ascii="Times New Roman" w:hAnsi="Times New Roman"/>
+          <w:bCs w:val="0"/>
+          <w:color w:val="000000"/>
+          <w:sz w:val="28"/>
+          <w:szCs w:val="28"/>
+        </w:rPr>
+      </w:pPr>
+      <w:bookmarkStart w:id="15" w:name="_Toc274303746"/>
+      <w:r>
+        <w:rPr>
+          <w:rFonts w:ascii="Times New Roman" w:hAnsi="Times New Roman"/>
+          <w:bCs w:val="0"/>
+          <w:color w:val="000000"/>
+          <w:sz w:val="28"/>
+          <w:szCs w:val="28"/>
+        </w:rPr>
+        <w:t>Initialization</w:t>
+      </w:r>
+      <w:bookmarkEnd w:id="15"/>
+    </w:p>
+    <w:p>
+      <w:pPr>
+        <w:spacing w:before="100" w:beforeAutospacing="1" w:after="100" w:afterAutospacing="1" w:line="480" w:lineRule="auto"/>
+        <w:rPr>
+          <w:rFonts w:ascii="Times New Roman" w:eastAsia="Times New Roman" w:hAnsi="Times New Roman"/>
+          <w:color w:val="000000"/>
+          <w:sz w:val="27"/>
+          <w:szCs w:val="27"/>
+        </w:rPr>
+      </w:pPr>
+      <w:r>
+        <w:rPr>
+          <w:rFonts w:ascii="Times New Roman" w:eastAsia="Times New Roman" w:hAnsi="Times New Roman"/>
+          <w:color w:val="000000"/>
+          <w:sz w:val="24"/>
+          <w:szCs w:val="24"/>
+        </w:rPr>
+        <w:t xml:space="preserve">In Port_Init, Ports 1, 2, and 3 are initialized. The Port 1 masks set Pin 1 output bit to open-drain and to configure it for analog input. For an open-drain pin, the impedance has to be set high so Port1 Pin 1 is set to </w:t>
+      </w:r>
+      <w:r>
+        <w:rPr>
+          <w:rFonts w:ascii="Times New Roman" w:eastAsia="Times New Roman" w:hAnsi="Times New Roman"/>
+          <w:color w:val="000000"/>
+          <w:sz w:val="24"/>
+          <w:szCs w:val="24"/>
+        </w:rPr>
+        <w:t>high</w:t>
+      </w:r>
+      <w:r>
+        <w:rPr>
+          <w:rFonts w:ascii="Times New Roman" w:eastAsia="Times New Roman" w:hAnsi="Times New Roman"/>
+          <w:color w:val="000000"/>
+          <w:sz w:val="24"/>
+          <w:szCs w:val="24"/>
+        </w:rPr>
+        <w:t xml:space="preserve"> impedance. Port 1 is where all the A/D conversion takes place. Port 1 is only performing the A/D conversion and is thus providing an input to the microcontroller.</w:t>
+      </w:r>
+    </w:p>
+    <w:p>
+      <w:pPr>
+        <w:spacing w:before="100" w:beforeAutospacing="1" w:after="100" w:afterAutospacing="1" w:line="480" w:lineRule="auto"/>
+        <w:rPr>
+          <w:rFonts w:ascii="Times New Roman" w:eastAsia="Times New Roman" w:hAnsi="Times New Roman"/>
+          <w:color w:val="000000"/>
+          <w:sz w:val="27"/>
+          <w:szCs w:val="27"/>
+        </w:rPr>
+      </w:pPr>
+      <w:r>
+        <w:rPr>
+          <w:rFonts w:ascii="Times New Roman" w:eastAsia="Times New Roman" w:hAnsi="Times New Roman"/>
+          <w:color w:val="000000"/>
+          <w:sz w:val="24"/>
+          <w:szCs w:val="24"/>
+        </w:rPr>
+        <w:t xml:space="preserve">The Port 2 masks set Pins 0-3 to open-drain and to </w:t>
+      </w:r>
+      <w:r>
+        <w:rPr>
+          <w:rFonts w:ascii="Times New Roman" w:eastAsia="Times New Roman" w:hAnsi="Times New Roman"/>
+          <w:color w:val="000000"/>
+          <w:sz w:val="24"/>
+          <w:szCs w:val="24"/>
+        </w:rPr>
+        <w:t>high</w:t>
+      </w:r>
+      <w:r>
+        <w:rPr>
+          <w:rFonts w:ascii="Times New Roman" w:eastAsia="Times New Roman" w:hAnsi="Times New Roman"/>
+          <w:color w:val="000000"/>
+          <w:sz w:val="24"/>
+          <w:szCs w:val="24"/>
+        </w:rPr>
+        <w:t xml:space="preserve"> impedance. Port 2 is where all the push buttons are connected. These push buttons are regarded as “inputs” with respect to the microcontroller.</w:t>
+      </w:r>
+      <w:r>
+        <w:rPr>
+          <w:rFonts w:ascii="Times New Roman" w:eastAsia="Times New Roman" w:hAnsi="Times New Roman"/>
+          <w:color w:val="000000"/>
+          <w:sz w:val="24"/>
+          <w:szCs w:val="24"/>
+        </w:rPr>
+        <w:t xml:space="preserve"> They send information to the Po</w:t>
+      </w:r>
+      <w:r>
+        <w:rPr>
+          <w:rFonts w:ascii="Times New Roman" w:eastAsia="Times New Roman" w:hAnsi="Times New Roman"/>
+          <w:color w:val="000000"/>
+          <w:sz w:val="24"/>
+          <w:szCs w:val="24"/>
+        </w:rPr>
+        <w:t>rt about their current state. If the pushbutton is pressed then a voltage difference of 0V is detected, and 5V is detected when the push buttons are not being pressed.  </w:t>
+      </w:r>
+    </w:p>
+    <w:p>
+      <w:pPr>
+        <w:spacing w:before="100" w:beforeAutospacing="1" w:after="100" w:afterAutospacing="1" w:line="480" w:lineRule="auto"/>
+        <w:rPr>
+          <w:rFonts w:ascii="Times New Roman" w:eastAsia="Times New Roman" w:hAnsi="Times New Roman"/>
+          <w:color w:val="000000"/>
+          <w:sz w:val="27"/>
+          <w:szCs w:val="27"/>
+        </w:rPr>
+      </w:pPr>
+      <w:r>
+        <w:rPr>
+          <w:rFonts w:ascii="Times New Roman" w:eastAsia="Times New Roman" w:hAnsi="Times New Roman"/>
+          <w:color w:val="000000"/>
+          <w:sz w:val="24"/>
+          <w:szCs w:val="24"/>
+        </w:rPr>
+        <w:t>The Port 3 masks sets Pins 2-7 to push pull. Any feedback the player receives is coming from this port. Port 3 contains the BILED, the three LED’s, and the buzzer. For all these three outputs a voltage difference of 0V activates, while a voltage difference of 5V indicates that all these outputs are off.</w:t>
+      </w:r>
+    </w:p>
+    <w:p>
+      <w:pPr>
+        <w:spacing w:before="100" w:beforeAutospacing="1" w:after="100" w:afterAutospacing="1" w:line="480" w:lineRule="auto"/>
+        <w:rPr>
+          <w:rFonts w:ascii="Times New Roman" w:eastAsia="Times New Roman" w:hAnsi="Times New Roman"/>
+          <w:color w:val="000000"/>
+          <w:sz w:val="27"/>
+          <w:szCs w:val="27"/>
+        </w:rPr>
+      </w:pPr>
+      <w:r>
+        <w:rPr>
+          <w:rFonts w:ascii="Times New Roman" w:eastAsia="Times New Roman" w:hAnsi="Times New Roman"/>
+          <w:color w:val="000000"/>
+          <w:sz w:val="24"/>
+          <w:szCs w:val="24"/>
+        </w:rPr>
+        <w:lastRenderedPageBreak/>
+        <w:t>In order to use the timer 0 interrupt, Interrupt_Init configures the Interrupt Enable Register (IE) to enable all interrupts and select Timer 0 for the source of the interrupts.</w:t>
+      </w:r>
+    </w:p>
+    <w:p>
+      <w:pPr>
+        <w:spacing w:before="100" w:beforeAutospacing="1" w:after="100" w:afterAutospacing="1" w:line="480" w:lineRule="auto"/>
+        <w:rPr>
+          <w:rFonts w:ascii="Times New Roman" w:eastAsia="Times New Roman" w:hAnsi="Times New Roman"/>
+          <w:color w:val="000000"/>
+          <w:sz w:val="27"/>
+          <w:szCs w:val="27"/>
+        </w:rPr>
+      </w:pPr>
+      <w:r>
+        <w:rPr>
+          <w:rFonts w:ascii="Times New Roman" w:eastAsia="Times New Roman" w:hAnsi="Times New Roman"/>
+          <w:color w:val="000000"/>
+          <w:sz w:val="24"/>
+          <w:szCs w:val="24"/>
+        </w:rPr>
+        <w:t>In Timer_Init, the timer is i</w:t>
+      </w:r>
+      <w:r>
+        <w:rPr>
+          <w:rFonts w:ascii="Times New Roman" w:eastAsia="Times New Roman" w:hAnsi="Times New Roman"/>
+          <w:color w:val="000000"/>
+          <w:sz w:val="24"/>
+          <w:szCs w:val="24"/>
+        </w:rPr>
+        <w:t xml:space="preserve">nitialized. CKCON is set so that SYSCLK is used. TMOD’s least significant bits are cleared to use the internal clock and mode 1 is selected to use a 16 bit mode for the timer. This </w:t>
+      </w:r>
+      <w:r>
+        <w:rPr>
+          <w:rFonts w:ascii="Times New Roman" w:eastAsia="Times New Roman" w:hAnsi="Times New Roman"/>
+          <w:color w:val="000000"/>
+          <w:sz w:val="24"/>
+          <w:szCs w:val="24"/>
+        </w:rPr>
+        <w:t>initialization</w:t>
+      </w:r>
+      <w:r>
+        <w:rPr>
+          <w:rFonts w:ascii="Times New Roman" w:eastAsia="Times New Roman" w:hAnsi="Times New Roman"/>
+          <w:color w:val="000000"/>
+          <w:sz w:val="24"/>
+          <w:szCs w:val="24"/>
+        </w:rPr>
+        <w:t xml:space="preserve"> also functions to reset the clock by first stopping the timer (in case it was already running) and clearing the low and high bytes of the 16 bit counter/timer.</w:t>
+      </w:r>
+    </w:p>
+    <w:p>
+      <w:pPr>
+        <w:spacing w:before="100" w:beforeAutospacing="1" w:after="100" w:afterAutospacing="1" w:line="480" w:lineRule="auto"/>
+        <w:rPr>
+          <w:rFonts w:ascii="Times New Roman" w:eastAsia="Times New Roman" w:hAnsi="Times New Roman"/>
+          <w:color w:val="000000"/>
+          <w:sz w:val="27"/>
+          <w:szCs w:val="27"/>
+        </w:rPr>
+      </w:pPr>
+      <w:r>
+        <w:rPr>
+          <w:rFonts w:ascii="Times New Roman" w:eastAsia="Times New Roman" w:hAnsi="Times New Roman"/>
+          <w:color w:val="000000"/>
+          <w:sz w:val="24"/>
+          <w:szCs w:val="24"/>
+        </w:rPr>
+        <w:t>In ADC_init, the Analog to Digital Conversion routine is initialized for Port 1. REF0CN is set so that the ADC1 voltage reference is 2.4V. ADC1CF is then used to set the gain of the system to 1. ADC1CN is then set to enable the analog to digital conversion.</w:t>
+      </w:r>
+    </w:p>
+    <w:p>
+      <w:pPr>
+        <w:spacing w:before="100" w:beforeAutospacing="1" w:after="100" w:afterAutospacing="1" w:line="480" w:lineRule="auto"/>
+        <w:rPr>
+          <w:rFonts w:ascii="Times New Roman" w:eastAsia="Times New Roman" w:hAnsi="Times New Roman"/>
+          <w:color w:val="000000"/>
+          <w:sz w:val="27"/>
+          <w:szCs w:val="27"/>
+        </w:rPr>
+      </w:pPr>
+      <w:r>
+        <w:rPr>
+          <w:rFonts w:ascii="Times New Roman" w:eastAsia="Times New Roman" w:hAnsi="Times New Roman"/>
+          <w:color w:val="000000"/>
+          <w:sz w:val="24"/>
+          <w:szCs w:val="24"/>
+        </w:rPr>
+        <w:t xml:space="preserve">For this simple version of the Simon game, the player presses Push Button 4 to start or reset the game. Once the game is started the microcontroller reads the voltage from the potentiometer and calculates the game speed. The potentiometer can only give off an analog input to our microcontroller, which only reads digital inputs. To perform an Analog-to-Digital Conversion (A/D Conversions) the potentiometer is connected to Port 1 where the conversion event occurs. For this Simon game an internal reference voltage of 2.4V is used, i.e. the maximum value of any analog input for this case is 2.4V. The A/D result at the end of the </w:t>
+      </w:r>
+      <w:r>
+        <w:rPr>
+          <w:rFonts w:ascii="Times New Roman" w:eastAsia="Times New Roman" w:hAnsi="Times New Roman"/>
+          <w:color w:val="000000"/>
+          <w:sz w:val="24"/>
+          <w:szCs w:val="24"/>
+        </w:rPr>
+        <w:t>conversion</w:t>
+      </w:r>
+      <w:r>
+        <w:rPr>
+          <w:rFonts w:ascii="Times New Roman" w:eastAsia="Times New Roman" w:hAnsi="Times New Roman"/>
+          <w:color w:val="000000"/>
+          <w:sz w:val="24"/>
+          <w:szCs w:val="24"/>
+        </w:rPr>
+        <w:t xml:space="preserve"> is now in the form of a digital signal, of which the microcontroller can easily read. </w:t>
+      </w:r>
+    </w:p>
+    <w:p>
+      <w:pPr>
+        <w:spacing w:before="100" w:beforeAutospacing="1" w:after="100" w:afterAutospacing="1" w:line="480" w:lineRule="auto"/>
+        <w:rPr>
+          <w:rFonts w:ascii="Times New Roman" w:eastAsia="Times New Roman" w:hAnsi="Times New Roman"/>
+          <w:color w:val="000000"/>
+          <w:sz w:val="27"/>
+          <w:szCs w:val="27"/>
+        </w:rPr>
+      </w:pPr>
+      <w:r>
+        <w:rPr>
+          <w:rFonts w:ascii="Times New Roman" w:eastAsia="Times New Roman" w:hAnsi="Times New Roman"/>
+          <w:color w:val="000000"/>
+          <w:sz w:val="24"/>
+          <w:szCs w:val="24"/>
+        </w:rPr>
+        <w:t xml:space="preserve">With the result from Port 1, the “on time” and “off time” can be found for the LED’s. It is important to note that in order to measure time, Timer 0 is used in the interrupt service routine. Timer 0 only counts overflows. When a byte overflows it updates the number of overflows and increments the “Counts” variable. This “Counts” variable is used to measure the passing of time </w:t>
+      </w:r>
+      <w:r>
+        <w:rPr>
+          <w:rFonts w:ascii="Times New Roman" w:eastAsia="Times New Roman" w:hAnsi="Times New Roman"/>
+          <w:color w:val="000000"/>
+          <w:sz w:val="24"/>
+          <w:szCs w:val="24"/>
+        </w:rPr>
+        <w:lastRenderedPageBreak/>
+        <w:t>while performing some function, such as lighting an LED or sounding the Buzzer. Things that   The “game speed” is set by calculating the amount of overflows for which an LED is to be lit and then calculate how many overflows for which the LEDs are to be off.</w:t>
+      </w:r>
+    </w:p>
+    <w:p>
+      <w:pPr>
+        <w:pStyle w:val="ListParagraph"/>
+        <w:numPr>
+          <w:ilvl w:val="0"/>
+          <w:numId w:val="2"/>
+        </w:numPr>
+        <w:spacing w:line="480" w:lineRule="auto"/>
+        <w:outlineLvl w:val="0"/>
+        <w:rPr>
+          <w:rFonts w:ascii="Times New Roman" w:hAnsi="Times New Roman"/>
+          <w:sz w:val="40"/>
+          <w:szCs w:val="40"/>
+        </w:rPr>
+      </w:pPr>
+      <w:r>
+        <w:rPr>
+          <w:rFonts w:ascii="Times New Roman" w:hAnsi="Times New Roman"/>
+          <w:sz w:val="40"/>
+          <w:szCs w:val="40"/>
+        </w:rPr>
+        <w:br w:type="page"/>
+      </w:r>
+      <w:bookmarkStart w:id="16" w:name="_Toc274303747"/>
+      <w:r>
+        <w:rPr>
+          <w:rFonts w:ascii="Times New Roman" w:hAnsi="Times New Roman"/>
+          <w:sz w:val="40"/>
+          <w:szCs w:val="40"/>
+        </w:rPr>
+        <w:lastRenderedPageBreak/>
+        <w:t>Results and Conclusions</w:t>
+      </w:r>
+      <w:bookmarkEnd w:id="16"/>
+    </w:p>
+    <w:p>
+      <w:pPr>
+        <w:spacing w:line="480" w:lineRule="auto"/>
+        <w:ind w:firstLine="360"/>
+        <w:rPr>
+          <w:rFonts w:ascii="Times New Roman" w:hAnsi="Times New Roman"/>
+          <w:sz w:val="24"/>
+          <w:szCs w:val="24"/>
+        </w:rPr>
+      </w:pPr>
+      <w:r>
+        <w:rPr>
+          <w:rFonts w:ascii="Times New Roman" w:hAnsi="Times New Roman"/>
+          <w:sz w:val="24"/>
+          <w:szCs w:val="24"/>
+        </w:rPr>
+        <w:t>When the code is run on the microcontroller, the system simulates a simple version of the Simon game, explained above (Section I).  For 5 turns, a randomly selected LED is lit for a duration determined by the potentiometer input, and then all LEDs are turned off for half of the on time.  Once the sequence of 5 lights is complete, the User tries to reproduce the sequence by pressing the corresponding push buttons in the correct order.  If all 5 inputs are correct, the LEDs flash three times, and the game is over.  However, if the User records an incorrect input (by pressing the wrong pushbutton), the buzzer sounds for one and a half seconds, and the game is over.  The game starts a new round if the fourth push button is ever pressed.</w:t>
+      </w:r>
+    </w:p>
+    <w:p>
+      <w:pPr>
+        <w:spacing w:line="480" w:lineRule="auto"/>
+        <w:ind w:firstLine="360"/>
+        <w:rPr>
+          <w:rFonts w:ascii="Times New Roman" w:hAnsi="Times New Roman"/>
+          <w:sz w:val="24"/>
+          <w:szCs w:val="24"/>
+        </w:rPr>
+      </w:pPr>
+      <w:r>
+        <w:rPr>
+          <w:rFonts w:ascii="Times New Roman" w:hAnsi="Times New Roman"/>
+          <w:sz w:val="24"/>
+          <w:szCs w:val="24"/>
+        </w:rPr>
+        <w:t>A unique approach of the software is failing as soon as the user presses a wrong button, rather than waiting for 5 button presses to indicate incorrect input.  This more closely represented the Simon game, which would buzz as soon as the player pressed the wrong color button.</w:t>
+      </w:r>
+    </w:p>
+    <w:p>
+      <w:pPr>
+        <w:spacing w:line="480" w:lineRule="auto"/>
+        <w:ind w:firstLine="360"/>
+        <w:rPr>
+          <w:rFonts w:ascii="Times New Roman" w:hAnsi="Times New Roman"/>
+          <w:sz w:val="24"/>
+          <w:szCs w:val="24"/>
+        </w:rPr>
+      </w:pPr>
+      <w:r>
+        <w:rPr>
+          <w:rFonts w:ascii="Times New Roman" w:hAnsi="Times New Roman"/>
+          <w:sz w:val="24"/>
+          <w:szCs w:val="24"/>
+        </w:rPr>
+        <w:t>During development, the wiring of the hardware became especially messy, due to the format of the labs, in which components were added one at a time to existing circuitry.  While this lowered the amount of circuitry errors encountered in each new lab, it also meant that not enough space was given for future expansion in the first lab.  An entire lab section was spent ripping out all components and starting over in order to neatly arrange the wires and components.</w:t>
+      </w:r>
+    </w:p>
+    <w:p>
+      <w:pPr>
+        <w:spacing w:line="480" w:lineRule="auto"/>
+        <w:ind w:firstLine="360"/>
+        <w:rPr>
+          <w:rFonts w:ascii="Times New Roman" w:hAnsi="Times New Roman"/>
+          <w:sz w:val="40"/>
+          <w:szCs w:val="40"/>
+        </w:rPr>
+      </w:pPr>
+      <w:r>
+        <w:rPr>
+          <w:rFonts w:ascii="Times New Roman" w:hAnsi="Times New Roman"/>
+          <w:sz w:val="24"/>
+          <w:szCs w:val="24"/>
+        </w:rPr>
+        <w:t>Overall, the game was designed, written, and impl</w:t>
+      </w:r>
+      <w:r>
+        <w:rPr>
+          <w:rFonts w:ascii="Times New Roman" w:hAnsi="Times New Roman"/>
+          <w:sz w:val="24"/>
+          <w:szCs w:val="24"/>
+        </w:rPr>
+        <w:t>eme</w:t>
+      </w:r>
+      <w:r>
+        <w:rPr>
+          <w:rFonts w:ascii="Times New Roman" w:hAnsi="Times New Roman"/>
+          <w:sz w:val="24"/>
+          <w:szCs w:val="24"/>
+        </w:rPr>
+        <w:t>nted without much difficulty.</w:t>
+      </w:r>
+    </w:p>
+    <w:p>
+      <w:pPr>
+        <w:spacing w:line="480" w:lineRule="auto"/>
+        <w:rPr>
+          <w:rFonts w:ascii="Times New Roman" w:hAnsi="Times New Roman"/>
+          <w:sz w:val="40"/>
+          <w:szCs w:val="40"/>
+        </w:rPr>
+      </w:pPr>
+    </w:p>
+    <w:p>
+      <w:pPr>
+        <w:spacing w:line="480" w:lineRule="auto"/>
+        <w:rPr>
+          <w:rFonts w:ascii="Times New Roman" w:hAnsi="Times New Roman"/>
+          <w:sz w:val="40"/>
+          <w:szCs w:val="40"/>
+        </w:rPr>
+      </w:pPr>
+    </w:p>
+    <w:p>
+      <w:pPr>
+        <w:pStyle w:val="ListParagraph"/>
+        <w:numPr>
+          <w:ilvl w:val="0"/>
+          <w:numId w:val="2"/>
+        </w:numPr>
+        <w:spacing w:line="480" w:lineRule="auto"/>
+        <w:outlineLvl w:val="0"/>
+        <w:rPr>
+          <w:rFonts w:ascii="Times New Roman" w:hAnsi="Times New Roman"/>
+          <w:sz w:val="40"/>
+          <w:szCs w:val="40"/>
+        </w:rPr>
+      </w:pPr>
+      <w:bookmarkStart w:id="17" w:name="_Toc274303748"/>
+      <w:r>
+        <w:rPr>
+          <w:rFonts w:ascii="Times New Roman" w:hAnsi="Times New Roman"/>
+          <w:sz w:val="40"/>
+          <w:szCs w:val="40"/>
+        </w:rPr>
+        <w:lastRenderedPageBreak/>
+        <w:t>References</w:t>
+      </w:r>
+      <w:bookmarkEnd w:id="17"/>
+    </w:p>
+    <w:p>
+      <w:pPr>
+        <w:ind w:left="1152" w:hanging="720"/>
+        <w:rPr>
+          <w:rStyle w:val="apple-style-span"/>
+          <w:rFonts w:ascii="Times New Roman" w:hAnsi="Times New Roman"/>
+          <w:color w:val="333333"/>
+          <w:spacing w:val="30"/>
+          <w:sz w:val="24"/>
+          <w:szCs w:val="24"/>
+        </w:rPr>
+      </w:pPr>
+      <w:r>
+        <w:rPr>
+          <w:rStyle w:val="apple-style-span"/>
+          <w:rFonts w:ascii="Times New Roman" w:hAnsi="Times New Roman"/>
+          <w:color w:val="333333"/>
+          <w:spacing w:val="30"/>
+          <w:sz w:val="24"/>
+          <w:szCs w:val="24"/>
+        </w:rPr>
+        <w:t>1 -</w:t>
+      </w:r>
+      <w:r>
+        <w:rPr>
+          <w:rStyle w:val="apple-style-span"/>
+          <w:rFonts w:ascii="Times New Roman" w:hAnsi="Times New Roman"/>
+          <w:color w:val="333333"/>
+          <w:spacing w:val="30"/>
+          <w:sz w:val="24"/>
+          <w:szCs w:val="24"/>
+        </w:rPr>
+        <w:t xml:space="preserve"> </w:t>
+      </w:r>
+      <w:r>
+        <w:rPr>
+          <w:rStyle w:val="apple-style-span"/>
+          <w:rFonts w:ascii="Times New Roman" w:hAnsi="Times New Roman"/>
+          <w:i/>
+          <w:iCs/>
+          <w:color w:val="333333"/>
+          <w:spacing w:val="30"/>
+          <w:sz w:val="24"/>
+          <w:szCs w:val="24"/>
+        </w:rPr>
+        <w:t>Laboratory Introduction to Embedded Control</w:t>
+      </w:r>
+      <w:r>
+        <w:rPr>
+          <w:rStyle w:val="apple-style-span"/>
+          <w:rFonts w:ascii="Times New Roman" w:hAnsi="Times New Roman"/>
+          <w:color w:val="333333"/>
+          <w:spacing w:val="30"/>
+          <w:sz w:val="24"/>
+          <w:szCs w:val="24"/>
+        </w:rPr>
+        <w:t xml:space="preserve">. </w:t>
+      </w:r>
+      <w:proofErr w:type="gramStart"/>
+      <w:r>
+        <w:rPr>
+          <w:rStyle w:val="apple-style-span"/>
+          <w:rFonts w:ascii="Times New Roman" w:hAnsi="Times New Roman"/>
+          <w:color w:val="333333"/>
+          <w:spacing w:val="30"/>
+          <w:sz w:val="24"/>
+          <w:szCs w:val="24"/>
+        </w:rPr>
+        <w:t>v13.2. 2010.</w:t>
+      </w:r>
+      <w:proofErr w:type="gramEnd"/>
+      <w:r>
+        <w:rPr>
+          <w:rStyle w:val="apple-style-span"/>
+          <w:rFonts w:ascii="Times New Roman" w:hAnsi="Times New Roman"/>
+          <w:color w:val="333333"/>
+          <w:spacing w:val="30"/>
+          <w:sz w:val="24"/>
+          <w:szCs w:val="24"/>
+        </w:rPr>
+        <w:t xml:space="preserve"> Print.</w:t>
+      </w:r>
+    </w:p>
+    <w:p>
+      <w:pPr>
+        <w:ind w:left="1152" w:hanging="720"/>
+        <w:rPr>
+          <w:rFonts w:ascii="Times New Roman" w:hAnsi="Times New Roman"/>
+          <w:sz w:val="24"/>
+          <w:szCs w:val="24"/>
+        </w:rPr>
+      </w:pPr>
+      <w:r>
+        <w:rPr>
+          <w:rStyle w:val="apple-style-span"/>
+          <w:rFonts w:ascii="Times New Roman" w:hAnsi="Times New Roman"/>
+          <w:color w:val="333333"/>
+          <w:spacing w:val="30"/>
+          <w:sz w:val="24"/>
+          <w:szCs w:val="24"/>
+        </w:rPr>
+        <w:t xml:space="preserve">2 - </w:t>
+      </w:r>
+      <w:r>
+        <w:rPr>
+          <w:rStyle w:val="apple-style-span"/>
+          <w:rFonts w:ascii="Times New Roman" w:hAnsi="Times New Roman"/>
+          <w:color w:val="333333"/>
+          <w:spacing w:val="30"/>
+          <w:sz w:val="24"/>
+          <w:szCs w:val="24"/>
+        </w:rPr>
+        <w:t xml:space="preserve">Edwards, Owen. </w:t>
+      </w:r>
+      <w:proofErr w:type="gramStart"/>
+      <w:r>
+        <w:rPr>
+          <w:rStyle w:val="apple-style-span"/>
+          <w:rFonts w:ascii="Times New Roman" w:hAnsi="Times New Roman"/>
+          <w:color w:val="333333"/>
+          <w:spacing w:val="30"/>
+          <w:sz w:val="24"/>
+          <w:szCs w:val="24"/>
+        </w:rPr>
+        <w:t>"Simonized."</w:t>
+      </w:r>
+      <w:proofErr w:type="gramEnd"/>
+      <w:r>
+        <w:rPr>
+          <w:rStyle w:val="apple-converted-space"/>
+          <w:rFonts w:ascii="Times New Roman" w:hAnsi="Times New Roman"/>
+          <w:color w:val="333333"/>
+          <w:spacing w:val="30"/>
+          <w:sz w:val="24"/>
+          <w:szCs w:val="24"/>
+        </w:rPr>
+        <w:t> </w:t>
+      </w:r>
+      <w:proofErr w:type="gramStart"/>
+      <w:r>
+        <w:rPr>
+          <w:rStyle w:val="apple-style-span"/>
+          <w:rFonts w:ascii="Times New Roman" w:hAnsi="Times New Roman"/>
+          <w:i/>
+          <w:iCs/>
+          <w:color w:val="333333"/>
+          <w:spacing w:val="30"/>
+          <w:sz w:val="24"/>
+          <w:szCs w:val="24"/>
+        </w:rPr>
+        <w:t>Smithsonian</w:t>
+      </w:r>
+      <w:r>
+        <w:rPr>
+          <w:rStyle w:val="apple-converted-space"/>
+          <w:rFonts w:ascii="Times New Roman" w:hAnsi="Times New Roman"/>
+          <w:color w:val="333333"/>
+          <w:spacing w:val="30"/>
+          <w:sz w:val="24"/>
+          <w:szCs w:val="24"/>
+        </w:rPr>
+        <w:t> </w:t>
+      </w:r>
+      <w:r>
+        <w:rPr>
+          <w:rStyle w:val="apple-style-span"/>
+          <w:rFonts w:ascii="Times New Roman" w:hAnsi="Times New Roman"/>
+          <w:color w:val="333333"/>
+          <w:spacing w:val="30"/>
+          <w:sz w:val="24"/>
+          <w:szCs w:val="24"/>
+        </w:rPr>
+        <w:t xml:space="preserve">n. </w:t>
+      </w:r>
+      <w:proofErr w:type="spellStart"/>
+      <w:r>
+        <w:rPr>
+          <w:rStyle w:val="apple-style-span"/>
+          <w:rFonts w:ascii="Times New Roman" w:hAnsi="Times New Roman"/>
+          <w:color w:val="333333"/>
+          <w:spacing w:val="30"/>
+          <w:sz w:val="24"/>
+          <w:szCs w:val="24"/>
+        </w:rPr>
+        <w:t>pag</w:t>
+      </w:r>
+      <w:proofErr w:type="spellEnd"/>
+      <w:r>
+        <w:rPr>
+          <w:rStyle w:val="apple-style-span"/>
+          <w:rFonts w:ascii="Times New Roman" w:hAnsi="Times New Roman"/>
+          <w:color w:val="333333"/>
+          <w:spacing w:val="30"/>
+          <w:sz w:val="24"/>
+          <w:szCs w:val="24"/>
+        </w:rPr>
+        <w:t>.</w:t>
+      </w:r>
+      <w:proofErr w:type="gramEnd"/>
+      <w:r>
+        <w:rPr>
+          <w:rStyle w:val="apple-style-span"/>
+          <w:rFonts w:ascii="Times New Roman" w:hAnsi="Times New Roman"/>
+          <w:color w:val="333333"/>
+          <w:spacing w:val="30"/>
+          <w:sz w:val="24"/>
+          <w:szCs w:val="24"/>
+        </w:rPr>
+        <w:t xml:space="preserve"> </w:t>
+      </w:r>
+      <w:proofErr w:type="gramStart"/>
+      <w:r>
+        <w:rPr>
+          <w:rStyle w:val="apple-style-span"/>
+          <w:rFonts w:ascii="Times New Roman" w:hAnsi="Times New Roman"/>
+          <w:color w:val="333333"/>
+          <w:spacing w:val="30"/>
+          <w:sz w:val="24"/>
+          <w:szCs w:val="24"/>
+        </w:rPr>
+        <w:t>Web.</w:t>
+      </w:r>
+      <w:proofErr w:type="gramEnd"/>
+      <w:r>
+        <w:rPr>
+          <w:rStyle w:val="apple-style-span"/>
+          <w:rFonts w:ascii="Times New Roman" w:hAnsi="Times New Roman"/>
+          <w:color w:val="333333"/>
+          <w:spacing w:val="30"/>
+          <w:sz w:val="24"/>
+          <w:szCs w:val="24"/>
+        </w:rPr>
+        <w:t xml:space="preserve"> 6 Oct 2010</w:t>
+      </w:r>
+      <w:proofErr w:type="gramStart"/>
+      <w:r>
+        <w:rPr>
+          <w:rStyle w:val="apple-style-span"/>
+          <w:rFonts w:ascii="Times New Roman" w:hAnsi="Times New Roman"/>
+          <w:color w:val="333333"/>
+          <w:spacing w:val="30"/>
+          <w:sz w:val="24"/>
+          <w:szCs w:val="24"/>
+        </w:rPr>
+        <w:t>.</w:t>
+      </w:r>
+      <w:r>
+        <w:rPr>
+          <w:rStyle w:val="apple-style-span"/>
+          <w:rFonts w:ascii="Times New Roman" w:hAnsi="Times New Roman"/>
+          <w:color w:val="333333"/>
+          <w:spacing w:val="30"/>
+          <w:sz w:val="24"/>
+          <w:szCs w:val="24"/>
+        </w:rPr>
+        <w:t>&lt;</w:t>
+      </w:r>
+      <w:proofErr w:type="gramEnd"/>
+      <w:r>
+        <w:rPr>
+          <w:rStyle w:val="apple-style-span"/>
+          <w:rFonts w:ascii="Times New Roman" w:hAnsi="Times New Roman"/>
+          <w:color w:val="333333"/>
+          <w:spacing w:val="30"/>
+          <w:sz w:val="24"/>
+          <w:szCs w:val="24"/>
+        </w:rPr>
+        <w:t>http://web.archive.org/web/20061111115352/http://www.smithsonianmagazine.com/issues/2006/september/object.php&gt;.</w:t>
+      </w:r>
+    </w:p>
+    <w:p>
+      <w:pPr>
+        <w:spacing w:after="0" w:line="240" w:lineRule="auto"/>
+        <w:rPr>
+          <w:rFonts w:ascii="Times New Roman" w:hAnsi="Times New Roman"/>
+          <w:sz w:val="40"/>
+          <w:szCs w:val="40"/>
+        </w:rPr>
+      </w:pPr>
+      <w:r>
+        <w:rPr>
+          <w:rFonts w:ascii="Times New Roman" w:hAnsi="Times New Roman"/>
+          <w:sz w:val="40"/>
+          <w:szCs w:val="40"/>
+        </w:rPr>
+        <w:br w:type="page"/>
+      </w:r>
+    </w:p>
+    <w:p>
+      <w:pPr>
+        <w:pStyle w:val="ListParagraph"/>
+        <w:numPr>
+          <w:ilvl w:val="0"/>
+          <w:numId w:val="6"/>
+        </w:numPr>
+        <w:spacing w:line="480" w:lineRule="auto"/>
+        <w:outlineLvl w:val="0"/>
+        <w:rPr>
+          <w:rFonts w:ascii="Times New Roman" w:hAnsi="Times New Roman"/>
+          <w:sz w:val="40"/>
+          <w:szCs w:val="40"/>
+        </w:rPr>
+      </w:pPr>
+      <w:bookmarkStart w:id="18" w:name="_Toc274303749"/>
+      <w:r>
+        <w:rPr>
+          <w:rFonts w:ascii="Times New Roman" w:hAnsi="Times New Roman"/>
+          <w:sz w:val="40"/>
+          <w:szCs w:val="40"/>
+        </w:rPr>
+        <w:lastRenderedPageBreak/>
+        <w:t>Appendices</w:t>
+      </w:r>
+      <w:bookmarkEnd w:id="18"/>
+    </w:p>
+    <w:p>
+      <w:pPr>
         <w:pStyle w:val="ListParagraph"/>
         <w:numPr>
           <w:ilvl w:val="1"/>
@@ -3748,744 +4795,7 @@
           <w:szCs w:val="40"/>
         </w:rPr>
       </w:pPr>
-      <w:r>
-        <w:rPr>
-          <w:rFonts w:ascii="Times New Roman" w:hAnsi="Times New Roman"/>
-          <w:sz w:val="40"/>
-          <w:szCs w:val="40"/>
-        </w:rPr>
-        <w:br w:type="page"/>
-      </w:r>
-      <w:bookmarkStart w:id="11" w:name="_Toc274302497"/>
-      <w:r>
-        <w:rPr>
-          <w:rFonts w:ascii="Times New Roman" w:hAnsi="Times New Roman"/>
-          <w:sz w:val="40"/>
-          <w:szCs w:val="40"/>
-        </w:rPr>
-        <w:lastRenderedPageBreak/>
-        <w:t>Software Details</w:t>
-      </w:r>
-      <w:bookmarkEnd w:id="11"/>
-    </w:p>
-    <w:p>
-      <w:pPr>
-        <w:pStyle w:val="Heading3"/>
-        <w:rPr>
-          <w:rFonts w:ascii="Times New Roman" w:hAnsi="Times New Roman"/>
-          <w:bCs w:val="0"/>
-          <w:color w:val="000000"/>
-          <w:sz w:val="24"/>
-          <w:szCs w:val="24"/>
-        </w:rPr>
-      </w:pPr>
-      <w:bookmarkStart w:id="12" w:name="_Toc274302498"/>
-      <w:r>
-        <w:rPr>
-          <w:rFonts w:ascii="Times New Roman" w:hAnsi="Times New Roman"/>
-          <w:bCs w:val="0"/>
-          <w:color w:val="000000"/>
-          <w:sz w:val="28"/>
-          <w:szCs w:val="28"/>
-        </w:rPr>
-        <w:t>Overview</w:t>
-      </w:r>
-      <w:bookmarkEnd w:id="12"/>
-    </w:p>
-    <w:p>
-      <w:pPr>
-        <w:spacing w:before="100" w:beforeAutospacing="1" w:after="100" w:afterAutospacing="1" w:line="480" w:lineRule="auto"/>
-        <w:rPr>
-          <w:rFonts w:ascii="Times New Roman" w:eastAsia="Times New Roman" w:hAnsi="Times New Roman"/>
-          <w:color w:val="000000"/>
-          <w:sz w:val="27"/>
-          <w:szCs w:val="27"/>
-        </w:rPr>
-      </w:pPr>
-      <w:r>
-        <w:rPr>
-          <w:rFonts w:ascii="Times New Roman" w:eastAsia="Times New Roman" w:hAnsi="Times New Roman"/>
-          <w:color w:val="000000"/>
-          <w:sz w:val="24"/>
-          <w:szCs w:val="24"/>
-        </w:rPr>
-        <w:t>Once all the code is downloaded to the microcontroller the initialization are run. The player at this point sets the game speed for the Simon game. The game speed is an analog input and thus is converted using the Analog-to-Digital converter in Port 1. The timer is also started at the beginning by the code, before any player interaction (with the exception of the game speed) so that time is being measured in the amount of overflows that take place.</w:t>
-      </w:r>
-    </w:p>
-    <w:p>
-      <w:pPr>
-        <w:pStyle w:val="Heading3"/>
-        <w:rPr>
-          <w:rFonts w:ascii="Times New Roman" w:hAnsi="Times New Roman"/>
-          <w:bCs w:val="0"/>
-          <w:color w:val="000000"/>
-          <w:sz w:val="24"/>
-          <w:szCs w:val="24"/>
-        </w:rPr>
-      </w:pPr>
-      <w:bookmarkStart w:id="13" w:name="_Toc274302499"/>
-      <w:r>
-        <w:rPr>
-          <w:rFonts w:ascii="Times New Roman" w:hAnsi="Times New Roman"/>
-          <w:bCs w:val="0"/>
-          <w:color w:val="000000"/>
-          <w:sz w:val="28"/>
-          <w:szCs w:val="28"/>
-        </w:rPr>
-        <w:t>Description of Game Flow</w:t>
-      </w:r>
-      <w:bookmarkEnd w:id="13"/>
-    </w:p>
-    <w:p>
-      <w:pPr>
-        <w:spacing w:before="100" w:beforeAutospacing="1" w:after="100" w:afterAutospacing="1" w:line="480" w:lineRule="auto"/>
-        <w:rPr>
-          <w:rFonts w:ascii="Times New Roman" w:eastAsia="Times New Roman" w:hAnsi="Times New Roman"/>
-          <w:color w:val="000000"/>
-          <w:sz w:val="27"/>
-          <w:szCs w:val="27"/>
-        </w:rPr>
-      </w:pPr>
-      <w:r>
-        <w:rPr>
-          <w:rFonts w:ascii="Times New Roman" w:eastAsia="Times New Roman" w:hAnsi="Times New Roman"/>
-          <w:color w:val="000000"/>
-          <w:sz w:val="24"/>
-          <w:szCs w:val="24"/>
-        </w:rPr>
-        <w:t>The Simon game begins when Pushbutton number 4 is pressed. At this, and at any point in the code, it is possible to reset the game and have a new sequence of LEDs lit. At the start, the code calculates an array of values that correspond to the LED that is to be lit, and the order that that they are to be lit as well. When this routine takes place, there is a mechanism in place to prevent identical numbers (to light the LEDs) from appearing in the sequence so that all five answers are susceptible to the user and easier to spot. The LED’s are then lit corresponding the number and order in the array.</w:t>
-      </w:r>
-    </w:p>
-    <w:p>
-      <w:pPr>
-        <w:spacing w:before="100" w:beforeAutospacing="1" w:after="100" w:afterAutospacing="1" w:line="480" w:lineRule="auto"/>
-        <w:rPr>
-          <w:rFonts w:ascii="Times New Roman" w:eastAsia="Times New Roman" w:hAnsi="Times New Roman"/>
-          <w:color w:val="000000"/>
-          <w:sz w:val="27"/>
-          <w:szCs w:val="27"/>
-        </w:rPr>
-      </w:pPr>
-      <w:r>
-        <w:rPr>
-          <w:rFonts w:ascii="Times New Roman" w:eastAsia="Times New Roman" w:hAnsi="Times New Roman"/>
-          <w:color w:val="000000"/>
-          <w:sz w:val="24"/>
-          <w:szCs w:val="24"/>
-        </w:rPr>
-        <w:t xml:space="preserve">When the LEDs are finished blinking, the BILED turns green to indicate to the player to that the microcontroller is ready to receive their input. The player input is logged in an array of five spaces. If at any point the player presses an incorrect pushbutton, a buzzer will go off and the BILED is shut off. If the player manages to match the exact array programmed, the three LED’’s blink three times to signal victory to the player. This concludes the game and the program waits for pushbutton 4 to be pressed again to re-start the game. </w:t>
-      </w:r>
-    </w:p>
-    <w:p>
-      <w:pPr>
-        <w:pStyle w:val="Heading3"/>
-        <w:rPr>
-          <w:rFonts w:ascii="Times New Roman" w:hAnsi="Times New Roman"/>
-          <w:bCs w:val="0"/>
-          <w:color w:val="000000"/>
-          <w:sz w:val="28"/>
-          <w:szCs w:val="28"/>
-        </w:rPr>
-      </w:pPr>
-      <w:bookmarkStart w:id="14" w:name="_Toc274302500"/>
-      <w:r>
-        <w:rPr>
-          <w:rFonts w:ascii="Times New Roman" w:hAnsi="Times New Roman"/>
-          <w:bCs w:val="0"/>
-          <w:color w:val="000000"/>
-          <w:sz w:val="28"/>
-          <w:szCs w:val="28"/>
-        </w:rPr>
-        <w:lastRenderedPageBreak/>
-        <w:t>Masking</w:t>
-      </w:r>
-      <w:bookmarkEnd w:id="14"/>
-    </w:p>
-    <w:p>
-      <w:pPr>
-        <w:spacing w:before="100" w:beforeAutospacing="1" w:after="100" w:afterAutospacing="1" w:line="480" w:lineRule="auto"/>
-        <w:rPr>
-          <w:rFonts w:ascii="Times New Roman" w:eastAsia="Times New Roman" w:hAnsi="Times New Roman"/>
-          <w:color w:val="000000"/>
-          <w:sz w:val="27"/>
-          <w:szCs w:val="27"/>
-        </w:rPr>
-      </w:pPr>
-      <w:r>
-        <w:rPr>
-          <w:rFonts w:ascii="Times New Roman" w:eastAsia="Times New Roman" w:hAnsi="Times New Roman"/>
-          <w:color w:val="000000"/>
-          <w:sz w:val="24"/>
-          <w:szCs w:val="24"/>
-        </w:rPr>
-        <w:t xml:space="preserve">In the code there is an area where the ports and the timer are initialized using masks. These masks allow specific bits to be assigned without changing bits which may be being used for </w:t>
-      </w:r>
-      <w:r>
-        <w:rPr>
-          <w:rFonts w:ascii="Times New Roman" w:eastAsia="Times New Roman" w:hAnsi="Times New Roman"/>
-          <w:color w:val="000000"/>
-          <w:sz w:val="24"/>
-          <w:szCs w:val="24"/>
-        </w:rPr>
-        <w:t>a different task other than</w:t>
-      </w:r>
-      <w:r>
-        <w:rPr>
-          <w:rFonts w:ascii="Times New Roman" w:eastAsia="Times New Roman" w:hAnsi="Times New Roman"/>
-          <w:color w:val="000000"/>
-          <w:sz w:val="24"/>
-          <w:szCs w:val="24"/>
-        </w:rPr>
-        <w:t xml:space="preserve"> the Simon game. To perform these maskings the logical “AND” and “OR” operators are used. The “OR” operator is represented as </w:t>
-      </w:r>
-      <w:r>
-        <w:rPr>
-          <w:rFonts w:ascii="Times New Roman" w:eastAsia="Times New Roman" w:hAnsi="Times New Roman"/>
-          <w:color w:val="000000"/>
-          <w:sz w:val="24"/>
-          <w:szCs w:val="24"/>
-        </w:rPr>
-        <w:t>“|”</w:t>
-      </w:r>
-      <w:r>
-        <w:rPr>
-          <w:rFonts w:ascii="Times New Roman" w:eastAsia="Times New Roman" w:hAnsi="Times New Roman"/>
-          <w:color w:val="000000"/>
-          <w:sz w:val="24"/>
-          <w:szCs w:val="24"/>
-        </w:rPr>
-        <w:t xml:space="preserve"> and the “AND” operator uses an “&amp;” symbol.</w:t>
-      </w:r>
-    </w:p>
-    <w:p>
-      <w:pPr>
-        <w:pStyle w:val="Heading3"/>
-        <w:rPr>
-          <w:rFonts w:ascii="Times New Roman" w:hAnsi="Times New Roman"/>
-          <w:bCs w:val="0"/>
-          <w:color w:val="000000"/>
-          <w:sz w:val="28"/>
-          <w:szCs w:val="28"/>
-        </w:rPr>
-      </w:pPr>
-      <w:bookmarkStart w:id="15" w:name="_Toc274302501"/>
-      <w:r>
-        <w:rPr>
-          <w:rFonts w:ascii="Times New Roman" w:hAnsi="Times New Roman"/>
-          <w:bCs w:val="0"/>
-          <w:color w:val="000000"/>
-          <w:sz w:val="28"/>
-          <w:szCs w:val="28"/>
-        </w:rPr>
-        <w:t>Initialization</w:t>
-      </w:r>
-      <w:bookmarkEnd w:id="15"/>
-    </w:p>
-    <w:p>
-      <w:pPr>
-        <w:spacing w:before="100" w:beforeAutospacing="1" w:after="100" w:afterAutospacing="1" w:line="480" w:lineRule="auto"/>
-        <w:rPr>
-          <w:rFonts w:ascii="Times New Roman" w:eastAsia="Times New Roman" w:hAnsi="Times New Roman"/>
-          <w:color w:val="000000"/>
-          <w:sz w:val="27"/>
-          <w:szCs w:val="27"/>
-        </w:rPr>
-      </w:pPr>
-      <w:r>
-        <w:rPr>
-          <w:rFonts w:ascii="Times New Roman" w:eastAsia="Times New Roman" w:hAnsi="Times New Roman"/>
-          <w:color w:val="000000"/>
-          <w:sz w:val="24"/>
-          <w:szCs w:val="24"/>
-        </w:rPr>
-        <w:t xml:space="preserve">In Port_Init, Ports 1, 2, and 3 are initialized. The Port 1 masks set Pin 1 output bit to open-drain and to configure it for analog input. For an open-drain pin, the impedance has to be set high so Port1 Pin 1 is set to </w:t>
-      </w:r>
-      <w:r>
-        <w:rPr>
-          <w:rFonts w:ascii="Times New Roman" w:eastAsia="Times New Roman" w:hAnsi="Times New Roman"/>
-          <w:color w:val="000000"/>
-          <w:sz w:val="24"/>
-          <w:szCs w:val="24"/>
-        </w:rPr>
-        <w:t>high</w:t>
-      </w:r>
-      <w:r>
-        <w:rPr>
-          <w:rFonts w:ascii="Times New Roman" w:eastAsia="Times New Roman" w:hAnsi="Times New Roman"/>
-          <w:color w:val="000000"/>
-          <w:sz w:val="24"/>
-          <w:szCs w:val="24"/>
-        </w:rPr>
-        <w:t xml:space="preserve"> impedance. Port 1 is where all the A/D conversion takes place. Port 1 is only performing the A/D conversion and is thus providing an input to the microcontroller.</w:t>
-      </w:r>
-    </w:p>
-    <w:p>
-      <w:pPr>
-        <w:spacing w:before="100" w:beforeAutospacing="1" w:after="100" w:afterAutospacing="1" w:line="480" w:lineRule="auto"/>
-        <w:rPr>
-          <w:rFonts w:ascii="Times New Roman" w:eastAsia="Times New Roman" w:hAnsi="Times New Roman"/>
-          <w:color w:val="000000"/>
-          <w:sz w:val="27"/>
-          <w:szCs w:val="27"/>
-        </w:rPr>
-      </w:pPr>
-      <w:r>
-        <w:rPr>
-          <w:rFonts w:ascii="Times New Roman" w:eastAsia="Times New Roman" w:hAnsi="Times New Roman"/>
-          <w:color w:val="000000"/>
-          <w:sz w:val="24"/>
-          <w:szCs w:val="24"/>
-        </w:rPr>
-        <w:t xml:space="preserve">The Port 2 masks set Pins 0-3 to open-drain and to </w:t>
-      </w:r>
-      <w:r>
-        <w:rPr>
-          <w:rFonts w:ascii="Times New Roman" w:eastAsia="Times New Roman" w:hAnsi="Times New Roman"/>
-          <w:color w:val="000000"/>
-          <w:sz w:val="24"/>
-          <w:szCs w:val="24"/>
-        </w:rPr>
-        <w:t>high</w:t>
-      </w:r>
-      <w:r>
-        <w:rPr>
-          <w:rFonts w:ascii="Times New Roman" w:eastAsia="Times New Roman" w:hAnsi="Times New Roman"/>
-          <w:color w:val="000000"/>
-          <w:sz w:val="24"/>
-          <w:szCs w:val="24"/>
-        </w:rPr>
-        <w:t xml:space="preserve"> impedance. Port 2 is where all the push buttons are connected. These push buttons are regarded as “inputs” with respect to the microcontroller.</w:t>
-      </w:r>
-      <w:r>
-        <w:rPr>
-          <w:rFonts w:ascii="Times New Roman" w:eastAsia="Times New Roman" w:hAnsi="Times New Roman"/>
-          <w:color w:val="000000"/>
-          <w:sz w:val="24"/>
-          <w:szCs w:val="24"/>
-        </w:rPr>
-        <w:t xml:space="preserve"> They send information to the Po</w:t>
-      </w:r>
-      <w:r>
-        <w:rPr>
-          <w:rFonts w:ascii="Times New Roman" w:eastAsia="Times New Roman" w:hAnsi="Times New Roman"/>
-          <w:color w:val="000000"/>
-          <w:sz w:val="24"/>
-          <w:szCs w:val="24"/>
-        </w:rPr>
-        <w:t>rt about their current state. If the pushbutton is pressed then a voltage difference of 0V is detected, and 5V is detected when the push buttons are not being pressed.  </w:t>
-      </w:r>
-    </w:p>
-    <w:p>
-      <w:pPr>
-        <w:spacing w:before="100" w:beforeAutospacing="1" w:after="100" w:afterAutospacing="1" w:line="480" w:lineRule="auto"/>
-        <w:rPr>
-          <w:rFonts w:ascii="Times New Roman" w:eastAsia="Times New Roman" w:hAnsi="Times New Roman"/>
-          <w:color w:val="000000"/>
-          <w:sz w:val="27"/>
-          <w:szCs w:val="27"/>
-        </w:rPr>
-      </w:pPr>
-      <w:r>
-        <w:rPr>
-          <w:rFonts w:ascii="Times New Roman" w:eastAsia="Times New Roman" w:hAnsi="Times New Roman"/>
-          <w:color w:val="000000"/>
-          <w:sz w:val="24"/>
-          <w:szCs w:val="24"/>
-        </w:rPr>
-        <w:t>The Port 3 masks sets Pins 2-7 to push pull. Any feedback the player receives is coming from this port. Port 3 contains the BILED, the three LED’s, and the buzzer. For all these three outputs a voltage difference of 0V activates, while a voltage difference of 5V indicates that all these outputs are off.</w:t>
-      </w:r>
-    </w:p>
-    <w:p>
-      <w:pPr>
-        <w:spacing w:before="100" w:beforeAutospacing="1" w:after="100" w:afterAutospacing="1" w:line="480" w:lineRule="auto"/>
-        <w:rPr>
-          <w:rFonts w:ascii="Times New Roman" w:eastAsia="Times New Roman" w:hAnsi="Times New Roman"/>
-          <w:color w:val="000000"/>
-          <w:sz w:val="27"/>
-          <w:szCs w:val="27"/>
-        </w:rPr>
-      </w:pPr>
-      <w:r>
-        <w:rPr>
-          <w:rFonts w:ascii="Times New Roman" w:eastAsia="Times New Roman" w:hAnsi="Times New Roman"/>
-          <w:color w:val="000000"/>
-          <w:sz w:val="24"/>
-          <w:szCs w:val="24"/>
-        </w:rPr>
-        <w:lastRenderedPageBreak/>
-        <w:t>In order to use the timer 0 interrupt, Interrupt_Init configures the Interrupt Enable Register (IE) to enable all interrupts and select Timer 0 for the source of the interrupts.</w:t>
-      </w:r>
-    </w:p>
-    <w:p>
-      <w:pPr>
-        <w:spacing w:before="100" w:beforeAutospacing="1" w:after="100" w:afterAutospacing="1" w:line="480" w:lineRule="auto"/>
-        <w:rPr>
-          <w:rFonts w:ascii="Times New Roman" w:eastAsia="Times New Roman" w:hAnsi="Times New Roman"/>
-          <w:color w:val="000000"/>
-          <w:sz w:val="27"/>
-          <w:szCs w:val="27"/>
-        </w:rPr>
-      </w:pPr>
-      <w:r>
-        <w:rPr>
-          <w:rFonts w:ascii="Times New Roman" w:eastAsia="Times New Roman" w:hAnsi="Times New Roman"/>
-          <w:color w:val="000000"/>
-          <w:sz w:val="24"/>
-          <w:szCs w:val="24"/>
-        </w:rPr>
-        <w:t>In Timer_Init, the timer is i</w:t>
-      </w:r>
-      <w:r>
-        <w:rPr>
-          <w:rFonts w:ascii="Times New Roman" w:eastAsia="Times New Roman" w:hAnsi="Times New Roman"/>
-          <w:color w:val="000000"/>
-          <w:sz w:val="24"/>
-          <w:szCs w:val="24"/>
-        </w:rPr>
-        <w:t xml:space="preserve">nitialized. CKCON is set so that SYSCLK is used. TMOD’s least significant bits are cleared to use the internal clock and mode 1 is selected to use a 16 bit mode for the timer. This </w:t>
-      </w:r>
-      <w:r>
-        <w:rPr>
-          <w:rFonts w:ascii="Times New Roman" w:eastAsia="Times New Roman" w:hAnsi="Times New Roman"/>
-          <w:color w:val="000000"/>
-          <w:sz w:val="24"/>
-          <w:szCs w:val="24"/>
-        </w:rPr>
-        <w:t>initialization</w:t>
-      </w:r>
-      <w:r>
-        <w:rPr>
-          <w:rFonts w:ascii="Times New Roman" w:eastAsia="Times New Roman" w:hAnsi="Times New Roman"/>
-          <w:color w:val="000000"/>
-          <w:sz w:val="24"/>
-          <w:szCs w:val="24"/>
-        </w:rPr>
-        <w:t xml:space="preserve"> also functions to reset the clock by first stopping the timer (in case it was already running) and clearing the low and high bytes of the 16 bit counter/timer.</w:t>
-      </w:r>
-    </w:p>
-    <w:p>
-      <w:pPr>
-        <w:spacing w:before="100" w:beforeAutospacing="1" w:after="100" w:afterAutospacing="1" w:line="480" w:lineRule="auto"/>
-        <w:rPr>
-          <w:rFonts w:ascii="Times New Roman" w:eastAsia="Times New Roman" w:hAnsi="Times New Roman"/>
-          <w:color w:val="000000"/>
-          <w:sz w:val="27"/>
-          <w:szCs w:val="27"/>
-        </w:rPr>
-      </w:pPr>
-      <w:r>
-        <w:rPr>
-          <w:rFonts w:ascii="Times New Roman" w:eastAsia="Times New Roman" w:hAnsi="Times New Roman"/>
-          <w:color w:val="000000"/>
-          <w:sz w:val="24"/>
-          <w:szCs w:val="24"/>
-        </w:rPr>
-        <w:t>In ADC_init, the Analog to Digital Conversion routine is initialized for Port 1. REF0CN is set so that the ADC1 voltage reference is 2.4V. ADC1CF is then used to set the gain of the system to 1. ADC1CN is then set to enable the analog to digital conversion.</w:t>
-      </w:r>
-    </w:p>
-    <w:p>
-      <w:pPr>
-        <w:spacing w:before="100" w:beforeAutospacing="1" w:after="100" w:afterAutospacing="1" w:line="480" w:lineRule="auto"/>
-        <w:rPr>
-          <w:rFonts w:ascii="Times New Roman" w:eastAsia="Times New Roman" w:hAnsi="Times New Roman"/>
-          <w:color w:val="000000"/>
-          <w:sz w:val="27"/>
-          <w:szCs w:val="27"/>
-        </w:rPr>
-      </w:pPr>
-      <w:r>
-        <w:rPr>
-          <w:rFonts w:ascii="Times New Roman" w:eastAsia="Times New Roman" w:hAnsi="Times New Roman"/>
-          <w:color w:val="000000"/>
-          <w:sz w:val="24"/>
-          <w:szCs w:val="24"/>
-        </w:rPr>
-        <w:t xml:space="preserve">For this simple version of the Simon game, the player presses Push Button 4 to start or reset the game. Once the game is started the microcontroller reads the voltage from the potentiometer and calculates the game speed. The potentiometer can only give off an analog input to our microcontroller, which only reads digital inputs. To perform an Analog-to-Digital Conversion (A/D Conversions) the potentiometer is connected to Port 1 where the conversion event occurs. For this Simon game an internal reference voltage of 2.4V is used, i.e. the maximum value of any analog input for this case is 2.4V. The A/D result at the end of the </w:t>
-      </w:r>
-      <w:r>
-        <w:rPr>
-          <w:rFonts w:ascii="Times New Roman" w:eastAsia="Times New Roman" w:hAnsi="Times New Roman"/>
-          <w:color w:val="000000"/>
-          <w:sz w:val="24"/>
-          <w:szCs w:val="24"/>
-        </w:rPr>
-        <w:t>conversion</w:t>
-      </w:r>
-      <w:r>
-        <w:rPr>
-          <w:rFonts w:ascii="Times New Roman" w:eastAsia="Times New Roman" w:hAnsi="Times New Roman"/>
-          <w:color w:val="000000"/>
-          <w:sz w:val="24"/>
-          <w:szCs w:val="24"/>
-        </w:rPr>
-        <w:t xml:space="preserve"> is now in the form of a digital signal, of which the microcontroller can easily read. </w:t>
-      </w:r>
-    </w:p>
-    <w:p>
-      <w:pPr>
-        <w:spacing w:before="100" w:beforeAutospacing="1" w:after="100" w:afterAutospacing="1" w:line="480" w:lineRule="auto"/>
-        <w:rPr>
-          <w:rFonts w:ascii="Times New Roman" w:eastAsia="Times New Roman" w:hAnsi="Times New Roman"/>
-          <w:color w:val="000000"/>
-          <w:sz w:val="27"/>
-          <w:szCs w:val="27"/>
-        </w:rPr>
-      </w:pPr>
-      <w:r>
-        <w:rPr>
-          <w:rFonts w:ascii="Times New Roman" w:eastAsia="Times New Roman" w:hAnsi="Times New Roman"/>
-          <w:color w:val="000000"/>
-          <w:sz w:val="24"/>
-          <w:szCs w:val="24"/>
-        </w:rPr>
-        <w:t xml:space="preserve">With the result from Port 1, the “on time” and “off time” can be found for the LED’s. It is important to note that in order to measure time, Timer 0 is used in the interrupt service routine. Timer 0 only counts overflows. When a byte overflows it updates the number of overflows and increments the “Counts” variable. This “Counts” variable is used to measure the passing of time </w:t>
-      </w:r>
-      <w:r>
-        <w:rPr>
-          <w:rFonts w:ascii="Times New Roman" w:eastAsia="Times New Roman" w:hAnsi="Times New Roman"/>
-          <w:color w:val="000000"/>
-          <w:sz w:val="24"/>
-          <w:szCs w:val="24"/>
-        </w:rPr>
-        <w:lastRenderedPageBreak/>
-        <w:t>while performing some function, such as lighting an LED or sounding the Buzzer. Things that   The “game speed” is set by calculating the amount of overflows for which an LED is to be lit and then calculate how many overflows for which the LEDs are to be off.</w:t>
-      </w:r>
-    </w:p>
-    <w:p>
-      <w:pPr>
-        <w:pStyle w:val="ListParagraph"/>
-        <w:numPr>
-          <w:ilvl w:val="0"/>
-          <w:numId w:val="2"/>
-        </w:numPr>
-        <w:spacing w:line="480" w:lineRule="auto"/>
-        <w:outlineLvl w:val="0"/>
-        <w:rPr>
-          <w:rFonts w:ascii="Times New Roman" w:hAnsi="Times New Roman"/>
-          <w:sz w:val="40"/>
-          <w:szCs w:val="40"/>
-        </w:rPr>
-      </w:pPr>
-      <w:r>
-        <w:rPr>
-          <w:rFonts w:ascii="Times New Roman" w:hAnsi="Times New Roman"/>
-          <w:sz w:val="40"/>
-          <w:szCs w:val="40"/>
-        </w:rPr>
-        <w:br w:type="page"/>
-      </w:r>
-      <w:bookmarkStart w:id="16" w:name="_Toc274302502"/>
-      <w:r>
-        <w:rPr>
-          <w:rFonts w:ascii="Times New Roman" w:hAnsi="Times New Roman"/>
-          <w:sz w:val="40"/>
-          <w:szCs w:val="40"/>
-        </w:rPr>
-        <w:lastRenderedPageBreak/>
-        <w:t>Results and Conclusions</w:t>
-      </w:r>
-      <w:bookmarkEnd w:id="16"/>
-    </w:p>
-    <w:p>
-      <w:pPr>
-        <w:spacing w:line="480" w:lineRule="auto"/>
-        <w:ind w:firstLine="360"/>
-        <w:rPr>
-          <w:rFonts w:ascii="Times New Roman" w:hAnsi="Times New Roman"/>
-          <w:sz w:val="24"/>
-          <w:szCs w:val="24"/>
-        </w:rPr>
-      </w:pPr>
-      <w:r>
-        <w:rPr>
-          <w:rFonts w:ascii="Times New Roman" w:hAnsi="Times New Roman"/>
-          <w:sz w:val="24"/>
-          <w:szCs w:val="24"/>
-        </w:rPr>
-        <w:t>When the code is run on the microcontroller, the system simulates a simple version of the Simon game, explained above (Section I).  For 5 turns, a randomly selected LED is lit for a duration determined by the potentiometer input, and then all LEDs are turned off for half of the on time.  Once the sequence of 5 lights is complete, the User tries to reproduce the sequence by pressing the corresponding push buttons in the correct order.  If all 5 inputs are correct, the LEDs flash three times, and the game is over.  However, if the User records an incorrect input (by pressing the wrong pushbutton), the buzzer sounds for one and a half seconds, and the game is over.  The game starts a new round if the fourth push button is ever pressed.</w:t>
-      </w:r>
-    </w:p>
-    <w:p>
-      <w:pPr>
-        <w:spacing w:line="480" w:lineRule="auto"/>
-        <w:ind w:firstLine="360"/>
-        <w:rPr>
-          <w:rFonts w:ascii="Times New Roman" w:hAnsi="Times New Roman"/>
-          <w:sz w:val="24"/>
-          <w:szCs w:val="24"/>
-        </w:rPr>
-      </w:pPr>
-      <w:r>
-        <w:rPr>
-          <w:rFonts w:ascii="Times New Roman" w:hAnsi="Times New Roman"/>
-          <w:sz w:val="24"/>
-          <w:szCs w:val="24"/>
-        </w:rPr>
-        <w:t>A unique approach of the software is failing as soon as the user presses a wrong button, rather than waiting for 5 button presses to indicate incorrect input.  This more closely represented the Simon game, which would buzz as soon as the player pressed the wrong color button.</w:t>
-      </w:r>
-    </w:p>
-    <w:p>
-      <w:pPr>
-        <w:spacing w:line="480" w:lineRule="auto"/>
-        <w:ind w:firstLine="360"/>
-        <w:rPr>
-          <w:rFonts w:ascii="Times New Roman" w:hAnsi="Times New Roman"/>
-          <w:sz w:val="24"/>
-          <w:szCs w:val="24"/>
-        </w:rPr>
-      </w:pPr>
-      <w:r>
-        <w:rPr>
-          <w:rFonts w:ascii="Times New Roman" w:hAnsi="Times New Roman"/>
-          <w:sz w:val="24"/>
-          <w:szCs w:val="24"/>
-        </w:rPr>
-        <w:t>During development, the wiring of the hardware became especially messy, due to the format of the labs, in which components were added one at a time to existing circuitry.  While this lowered the amount of circuitry errors encountered in each new lab, it also meant that not enough space was given for future expansion in the first lab.  An entire lab section was spent ripping out all components and starting over in order to neatly arrange the wires and components.</w:t>
-      </w:r>
-    </w:p>
-    <w:p>
-      <w:pPr>
-        <w:spacing w:line="480" w:lineRule="auto"/>
-        <w:ind w:firstLine="360"/>
-        <w:rPr>
-          <w:rFonts w:ascii="Times New Roman" w:hAnsi="Times New Roman"/>
-          <w:sz w:val="40"/>
-          <w:szCs w:val="40"/>
-        </w:rPr>
-      </w:pPr>
-      <w:r>
-        <w:rPr>
-          <w:rFonts w:ascii="Times New Roman" w:hAnsi="Times New Roman"/>
-          <w:sz w:val="24"/>
-          <w:szCs w:val="24"/>
-        </w:rPr>
-        <w:t>Overall, the game was designed, written, and impl</w:t>
-      </w:r>
-      <w:r>
-        <w:rPr>
-          <w:rFonts w:ascii="Times New Roman" w:hAnsi="Times New Roman"/>
-          <w:sz w:val="24"/>
-          <w:szCs w:val="24"/>
-        </w:rPr>
-        <w:t>eme</w:t>
-      </w:r>
-      <w:r>
-        <w:rPr>
-          <w:rFonts w:ascii="Times New Roman" w:hAnsi="Times New Roman"/>
-          <w:sz w:val="24"/>
-          <w:szCs w:val="24"/>
-        </w:rPr>
-        <w:t>nted without much difficulty.</w:t>
-      </w:r>
-    </w:p>
-    <w:p>
-      <w:pPr>
-        <w:spacing w:line="480" w:lineRule="auto"/>
-        <w:rPr>
-          <w:rFonts w:ascii="Times New Roman" w:hAnsi="Times New Roman"/>
-          <w:sz w:val="40"/>
-          <w:szCs w:val="40"/>
-        </w:rPr>
-      </w:pPr>
-    </w:p>
-    <w:p>
-      <w:pPr>
-        <w:spacing w:line="480" w:lineRule="auto"/>
-        <w:rPr>
-          <w:rFonts w:ascii="Times New Roman" w:hAnsi="Times New Roman"/>
-          <w:sz w:val="40"/>
-          <w:szCs w:val="40"/>
-        </w:rPr>
-      </w:pPr>
-    </w:p>
-    <w:p>
-      <w:pPr>
-        <w:pStyle w:val="ListParagraph"/>
-        <w:numPr>
-          <w:ilvl w:val="0"/>
-          <w:numId w:val="2"/>
-        </w:numPr>
-        <w:spacing w:line="480" w:lineRule="auto"/>
-        <w:outlineLvl w:val="0"/>
-        <w:rPr>
-          <w:rFonts w:ascii="Times New Roman" w:hAnsi="Times New Roman"/>
-          <w:sz w:val="40"/>
-          <w:szCs w:val="40"/>
-        </w:rPr>
-      </w:pPr>
-      <w:bookmarkStart w:id="17" w:name="_Toc274302503"/>
-      <w:r>
-        <w:rPr>
-          <w:rFonts w:ascii="Times New Roman" w:hAnsi="Times New Roman"/>
-          <w:sz w:val="40"/>
-          <w:szCs w:val="40"/>
-        </w:rPr>
-        <w:lastRenderedPageBreak/>
-        <w:t>References</w:t>
-      </w:r>
-      <w:bookmarkEnd w:id="17"/>
-    </w:p>
-    <w:p>
-      <w:pPr>
-        <w:spacing w:line="480" w:lineRule="auto"/>
-        <w:rPr>
-          <w:rFonts w:ascii="Times New Roman" w:hAnsi="Times New Roman"/>
-          <w:sz w:val="40"/>
-          <w:szCs w:val="40"/>
-        </w:rPr>
-      </w:pPr>
-      <w:r>
-        <w:rPr>
-          <w:rFonts w:ascii="Times New Roman" w:hAnsi="Times New Roman"/>
-          <w:sz w:val="40"/>
-          <w:szCs w:val="40"/>
-        </w:rPr>
-        <w:br w:type="page"/>
-      </w:r>
-    </w:p>
-    <w:p>
-      <w:pPr>
-        <w:pStyle w:val="ListParagraph"/>
-        <w:numPr>
-          <w:ilvl w:val="0"/>
-          <w:numId w:val="6"/>
-        </w:numPr>
-        <w:spacing w:line="480" w:lineRule="auto"/>
-        <w:outlineLvl w:val="0"/>
-        <w:rPr>
-          <w:rFonts w:ascii="Times New Roman" w:hAnsi="Times New Roman"/>
-          <w:sz w:val="40"/>
-          <w:szCs w:val="40"/>
-        </w:rPr>
-      </w:pPr>
-      <w:bookmarkStart w:id="18" w:name="_Toc274302504"/>
-      <w:r>
-        <w:rPr>
-          <w:rFonts w:ascii="Times New Roman" w:hAnsi="Times New Roman"/>
-          <w:sz w:val="40"/>
-          <w:szCs w:val="40"/>
-        </w:rPr>
-        <w:lastRenderedPageBreak/>
-        <w:t>Appendices</w:t>
-      </w:r>
-      <w:bookmarkEnd w:id="18"/>
-    </w:p>
-    <w:p>
-      <w:pPr>
-        <w:pStyle w:val="ListParagraph"/>
-        <w:numPr>
-          <w:ilvl w:val="1"/>
-          <w:numId w:val="2"/>
-        </w:numPr>
-        <w:spacing w:line="480" w:lineRule="auto"/>
-        <w:outlineLvl w:val="1"/>
-        <w:rPr>
-          <w:rFonts w:ascii="Times New Roman" w:hAnsi="Times New Roman"/>
-          <w:sz w:val="40"/>
-          <w:szCs w:val="40"/>
-        </w:rPr>
-      </w:pPr>
-      <w:bookmarkStart w:id="19" w:name="_Toc274302505"/>
+      <w:bookmarkStart w:id="19" w:name="_Toc274303750"/>
       <w:r>
         <w:rPr>
           <w:rFonts w:ascii="Times New Roman" w:hAnsi="Times New Roman"/>
@@ -12236,7 +12546,7 @@
           <w:szCs w:val="40"/>
         </w:rPr>
       </w:pPr>
-      <w:bookmarkStart w:id="20" w:name="_Toc274302506"/>
+      <w:bookmarkStart w:id="20" w:name="_Toc274303751"/>
       <w:r>
         <w:rPr>
           <w:rFonts w:ascii="Times New Roman" w:hAnsi="Times New Roman"/>
@@ -12786,7 +13096,17 @@
           <w:sz w:val="24"/>
           <w:szCs w:val="24"/>
         </w:rPr>
-        <w:t>ADC_Init initializes the Analog to Digital Converter.  It sets the gain to 1 and uses V</w:t>
+        <w:t xml:space="preserve">ADC_Init initializes the Analog to Digital Converter.  It sets the gain to 1 and uses </w:t>
+      </w:r>
+      <w:proofErr w:type="spellStart"/>
+      <w:r>
+        <w:rPr>
+          <w:rFonts w:ascii="Times New Roman" w:eastAsia="Times New Roman" w:hAnsi="Times New Roman"/>
+          <w:color w:val="000000"/>
+          <w:sz w:val="24"/>
+          <w:szCs w:val="24"/>
+        </w:rPr>
+        <w:t>V</w:t>
       </w:r>
       <w:r>
         <w:rPr>
@@ -12798,6 +13118,7 @@
         </w:rPr>
         <w:t>ref</w:t>
       </w:r>
+      <w:proofErr w:type="spellEnd"/>
       <w:r>
         <w:rPr>
           <w:rFonts w:ascii="Times New Roman" w:eastAsia="Times New Roman" w:hAnsi="Times New Roman"/>
@@ -14096,7 +14417,27 @@
           <w:sz w:val="16"/>
           <w:szCs w:val="16"/>
         </w:rPr>
-        <w:t>unsigned char ADC_result;</w:t>
+        <w:t xml:space="preserve">unsigned char </w:t>
+      </w:r>
+      <w:proofErr w:type="spellStart"/>
+      <w:r>
+        <w:rPr>
+          <w:rFonts w:ascii="Courier New" w:eastAsia="Times New Roman" w:hAnsi="Courier New" w:cs="Courier New"/>
+          <w:color w:val="000000"/>
+          <w:sz w:val="16"/>
+          <w:szCs w:val="16"/>
+        </w:rPr>
+        <w:t>ADC_result</w:t>
+      </w:r>
+      <w:proofErr w:type="spellEnd"/>
+      <w:r>
+        <w:rPr>
+          <w:rFonts w:ascii="Courier New" w:eastAsia="Times New Roman" w:hAnsi="Courier New" w:cs="Courier New"/>
+          <w:color w:val="000000"/>
+          <w:sz w:val="16"/>
+          <w:szCs w:val="16"/>
+        </w:rPr>
+        <w:t>;</w:t>
       </w:r>
     </w:p>
     <w:p>
@@ -14110,14 +14451,45 @@
           <w:szCs w:val="27"/>
         </w:rPr>
       </w:pPr>
-      <w:r>
-        <w:rPr>
-          <w:rFonts w:ascii="Courier New" w:eastAsia="Times New Roman" w:hAnsi="Courier New" w:cs="Courier New"/>
-          <w:color w:val="000000"/>
-          <w:sz w:val="16"/>
-          <w:szCs w:val="16"/>
-        </w:rPr>
-        <w:t>int maxCounts;</w:t>
+      <w:proofErr w:type="spellStart"/>
+      <w:r>
+        <w:rPr>
+          <w:rFonts w:ascii="Courier New" w:eastAsia="Times New Roman" w:hAnsi="Courier New" w:cs="Courier New"/>
+          <w:color w:val="000000"/>
+          <w:sz w:val="16"/>
+          <w:szCs w:val="16"/>
+        </w:rPr>
+        <w:t>int</w:t>
+      </w:r>
+      <w:proofErr w:type="spellEnd"/>
+      <w:r>
+        <w:rPr>
+          <w:rFonts w:ascii="Courier New" w:eastAsia="Times New Roman" w:hAnsi="Courier New" w:cs="Courier New"/>
+          <w:color w:val="000000"/>
+          <w:sz w:val="16"/>
+          <w:szCs w:val="16"/>
+        </w:rPr>
+        <w:t xml:space="preserve"> </w:t>
+      </w:r>
+      <w:proofErr w:type="spellStart"/>
+      <w:r>
+        <w:rPr>
+          <w:rFonts w:ascii="Courier New" w:eastAsia="Times New Roman" w:hAnsi="Courier New" w:cs="Courier New"/>
+          <w:color w:val="000000"/>
+          <w:sz w:val="16"/>
+          <w:szCs w:val="16"/>
+        </w:rPr>
+        <w:t>maxCounts</w:t>
+      </w:r>
+      <w:proofErr w:type="spellEnd"/>
+      <w:r>
+        <w:rPr>
+          <w:rFonts w:ascii="Courier New" w:eastAsia="Times New Roman" w:hAnsi="Courier New" w:cs="Courier New"/>
+          <w:color w:val="000000"/>
+          <w:sz w:val="16"/>
+          <w:szCs w:val="16"/>
+        </w:rPr>
+        <w:t>;</w:t>
       </w:r>
     </w:p>
     <w:p>
@@ -14152,14 +14524,25 @@
           <w:szCs w:val="27"/>
         </w:rPr>
       </w:pPr>
-      <w:r>
-        <w:rPr>
-          <w:rFonts w:ascii="Courier New" w:eastAsia="Times New Roman" w:hAnsi="Courier New" w:cs="Courier New"/>
-          <w:color w:val="000000"/>
-          <w:sz w:val="16"/>
-          <w:szCs w:val="16"/>
-        </w:rPr>
-        <w:t>ADC_result = Read_Port_1();</w:t>
+      <w:proofErr w:type="spellStart"/>
+      <w:r>
+        <w:rPr>
+          <w:rFonts w:ascii="Courier New" w:eastAsia="Times New Roman" w:hAnsi="Courier New" w:cs="Courier New"/>
+          <w:color w:val="000000"/>
+          <w:sz w:val="16"/>
+          <w:szCs w:val="16"/>
+        </w:rPr>
+        <w:t>ADC_result</w:t>
+      </w:r>
+      <w:proofErr w:type="spellEnd"/>
+      <w:r>
+        <w:rPr>
+          <w:rFonts w:ascii="Courier New" w:eastAsia="Times New Roman" w:hAnsi="Courier New" w:cs="Courier New"/>
+          <w:color w:val="000000"/>
+          <w:sz w:val="16"/>
+          <w:szCs w:val="16"/>
+        </w:rPr>
+        <w:t xml:space="preserve"> = Read_Port_1();</w:t>
       </w:r>
     </w:p>
     <w:p>
@@ -14173,14 +14556,65 @@
           <w:szCs w:val="27"/>
         </w:rPr>
       </w:pPr>
-      <w:r>
-        <w:rPr>
-          <w:rFonts w:ascii="Courier New" w:eastAsia="Times New Roman" w:hAnsi="Courier New" w:cs="Courier New"/>
-          <w:color w:val="000000"/>
-          <w:sz w:val="16"/>
-          <w:szCs w:val="16"/>
-        </w:rPr>
-        <w:t>maxCounts = CalculateMaxCounts(ADC_result);</w:t>
+      <w:proofErr w:type="spellStart"/>
+      <w:r>
+        <w:rPr>
+          <w:rFonts w:ascii="Courier New" w:eastAsia="Times New Roman" w:hAnsi="Courier New" w:cs="Courier New"/>
+          <w:color w:val="000000"/>
+          <w:sz w:val="16"/>
+          <w:szCs w:val="16"/>
+        </w:rPr>
+        <w:t>maxCounts</w:t>
+      </w:r>
+      <w:proofErr w:type="spellEnd"/>
+      <w:r>
+        <w:rPr>
+          <w:rFonts w:ascii="Courier New" w:eastAsia="Times New Roman" w:hAnsi="Courier New" w:cs="Courier New"/>
+          <w:color w:val="000000"/>
+          <w:sz w:val="16"/>
+          <w:szCs w:val="16"/>
+        </w:rPr>
+        <w:t xml:space="preserve"> = </w:t>
+      </w:r>
+      <w:proofErr w:type="spellStart"/>
+      <w:r>
+        <w:rPr>
+          <w:rFonts w:ascii="Courier New" w:eastAsia="Times New Roman" w:hAnsi="Courier New" w:cs="Courier New"/>
+          <w:color w:val="000000"/>
+          <w:sz w:val="16"/>
+          <w:szCs w:val="16"/>
+        </w:rPr>
+        <w:t>CalculateMaxCounts</w:t>
+      </w:r>
+      <w:proofErr w:type="spellEnd"/>
+      <w:r>
+        <w:rPr>
+          <w:rFonts w:ascii="Courier New" w:eastAsia="Times New Roman" w:hAnsi="Courier New" w:cs="Courier New"/>
+          <w:color w:val="000000"/>
+          <w:sz w:val="16"/>
+          <w:szCs w:val="16"/>
+        </w:rPr>
+        <w:t>(</w:t>
+      </w:r>
+      <w:proofErr w:type="spellStart"/>
+      <w:r>
+        <w:rPr>
+          <w:rFonts w:ascii="Courier New" w:eastAsia="Times New Roman" w:hAnsi="Courier New" w:cs="Courier New"/>
+          <w:color w:val="000000"/>
+          <w:sz w:val="16"/>
+          <w:szCs w:val="16"/>
+        </w:rPr>
+        <w:t>ADC_result</w:t>
+      </w:r>
+      <w:proofErr w:type="spellEnd"/>
+      <w:r>
+        <w:rPr>
+          <w:rFonts w:ascii="Courier New" w:eastAsia="Times New Roman" w:hAnsi="Courier New" w:cs="Courier New"/>
+          <w:color w:val="000000"/>
+          <w:sz w:val="16"/>
+          <w:szCs w:val="16"/>
+        </w:rPr>
+        <w:t>);</w:t>
       </w:r>
     </w:p>
     <w:p>
@@ -14243,7 +14677,27 @@
           <w:sz w:val="16"/>
           <w:szCs w:val="16"/>
         </w:rPr>
-        <w:t>while (Counts &lt; maxCounts); // Wait</w:t>
+        <w:t xml:space="preserve">while (Counts &lt; </w:t>
+      </w:r>
+      <w:proofErr w:type="spellStart"/>
+      <w:r>
+        <w:rPr>
+          <w:rFonts w:ascii="Courier New" w:eastAsia="Times New Roman" w:hAnsi="Courier New" w:cs="Courier New"/>
+          <w:color w:val="000000"/>
+          <w:sz w:val="16"/>
+          <w:szCs w:val="16"/>
+        </w:rPr>
+        <w:t>maxCounts</w:t>
+      </w:r>
+      <w:proofErr w:type="spellEnd"/>
+      <w:r>
+        <w:rPr>
+          <w:rFonts w:ascii="Courier New" w:eastAsia="Times New Roman" w:hAnsi="Courier New" w:cs="Courier New"/>
+          <w:color w:val="000000"/>
+          <w:sz w:val="16"/>
+          <w:szCs w:val="16"/>
+        </w:rPr>
+        <w:t>); // Wait</w:t>
       </w:r>
     </w:p>
     <w:p>
@@ -14264,7 +14718,27 @@
           <w:sz w:val="16"/>
           <w:szCs w:val="16"/>
         </w:rPr>
-        <w:t>printf(“Waited for %d overflows\r\n”, maxCounts);</w:t>
+        <w:t xml:space="preserve">printf(“Waited for %d overflows\r\n”, </w:t>
+      </w:r>
+      <w:proofErr w:type="spellStart"/>
+      <w:r>
+        <w:rPr>
+          <w:rFonts w:ascii="Courier New" w:eastAsia="Times New Roman" w:hAnsi="Courier New" w:cs="Courier New"/>
+          <w:color w:val="000000"/>
+          <w:sz w:val="16"/>
+          <w:szCs w:val="16"/>
+        </w:rPr>
+        <w:t>maxCounts</w:t>
+      </w:r>
+      <w:proofErr w:type="spellEnd"/>
+      <w:r>
+        <w:rPr>
+          <w:rFonts w:ascii="Courier New" w:eastAsia="Times New Roman" w:hAnsi="Courier New" w:cs="Courier New"/>
+          <w:color w:val="000000"/>
+          <w:sz w:val="16"/>
+          <w:szCs w:val="16"/>
+        </w:rPr>
+        <w:t>);</w:t>
       </w:r>
     </w:p>
     <w:p>
@@ -14414,7 +14888,27 @@
           <w:sz w:val="24"/>
           <w:szCs w:val="24"/>
         </w:rPr>
-        <w:t>light_LED lights the LED corresponding to LED_to_light, then waits for on_time counts to pass.  Following this, all LEDs are turned off, and the function waits for off_time counts to pass before returning.  A value of 0 for light_LED makes the function light LED0, a value of 1 lights LED1, and a value of 2 lights LED2.</w:t>
+        <w:t xml:space="preserve">light_LED lights the LED corresponding to LED_to_light, then waits for on_time counts to pass.  Following this, all LEDs are turned off, and the function waits for off_time counts to pass before returning.  A value of 0 for light_LED makes the function light LED0, a value of 1 </w:t>
+      </w:r>
+      <w:proofErr w:type="gramStart"/>
+      <w:r>
+        <w:rPr>
+          <w:rFonts w:ascii="Times New Roman" w:eastAsia="Times New Roman" w:hAnsi="Times New Roman"/>
+          <w:color w:val="000000"/>
+          <w:sz w:val="24"/>
+          <w:szCs w:val="24"/>
+        </w:rPr>
+        <w:t>lights</w:t>
+      </w:r>
+      <w:proofErr w:type="gramEnd"/>
+      <w:r>
+        <w:rPr>
+          <w:rFonts w:ascii="Times New Roman" w:eastAsia="Times New Roman" w:hAnsi="Times New Roman"/>
+          <w:color w:val="000000"/>
+          <w:sz w:val="24"/>
+          <w:szCs w:val="24"/>
+        </w:rPr>
+        <w:t xml:space="preserve"> LED1, and a value of 2 lights LED2.</w:t>
       </w:r>
     </w:p>
     <w:p>
@@ -14796,14 +15290,25 @@
           <w:szCs w:val="27"/>
         </w:rPr>
       </w:pPr>
-      <w:r>
-        <w:rPr>
-          <w:rFonts w:ascii="Times New Roman" w:eastAsia="Times New Roman" w:hAnsi="Times New Roman"/>
-          <w:color w:val="000000"/>
-          <w:sz w:val="24"/>
-          <w:szCs w:val="24"/>
-        </w:rPr>
-        <w:t>ReadPushButtons waits for a pushbutton to be pressed, then returns a value indicating the push button pressed.  If Push Button X is pressed, a value of X - 1 is returned (e.g. if Push Button 3 is pressed, a value of 2 is returned).  This value mapping was chosen so that the expected return value of ReadPushbuttons matches the randomly generated values determining the LEDs to light.</w:t>
+      <w:proofErr w:type="spellStart"/>
+      <w:r>
+        <w:rPr>
+          <w:rFonts w:ascii="Times New Roman" w:eastAsia="Times New Roman" w:hAnsi="Times New Roman"/>
+          <w:color w:val="000000"/>
+          <w:sz w:val="24"/>
+          <w:szCs w:val="24"/>
+        </w:rPr>
+        <w:t>ReadPushButtons</w:t>
+      </w:r>
+      <w:proofErr w:type="spellEnd"/>
+      <w:r>
+        <w:rPr>
+          <w:rFonts w:ascii="Times New Roman" w:eastAsia="Times New Roman" w:hAnsi="Times New Roman"/>
+          <w:color w:val="000000"/>
+          <w:sz w:val="24"/>
+          <w:szCs w:val="24"/>
+        </w:rPr>
+        <w:t xml:space="preserve"> waits for a pushbutton to be pressed, then returns a value indicating the push button pressed.  If Push Button X is pressed, a value of X - 1 is returned (e.g. if Push Button 3 is pressed, a value of 2 is returned).  This value mapping was chosen so that the expected return value of ReadPushbuttons matches the randomly generated values determining the LEDs to light.</w:t>
       </w:r>
     </w:p>
     <w:p>
@@ -14824,7 +15329,27 @@
           <w:sz w:val="24"/>
           <w:szCs w:val="24"/>
         </w:rPr>
-        <w:t>This function accounts for the physical reality of the circuitry and hardware by waiting about a quarter of a second before registering a downpress, and another quarter of a second before registering a release of the button.  This keeps the code from registering multiple button presses when the user may have only pressed the button once.</w:t>
+        <w:t xml:space="preserve">This function accounts for the physical reality of the circuitry and hardware by waiting about a quarter of a second before registering a </w:t>
+      </w:r>
+      <w:proofErr w:type="spellStart"/>
+      <w:r>
+        <w:rPr>
+          <w:rFonts w:ascii="Times New Roman" w:eastAsia="Times New Roman" w:hAnsi="Times New Roman"/>
+          <w:color w:val="000000"/>
+          <w:sz w:val="24"/>
+          <w:szCs w:val="24"/>
+        </w:rPr>
+        <w:t>downpress</w:t>
+      </w:r>
+      <w:proofErr w:type="spellEnd"/>
+      <w:r>
+        <w:rPr>
+          <w:rFonts w:ascii="Times New Roman" w:eastAsia="Times New Roman" w:hAnsi="Times New Roman"/>
+          <w:color w:val="000000"/>
+          <w:sz w:val="24"/>
+          <w:szCs w:val="24"/>
+        </w:rPr>
+        <w:t>, and another quarter of a second before registering a release of the button.  This keeps the code from registering multiple button presses when the user may have only pressed the button once.</w:t>
       </w:r>
     </w:p>
     <w:p>
@@ -14865,7 +15390,27 @@
           <w:sz w:val="16"/>
           <w:szCs w:val="16"/>
         </w:rPr>
-        <w:t>void ReadPushButtons(void);</w:t>
+        <w:t xml:space="preserve">void </w:t>
+      </w:r>
+      <w:proofErr w:type="spellStart"/>
+      <w:r>
+        <w:rPr>
+          <w:rFonts w:ascii="Courier New" w:eastAsia="Times New Roman" w:hAnsi="Courier New" w:cs="Courier New"/>
+          <w:color w:val="000000"/>
+          <w:sz w:val="16"/>
+          <w:szCs w:val="16"/>
+        </w:rPr>
+        <w:t>ReadPushButtons</w:t>
+      </w:r>
+      <w:proofErr w:type="spellEnd"/>
+      <w:r>
+        <w:rPr>
+          <w:rFonts w:ascii="Courier New" w:eastAsia="Times New Roman" w:hAnsi="Courier New" w:cs="Courier New"/>
+          <w:color w:val="000000"/>
+          <w:sz w:val="16"/>
+          <w:szCs w:val="16"/>
+        </w:rPr>
+        <w:t>(void);</w:t>
       </w:r>
     </w:p>
     <w:p>
@@ -15037,7 +15582,67 @@
           <w:sz w:val="24"/>
           <w:szCs w:val="24"/>
         </w:rPr>
-        <w:t>unsigned char unique_random(unsigned_char last_state);</w:t>
+        <w:t xml:space="preserve">unsigned char </w:t>
+      </w:r>
+      <w:proofErr w:type="spellStart"/>
+      <w:r>
+        <w:rPr>
+          <w:rFonts w:ascii="Times New Roman" w:eastAsia="Times New Roman" w:hAnsi="Times New Roman"/>
+          <w:color w:val="000000"/>
+          <w:sz w:val="24"/>
+          <w:szCs w:val="24"/>
+        </w:rPr>
+        <w:t>unique_random</w:t>
+      </w:r>
+      <w:proofErr w:type="spellEnd"/>
+      <w:r>
+        <w:rPr>
+          <w:rFonts w:ascii="Times New Roman" w:eastAsia="Times New Roman" w:hAnsi="Times New Roman"/>
+          <w:color w:val="000000"/>
+          <w:sz w:val="24"/>
+          <w:szCs w:val="24"/>
+        </w:rPr>
+        <w:t>(</w:t>
+      </w:r>
+      <w:proofErr w:type="spellStart"/>
+      <w:r>
+        <w:rPr>
+          <w:rFonts w:ascii="Times New Roman" w:eastAsia="Times New Roman" w:hAnsi="Times New Roman"/>
+          <w:color w:val="000000"/>
+          <w:sz w:val="24"/>
+          <w:szCs w:val="24"/>
+        </w:rPr>
+        <w:t>unsigned_char</w:t>
+      </w:r>
+      <w:proofErr w:type="spellEnd"/>
+      <w:r>
+        <w:rPr>
+          <w:rFonts w:ascii="Times New Roman" w:eastAsia="Times New Roman" w:hAnsi="Times New Roman"/>
+          <w:color w:val="000000"/>
+          <w:sz w:val="24"/>
+          <w:szCs w:val="24"/>
+        </w:rPr>
+        <w:t xml:space="preserve"> </w:t>
+      </w:r>
+      <w:proofErr w:type="spellStart"/>
+      <w:r>
+        <w:rPr>
+          <w:rFonts w:ascii="Times New Roman" w:eastAsia="Times New Roman" w:hAnsi="Times New Roman"/>
+          <w:color w:val="000000"/>
+          <w:sz w:val="24"/>
+          <w:szCs w:val="24"/>
+        </w:rPr>
+        <w:t>last_state</w:t>
+      </w:r>
+      <w:proofErr w:type="spellEnd"/>
+      <w:r>
+        <w:rPr>
+          <w:rFonts w:ascii="Times New Roman" w:eastAsia="Times New Roman" w:hAnsi="Times New Roman"/>
+          <w:color w:val="000000"/>
+          <w:sz w:val="24"/>
+          <w:szCs w:val="24"/>
+        </w:rPr>
+        <w:t>);</w:t>
       </w:r>
     </w:p>
     <w:p>
@@ -15524,7 +16129,27 @@
           <w:sz w:val="16"/>
           <w:szCs w:val="16"/>
         </w:rPr>
-        <w:t>unsigned char random_num = random(10);</w:t>
+        <w:t xml:space="preserve">unsigned char </w:t>
+      </w:r>
+      <w:proofErr w:type="spellStart"/>
+      <w:r>
+        <w:rPr>
+          <w:rFonts w:ascii="Courier New" w:eastAsia="Times New Roman" w:hAnsi="Courier New" w:cs="Courier New"/>
+          <w:color w:val="000000"/>
+          <w:sz w:val="16"/>
+          <w:szCs w:val="16"/>
+        </w:rPr>
+        <w:t>random_num</w:t>
+      </w:r>
+      <w:proofErr w:type="spellEnd"/>
+      <w:r>
+        <w:rPr>
+          <w:rFonts w:ascii="Courier New" w:eastAsia="Times New Roman" w:hAnsi="Courier New" w:cs="Courier New"/>
+          <w:color w:val="000000"/>
+          <w:sz w:val="16"/>
+          <w:szCs w:val="16"/>
+        </w:rPr>
+        <w:t xml:space="preserve"> = random(10);</w:t>
       </w:r>
     </w:p>
     <w:p>
@@ -15545,7 +16170,27 @@
           <w:sz w:val="16"/>
           <w:szCs w:val="16"/>
         </w:rPr>
-        <w:t>printf(“Your random number is %d\r\n”, random_num);</w:t>
+        <w:t xml:space="preserve">printf(“Your random number is %d\r\n”, </w:t>
+      </w:r>
+      <w:proofErr w:type="spellStart"/>
+      <w:r>
+        <w:rPr>
+          <w:rFonts w:ascii="Courier New" w:eastAsia="Times New Roman" w:hAnsi="Courier New" w:cs="Courier New"/>
+          <w:color w:val="000000"/>
+          <w:sz w:val="16"/>
+          <w:szCs w:val="16"/>
+        </w:rPr>
+        <w:t>random_num</w:t>
+      </w:r>
+      <w:proofErr w:type="spellEnd"/>
+      <w:r>
+        <w:rPr>
+          <w:rFonts w:ascii="Courier New" w:eastAsia="Times New Roman" w:hAnsi="Courier New" w:cs="Courier New"/>
+          <w:color w:val="000000"/>
+          <w:sz w:val="16"/>
+          <w:szCs w:val="16"/>
+        </w:rPr>
+        <w:t>);</w:t>
       </w:r>
     </w:p>
     <w:p>
@@ -16020,6 +16665,7 @@
           <w:szCs w:val="27"/>
         </w:rPr>
       </w:pPr>
+      <w:proofErr w:type="spellStart"/>
       <w:r>
         <w:rPr>
           <w:rFonts w:ascii="Times New Roman" w:eastAsia="Times New Roman" w:hAnsi="Times New Roman"/>
@@ -16031,6 +16677,7 @@
         </w:rPr>
         <w:t>CheckPushButtonX</w:t>
       </w:r>
+      <w:proofErr w:type="spellEnd"/>
     </w:p>
     <w:p>
       <w:pPr>
@@ -16063,14 +16710,25 @@
           <w:szCs w:val="27"/>
         </w:rPr>
       </w:pPr>
-      <w:r>
-        <w:rPr>
-          <w:rFonts w:ascii="Times New Roman" w:eastAsia="Times New Roman" w:hAnsi="Times New Roman"/>
-          <w:color w:val="000000"/>
-          <w:sz w:val="24"/>
-          <w:szCs w:val="24"/>
-        </w:rPr>
-        <w:t>unsigned char CheckPushButton</w:t>
+      <w:proofErr w:type="gramStart"/>
+      <w:r>
+        <w:rPr>
+          <w:rFonts w:ascii="Times New Roman" w:eastAsia="Times New Roman" w:hAnsi="Times New Roman"/>
+          <w:color w:val="000000"/>
+          <w:sz w:val="24"/>
+          <w:szCs w:val="24"/>
+        </w:rPr>
+        <w:t>unsigned</w:t>
+      </w:r>
+      <w:proofErr w:type="gramEnd"/>
+      <w:r>
+        <w:rPr>
+          <w:rFonts w:ascii="Times New Roman" w:eastAsia="Times New Roman" w:hAnsi="Times New Roman"/>
+          <w:color w:val="000000"/>
+          <w:sz w:val="24"/>
+          <w:szCs w:val="24"/>
+        </w:rPr>
+        <w:t xml:space="preserve"> char CheckPushButton</w:t>
       </w:r>
       <w:r>
         <w:rPr>
@@ -16097,18 +16755,7 @@
           <w:sz w:val="24"/>
           <w:szCs w:val="24"/>
         </w:rPr>
-        <w:t xml:space="preserve"> // and 2, 3, and</w:t>
-      </w:r>
-      <w:bookmarkStart w:id="21" w:name="_GoBack"/>
-      <w:bookmarkEnd w:id="21"/>
-      <w:r>
-        <w:rPr>
-          <w:rFonts w:ascii="Times New Roman" w:eastAsia="Times New Roman" w:hAnsi="Times New Roman"/>
-          <w:color w:val="000000"/>
-          <w:sz w:val="24"/>
-          <w:szCs w:val="24"/>
-        </w:rPr>
-        <w:t xml:space="preserve"> 4</w:t>
+        <w:t xml:space="preserve"> // and 2, 3, and 4</w:t>
       </w:r>
     </w:p>
     <w:p>
@@ -16149,8 +16796,19 @@
           <w:sz w:val="24"/>
           <w:szCs w:val="24"/>
         </w:rPr>
-        <w:t>There are four functions called CheckPushButton1, 2, 3, and 4.  Each of these works identically, but on different push buttons.  CheckPushButtonX</w:t>
-      </w:r>
+        <w:t xml:space="preserve">There are four functions called CheckPushButton1, 2, 3, and 4.  Each of these works identically, but on different push buttons.  </w:t>
+      </w:r>
+      <w:proofErr w:type="spellStart"/>
+      <w:r>
+        <w:rPr>
+          <w:rFonts w:ascii="Times New Roman" w:eastAsia="Times New Roman" w:hAnsi="Times New Roman"/>
+          <w:color w:val="000000"/>
+          <w:sz w:val="24"/>
+          <w:szCs w:val="24"/>
+        </w:rPr>
+        <w:t>CheckPushButtonX</w:t>
+      </w:r>
+      <w:proofErr w:type="spellEnd"/>
       <w:r>
         <w:rPr>
           <w:rFonts w:ascii="Times New Roman" w:eastAsia="Times New Roman" w:hAnsi="Times New Roman"/>
@@ -16176,7 +16834,27 @@
           <w:sz w:val="24"/>
           <w:szCs w:val="24"/>
         </w:rPr>
-        <w:t xml:space="preserve"> is pressed, or a logi</w:t>
+        <w:t xml:space="preserve"> is </w:t>
+      </w:r>
+      <w:proofErr w:type="gramStart"/>
+      <w:r>
+        <w:rPr>
+          <w:rFonts w:ascii="Times New Roman" w:eastAsia="Times New Roman" w:hAnsi="Times New Roman"/>
+          <w:color w:val="000000"/>
+          <w:sz w:val="24"/>
+          <w:szCs w:val="24"/>
+        </w:rPr>
+        <w:t>pressed,</w:t>
+      </w:r>
+      <w:proofErr w:type="gramEnd"/>
+      <w:r>
+        <w:rPr>
+          <w:rFonts w:ascii="Times New Roman" w:eastAsia="Times New Roman" w:hAnsi="Times New Roman"/>
+          <w:color w:val="000000"/>
+          <w:sz w:val="24"/>
+          <w:szCs w:val="24"/>
+        </w:rPr>
+        <w:t xml:space="preserve"> or a logi</w:t>
       </w:r>
       <w:r>
         <w:rPr>
@@ -16397,6 +17075,7 @@
           <w:szCs w:val="27"/>
         </w:rPr>
       </w:pPr>
+      <w:proofErr w:type="gramStart"/>
       <w:r>
         <w:rPr>
           <w:rFonts w:ascii="Times New Roman" w:eastAsia="Times New Roman" w:hAnsi="Times New Roman"/>
@@ -16409,6 +17088,7 @@
         <w:lastRenderedPageBreak/>
         <w:t>newline</w:t>
       </w:r>
+      <w:proofErr w:type="gramEnd"/>
     </w:p>
     <w:p>
       <w:pPr>
@@ -16565,14 +17245,45 @@
           <w:szCs w:val="27"/>
         </w:rPr>
       </w:pPr>
-      <w:r>
-        <w:rPr>
-          <w:rFonts w:ascii="Courier New" w:eastAsia="Times New Roman" w:hAnsi="Courier New" w:cs="Courier New"/>
-          <w:color w:val="000000"/>
-          <w:sz w:val="16"/>
-          <w:szCs w:val="16"/>
-        </w:rPr>
-        <w:t>printf(“Sample text here%s”, newline());</w:t>
+      <w:proofErr w:type="spellStart"/>
+      <w:r>
+        <w:rPr>
+          <w:rFonts w:ascii="Courier New" w:eastAsia="Times New Roman" w:hAnsi="Courier New" w:cs="Courier New"/>
+          <w:color w:val="000000"/>
+          <w:sz w:val="16"/>
+          <w:szCs w:val="16"/>
+        </w:rPr>
+        <w:t>printf</w:t>
+      </w:r>
+      <w:proofErr w:type="spellEnd"/>
+      <w:r>
+        <w:rPr>
+          <w:rFonts w:ascii="Courier New" w:eastAsia="Times New Roman" w:hAnsi="Courier New" w:cs="Courier New"/>
+          <w:color w:val="000000"/>
+          <w:sz w:val="16"/>
+          <w:szCs w:val="16"/>
+        </w:rPr>
+        <w:t xml:space="preserve">(“Sample text </w:t>
+      </w:r>
+      <w:proofErr w:type="spellStart"/>
+      <w:r>
+        <w:rPr>
+          <w:rFonts w:ascii="Courier New" w:eastAsia="Times New Roman" w:hAnsi="Courier New" w:cs="Courier New"/>
+          <w:color w:val="000000"/>
+          <w:sz w:val="16"/>
+          <w:szCs w:val="16"/>
+        </w:rPr>
+        <w:t>here%s</w:t>
+      </w:r>
+      <w:proofErr w:type="spellEnd"/>
+      <w:r>
+        <w:rPr>
+          <w:rFonts w:ascii="Courier New" w:eastAsia="Times New Roman" w:hAnsi="Courier New" w:cs="Courier New"/>
+          <w:color w:val="000000"/>
+          <w:sz w:val="16"/>
+          <w:szCs w:val="16"/>
+        </w:rPr>
+        <w:t>”, newline());</w:t>
       </w:r>
     </w:p>
     <w:p>
@@ -16594,6 +17305,24 @@
           <w:szCs w:val="16"/>
         </w:rPr>
         <w:t>}</w:t>
+      </w:r>
+    </w:p>
+    <w:p>
+      <w:pPr>
+        <w:spacing w:after="0" w:line="240" w:lineRule="auto"/>
+        <w:rPr>
+          <w:rFonts w:ascii="Times New Roman" w:hAnsi="Times New Roman"/>
+          <w:sz w:val="40"/>
+          <w:szCs w:val="40"/>
+        </w:rPr>
+      </w:pPr>
+      <w:r>
+        <w:rPr>
+          <w:rFonts w:ascii="Times New Roman" w:hAnsi="Times New Roman"/>
+          <w:sz w:val="40"/>
+          <w:szCs w:val="40"/>
+        </w:rPr>
+        <w:br w:type="page"/>
       </w:r>
     </w:p>
     <w:p>
@@ -16610,13 +17339,14 @@
           <w:szCs w:val="40"/>
         </w:rPr>
       </w:pPr>
-      <w:bookmarkStart w:id="22" w:name="_Toc274302507"/>
+      <w:bookmarkStart w:id="21" w:name="_Toc274303752"/>
       <w:r>
         <w:rPr>
           <w:rFonts w:ascii="Times New Roman" w:hAnsi="Times New Roman"/>
           <w:sz w:val="40"/>
           <w:szCs w:val="40"/>
         </w:rPr>
+        <w:lastRenderedPageBreak/>
         <w:t>Hardware S</w:t>
       </w:r>
       <w:r>
@@ -16627,7 +17357,7 @@
         </w:rPr>
         <w:t>chematic</w:t>
       </w:r>
-      <w:bookmarkEnd w:id="22"/>
+      <w:bookmarkEnd w:id="21"/>
     </w:p>
     <w:p>
       <w:pPr>
@@ -16644,7 +17374,6 @@
           <w:sz w:val="40"/>
           <w:szCs w:val="40"/>
         </w:rPr>
-        <w:lastRenderedPageBreak/>
         <w:drawing>
           <wp:inline distT="0" distB="0" distL="0" distR="0">
             <wp:extent cx="5943600" cy="6410325"/>
@@ -16739,7 +17468,7 @@
         </w:rPr>
         <w:br w:type="page"/>
       </w:r>
-      <w:bookmarkStart w:id="23" w:name="_Toc274302508"/>
+      <w:bookmarkStart w:id="22" w:name="_Toc274303753"/>
       <w:r>
         <w:rPr>
           <w:rFonts w:ascii="Times New Roman" w:hAnsi="Times New Roman"/>
@@ -16751,7 +17480,7 @@
         <w:lastRenderedPageBreak/>
         <w:t>Participation Summary</w:t>
       </w:r>
-      <w:bookmarkEnd w:id="23"/>
+      <w:bookmarkEnd w:id="22"/>
     </w:p>
     <w:p>
       <w:pPr>
@@ -17408,6 +18137,27 @@
           <w:szCs w:val="24"/>
         </w:rPr>
         <w:t>Written: MDS</w:t>
+      </w:r>
+    </w:p>
+    <w:p>
+      <w:pPr>
+        <w:numPr>
+          <w:ilvl w:val="0"/>
+          <w:numId w:val="4"/>
+        </w:numPr>
+        <w:rPr>
+          <w:rFonts w:ascii="Times New Roman" w:hAnsi="Times New Roman"/>
+          <w:sz w:val="24"/>
+          <w:szCs w:val="24"/>
+        </w:rPr>
+      </w:pPr>
+      <w:r>
+        <w:rPr>
+          <w:rFonts w:ascii="Times New Roman" w:hAnsi="Times New Roman"/>
+          <w:sz w:val="24"/>
+          <w:szCs w:val="24"/>
+        </w:rPr>
+        <w:t>Proofreading and corrections: MDS and DMV</w:t>
       </w:r>
     </w:p>
     <w:sectPr>
@@ -17467,7 +18217,7 @@
       <w:rPr>
         <w:noProof/>
       </w:rPr>
-      <w:t>33</w:t>
+      <w:t>2</w:t>
     </w:r>
     <w:r>
       <w:rPr>
@@ -19271,6 +20021,16 @@
     <w:name w:val="apple-tab-span"/>
     <w:basedOn w:val="DefaultParagraphFont"/>
     <w:rsid w:val="00FB2FA9"/>
+  </w:style>
+  <w:style w:type="character" w:customStyle="1" w:styleId="apple-style-span">
+    <w:name w:val="apple-style-span"/>
+    <w:basedOn w:val="DefaultParagraphFont"/>
+    <w:rsid w:val="00B57978"/>
+  </w:style>
+  <w:style w:type="character" w:customStyle="1" w:styleId="apple-converted-space">
+    <w:name w:val="apple-converted-space"/>
+    <w:basedOn w:val="DefaultParagraphFont"/>
+    <w:rsid w:val="00B57978"/>
   </w:style>
 </w:styles>
 </file>
@@ -20150,7 +20910,7 @@
 </file>
 
 <file path=customXml/itemProps1.xml><?xml version="1.0" encoding="utf-8"?>
-<ds:datastoreItem xmlns:ds="http://schemas.openxmlformats.org/officeDocument/2006/customXml" ds:itemID="{239097BF-0F72-437A-B803-EBF29B9B0802}">
+<ds:datastoreItem xmlns:ds="http://schemas.openxmlformats.org/officeDocument/2006/customXml" ds:itemID="{92AB65C2-0CEB-4D04-841E-29701F8383E9}">
   <ds:schemaRefs>
     <ds:schemaRef ds:uri="http://schemas.openxmlformats.org/officeDocument/2006/bibliography"/>
   </ds:schemaRefs>

</xml_diff>